<commit_message>
10/04/2016, Requisitos y prototipo empleado hasta realizar venta hecho
</commit_message>
<xml_diff>
--- a/Alumno/Documentos/requisitos.docx
+++ b/Alumno/Documentos/requisitos.docx
@@ -2,335 +2,1964 @@
 <file path=word/document.xml><?xml version="1.0" encoding="utf-8"?>
 <w:document xmlns:wpc="http://schemas.microsoft.com/office/word/2010/wordprocessingCanvas" xmlns:mc="http://schemas.openxmlformats.org/markup-compatibility/2006" xmlns:o="urn:schemas-microsoft-com:office:office" xmlns:r="http://schemas.openxmlformats.org/officeDocument/2006/relationships" xmlns:m="http://schemas.openxmlformats.org/officeDocument/2006/math" xmlns:v="urn:schemas-microsoft-com:vml" xmlns:wp14="http://schemas.microsoft.com/office/word/2010/wordprocessingDrawing" xmlns:wp="http://schemas.openxmlformats.org/drawingml/2006/wordprocessingDrawing" xmlns:w10="urn:schemas-microsoft-com:office:word" xmlns:w="http://schemas.openxmlformats.org/wordprocessingml/2006/main" xmlns:w14="http://schemas.microsoft.com/office/word/2010/wordml" xmlns:w15="http://schemas.microsoft.com/office/word/2012/wordml" xmlns:wpg="http://schemas.microsoft.com/office/word/2010/wordprocessingGroup" xmlns:wpi="http://schemas.microsoft.com/office/word/2010/wordprocessingInk" xmlns:wne="http://schemas.microsoft.com/office/word/2006/wordml" xmlns:wps="http://schemas.microsoft.com/office/word/2010/wordprocessingShape" mc:Ignorable="w14 w15 wp14">
   <w:body>
-    <w:sdt>
-      <w:sdtPr>
-        <w:rPr>
-          <w:lang w:val="es-ES"/>
-        </w:rPr>
-        <w:id w:val="668832143"/>
-        <w:docPartObj>
-          <w:docPartGallery w:val="Table of Contents"/>
-          <w:docPartUnique/>
-        </w:docPartObj>
-      </w:sdtPr>
-      <w:sdtEndPr>
-        <w:rPr>
-          <w:rFonts w:ascii="Calibri" w:hAnsi="Calibri"/>
-          <w:b/>
-          <w:bCs/>
-          <w:sz w:val="24"/>
-        </w:rPr>
-      </w:sdtEndPr>
-      <w:sdtContent>
-        <w:p>
-          <w:pPr>
-            <w:pStyle w:val="Sinespaciado"/>
-            <w:rPr>
-              <w:rStyle w:val="Ttulo1Car"/>
-            </w:rPr>
-          </w:pPr>
-          <w:r>
-            <w:rPr>
-              <w:rStyle w:val="Ttulo1Car"/>
-            </w:rPr>
-            <w:t>ÍNDICE</w:t>
-          </w:r>
-        </w:p>
-        <w:p>
-          <w:pPr>
-            <w:pStyle w:val="TDC1"/>
-            <w:tabs>
-              <w:tab w:val="left" w:pos="440"/>
-              <w:tab w:val="right" w:leader="dot" w:pos="9350"/>
-            </w:tabs>
-            <w:rPr>
-              <w:noProof/>
-              <w:lang w:eastAsia="es-ES"/>
-            </w:rPr>
-          </w:pPr>
-          <w:r>
-            <w:fldChar w:fldCharType="begin"/>
-          </w:r>
-          <w:r>
-            <w:instrText xml:space="preserve"> TOC \o "1-3" \h \z \u </w:instrText>
-          </w:r>
-          <w:r>
-            <w:fldChar w:fldCharType="separate"/>
-          </w:r>
-          <w:hyperlink w:anchor="_Toc447651741" w:history="1">
-            <w:r>
-              <w:rPr>
-                <w:rStyle w:val="Hipervnculo"/>
-                <w:noProof/>
-              </w:rPr>
+    <w:p>
+      <w:pPr>
+        <w:pStyle w:val="Ttulo1"/>
+      </w:pPr>
+      <w:r>
+        <w:t>Proveedor</w:t>
+      </w:r>
+    </w:p>
+    <w:tbl>
+      <w:tblPr>
+        <w:tblStyle w:val="Tablanormal1"/>
+        <w:tblW w:w="0" w:type="auto"/>
+        <w:tblLook w:val="04A0" w:firstRow="1" w:lastRow="0" w:firstColumn="1" w:lastColumn="0" w:noHBand="0" w:noVBand="1"/>
+      </w:tblPr>
+      <w:tblGrid>
+        <w:gridCol w:w="421"/>
+        <w:gridCol w:w="4253"/>
+        <w:gridCol w:w="2338"/>
+        <w:gridCol w:w="2338"/>
+      </w:tblGrid>
+      <w:tr>
+        <w:trPr>
+          <w:cnfStyle w:val="100000000000" w:firstRow="1" w:lastRow="0" w:firstColumn="0" w:lastColumn="0" w:oddVBand="0" w:evenVBand="0" w:oddHBand="0" w:evenHBand="0" w:firstRowFirstColumn="0" w:firstRowLastColumn="0" w:lastRowFirstColumn="0" w:lastRowLastColumn="0"/>
+        </w:trPr>
+        <w:tc>
+          <w:tcPr>
+            <w:cnfStyle w:val="001000000000" w:firstRow="0" w:lastRow="0" w:firstColumn="1" w:lastColumn="0" w:oddVBand="0" w:evenVBand="0" w:oddHBand="0" w:evenHBand="0" w:firstRowFirstColumn="0" w:firstRowLastColumn="0" w:lastRowFirstColumn="0" w:lastRowLastColumn="0"/>
+            <w:tcW w:w="421" w:type="dxa"/>
+          </w:tcPr>
+          <w:p>
+            <w:pPr>
+              <w:jc w:val="center"/>
+            </w:pPr>
+            <w:r>
+              <w:t>#</w:t>
+            </w:r>
+          </w:p>
+        </w:tc>
+        <w:tc>
+          <w:tcPr>
+            <w:tcW w:w="4253" w:type="dxa"/>
+          </w:tcPr>
+          <w:p>
+            <w:pPr>
+              <w:jc w:val="center"/>
+              <w:cnfStyle w:val="100000000000" w:firstRow="1" w:lastRow="0" w:firstColumn="0" w:lastColumn="0" w:oddVBand="0" w:evenVBand="0" w:oddHBand="0" w:evenHBand="0" w:firstRowFirstColumn="0" w:firstRowLastColumn="0" w:lastRowFirstColumn="0" w:lastRowLastColumn="0"/>
+            </w:pPr>
+            <w:r>
+              <w:t>Tarea</w:t>
+            </w:r>
+          </w:p>
+        </w:tc>
+        <w:tc>
+          <w:tcPr>
+            <w:tcW w:w="2338" w:type="dxa"/>
+          </w:tcPr>
+          <w:p>
+            <w:pPr>
+              <w:jc w:val="center"/>
+              <w:cnfStyle w:val="100000000000" w:firstRow="1" w:lastRow="0" w:firstColumn="0" w:lastColumn="0" w:oddVBand="0" w:evenVBand="0" w:oddHBand="0" w:evenHBand="0" w:firstRowFirstColumn="0" w:firstRowLastColumn="0" w:lastRowFirstColumn="0" w:lastRowLastColumn="0"/>
+            </w:pPr>
+            <w:r>
+              <w:t>Administrador</w:t>
+            </w:r>
+          </w:p>
+        </w:tc>
+        <w:tc>
+          <w:tcPr>
+            <w:tcW w:w="2338" w:type="dxa"/>
+          </w:tcPr>
+          <w:p>
+            <w:pPr>
+              <w:jc w:val="center"/>
+              <w:cnfStyle w:val="100000000000" w:firstRow="1" w:lastRow="0" w:firstColumn="0" w:lastColumn="0" w:oddVBand="0" w:evenVBand="0" w:oddHBand="0" w:evenHBand="0" w:firstRowFirstColumn="0" w:firstRowLastColumn="0" w:lastRowFirstColumn="0" w:lastRowLastColumn="0"/>
+            </w:pPr>
+            <w:r>
+              <w:t>Empleado</w:t>
+            </w:r>
+          </w:p>
+        </w:tc>
+      </w:tr>
+      <w:tr>
+        <w:trPr>
+          <w:cnfStyle w:val="000000100000" w:firstRow="0" w:lastRow="0" w:firstColumn="0" w:lastColumn="0" w:oddVBand="0" w:evenVBand="0" w:oddHBand="1" w:evenHBand="0" w:firstRowFirstColumn="0" w:firstRowLastColumn="0" w:lastRowFirstColumn="0" w:lastRowLastColumn="0"/>
+        </w:trPr>
+        <w:tc>
+          <w:tcPr>
+            <w:cnfStyle w:val="001000000000" w:firstRow="0" w:lastRow="0" w:firstColumn="1" w:lastColumn="0" w:oddVBand="0" w:evenVBand="0" w:oddHBand="0" w:evenHBand="0" w:firstRowFirstColumn="0" w:firstRowLastColumn="0" w:lastRowFirstColumn="0" w:lastRowLastColumn="0"/>
+            <w:tcW w:w="421" w:type="dxa"/>
+          </w:tcPr>
+          <w:p>
+            <w:r>
               <w:t>1</w:t>
             </w:r>
-            <w:r>
-              <w:rPr>
-                <w:noProof/>
-                <w:lang w:eastAsia="es-ES"/>
-              </w:rPr>
-              <w:tab/>
-            </w:r>
-            <w:r>
-              <w:rPr>
-                <w:rStyle w:val="Hipervnculo"/>
-                <w:noProof/>
-              </w:rPr>
-              <w:t>INSTALACIÓN SERVIDORES</w:t>
-            </w:r>
-            <w:r>
-              <w:rPr>
-                <w:noProof/>
-                <w:webHidden/>
-              </w:rPr>
-              <w:tab/>
-            </w:r>
-            <w:r>
-              <w:rPr>
-                <w:noProof/>
-                <w:webHidden/>
-              </w:rPr>
-              <w:fldChar w:fldCharType="begin"/>
-            </w:r>
-            <w:r>
-              <w:rPr>
-                <w:noProof/>
-                <w:webHidden/>
-              </w:rPr>
-              <w:instrText xml:space="preserve"> PAGEREF _Toc447651741 \h </w:instrText>
-            </w:r>
-            <w:r>
-              <w:rPr>
-                <w:noProof/>
-                <w:webHidden/>
-              </w:rPr>
-            </w:r>
-            <w:r>
-              <w:rPr>
-                <w:noProof/>
-                <w:webHidden/>
-              </w:rPr>
-              <w:fldChar w:fldCharType="separate"/>
-            </w:r>
-            <w:r>
-              <w:rPr>
-                <w:noProof/>
-                <w:webHidden/>
-              </w:rPr>
+          </w:p>
+        </w:tc>
+        <w:tc>
+          <w:tcPr>
+            <w:tcW w:w="4253" w:type="dxa"/>
+          </w:tcPr>
+          <w:p>
+            <w:pPr>
+              <w:cnfStyle w:val="000000100000" w:firstRow="0" w:lastRow="0" w:firstColumn="0" w:lastColumn="0" w:oddVBand="0" w:evenVBand="0" w:oddHBand="1" w:evenHBand="0" w:firstRowFirstColumn="0" w:firstRowLastColumn="0" w:lastRowFirstColumn="0" w:lastRowLastColumn="0"/>
+            </w:pPr>
+            <w:r>
+              <w:t>Agregar proveedor</w:t>
+            </w:r>
+          </w:p>
+        </w:tc>
+        <w:tc>
+          <w:tcPr>
+            <w:tcW w:w="2338" w:type="dxa"/>
+          </w:tcPr>
+          <w:p>
+            <w:pPr>
+              <w:jc w:val="center"/>
+              <w:cnfStyle w:val="000000100000" w:firstRow="0" w:lastRow="0" w:firstColumn="0" w:lastColumn="0" w:oddVBand="0" w:evenVBand="0" w:oddHBand="1" w:evenHBand="0" w:firstRowFirstColumn="0" w:firstRowLastColumn="0" w:lastRowFirstColumn="0" w:lastRowLastColumn="0"/>
+              <w:rPr>
+                <w:b/>
+                <w:color w:val="00B050"/>
+              </w:rPr>
+            </w:pPr>
+            <w:r>
+              <w:rPr>
+                <w:rFonts w:ascii="Segoe UI Symbol" w:hAnsi="Segoe UI Symbol" w:cs="Segoe UI Symbol"/>
+                <w:b/>
+                <w:color w:val="00B050"/>
+              </w:rPr>
+              <w:t>✓</w:t>
+            </w:r>
+          </w:p>
+        </w:tc>
+        <w:tc>
+          <w:tcPr>
+            <w:tcW w:w="2338" w:type="dxa"/>
+          </w:tcPr>
+          <w:p>
+            <w:pPr>
+              <w:jc w:val="center"/>
+              <w:cnfStyle w:val="000000100000" w:firstRow="0" w:lastRow="0" w:firstColumn="0" w:lastColumn="0" w:oddVBand="0" w:evenVBand="0" w:oddHBand="1" w:evenHBand="0" w:firstRowFirstColumn="0" w:firstRowLastColumn="0" w:lastRowFirstColumn="0" w:lastRowLastColumn="0"/>
+              <w:rPr>
+                <w:color w:val="FF0000"/>
+              </w:rPr>
+            </w:pPr>
+            <w:r>
+              <w:rPr>
+                <w:rFonts w:ascii="Segoe UI Symbol" w:hAnsi="Segoe UI Symbol" w:cs="Segoe UI Symbol"/>
+                <w:b/>
+                <w:color w:val="00B050"/>
+              </w:rPr>
+              <w:t>✓</w:t>
+            </w:r>
+          </w:p>
+        </w:tc>
+      </w:tr>
+      <w:tr>
+        <w:tc>
+          <w:tcPr>
+            <w:cnfStyle w:val="001000000000" w:firstRow="0" w:lastRow="0" w:firstColumn="1" w:lastColumn="0" w:oddVBand="0" w:evenVBand="0" w:oddHBand="0" w:evenHBand="0" w:firstRowFirstColumn="0" w:firstRowLastColumn="0" w:lastRowFirstColumn="0" w:lastRowLastColumn="0"/>
+            <w:tcW w:w="421" w:type="dxa"/>
+          </w:tcPr>
+          <w:p>
+            <w:r>
               <w:t>2</w:t>
             </w:r>
-            <w:r>
-              <w:rPr>
-                <w:noProof/>
-                <w:webHidden/>
-              </w:rPr>
-              <w:fldChar w:fldCharType="end"/>
-            </w:r>
-          </w:hyperlink>
-        </w:p>
-        <w:p>
-          <w:pPr>
-            <w:pStyle w:val="TDC1"/>
-            <w:tabs>
-              <w:tab w:val="left" w:pos="440"/>
-              <w:tab w:val="right" w:leader="dot" w:pos="9350"/>
-            </w:tabs>
-            <w:rPr>
-              <w:noProof/>
-              <w:lang w:eastAsia="es-ES"/>
-            </w:rPr>
-          </w:pPr>
-          <w:hyperlink w:anchor="_Toc447651742" w:history="1">
-            <w:r>
-              <w:rPr>
-                <w:rStyle w:val="Hipervnculo"/>
-                <w:noProof/>
-              </w:rPr>
+          </w:p>
+        </w:tc>
+        <w:tc>
+          <w:tcPr>
+            <w:tcW w:w="4253" w:type="dxa"/>
+          </w:tcPr>
+          <w:p>
+            <w:pPr>
+              <w:cnfStyle w:val="000000000000" w:firstRow="0" w:lastRow="0" w:firstColumn="0" w:lastColumn="0" w:oddVBand="0" w:evenVBand="0" w:oddHBand="0" w:evenHBand="0" w:firstRowFirstColumn="0" w:firstRowLastColumn="0" w:lastRowFirstColumn="0" w:lastRowLastColumn="0"/>
+            </w:pPr>
+            <w:r>
+              <w:t>Dar de baja a un proveedor</w:t>
+            </w:r>
+          </w:p>
+        </w:tc>
+        <w:tc>
+          <w:tcPr>
+            <w:tcW w:w="2338" w:type="dxa"/>
+          </w:tcPr>
+          <w:p>
+            <w:pPr>
+              <w:jc w:val="center"/>
+              <w:cnfStyle w:val="000000000000" w:firstRow="0" w:lastRow="0" w:firstColumn="0" w:lastColumn="0" w:oddVBand="0" w:evenVBand="0" w:oddHBand="0" w:evenHBand="0" w:firstRowFirstColumn="0" w:firstRowLastColumn="0" w:lastRowFirstColumn="0" w:lastRowLastColumn="0"/>
+              <w:rPr>
+                <w:b/>
+                <w:color w:val="00B050"/>
+              </w:rPr>
+            </w:pPr>
+            <w:r>
+              <w:rPr>
+                <w:rFonts w:ascii="Segoe UI Symbol" w:hAnsi="Segoe UI Symbol" w:cs="Segoe UI Symbol"/>
+                <w:b/>
+                <w:color w:val="00B050"/>
+              </w:rPr>
+              <w:t>✓</w:t>
+            </w:r>
+          </w:p>
+        </w:tc>
+        <w:tc>
+          <w:tcPr>
+            <w:tcW w:w="2338" w:type="dxa"/>
+          </w:tcPr>
+          <w:p>
+            <w:pPr>
+              <w:jc w:val="center"/>
+              <w:cnfStyle w:val="000000000000" w:firstRow="0" w:lastRow="0" w:firstColumn="0" w:lastColumn="0" w:oddVBand="0" w:evenVBand="0" w:oddHBand="0" w:evenHBand="0" w:firstRowFirstColumn="0" w:firstRowLastColumn="0" w:lastRowFirstColumn="0" w:lastRowLastColumn="0"/>
+              <w:rPr>
+                <w:color w:val="FF0000"/>
+              </w:rPr>
+            </w:pPr>
+            <w:r>
+              <w:rPr>
+                <w:rFonts w:ascii="Segoe UI Symbol" w:hAnsi="Segoe UI Symbol" w:cs="Segoe UI Symbol"/>
+                <w:color w:val="FF0000"/>
+              </w:rPr>
+              <w:t>✘</w:t>
+            </w:r>
+          </w:p>
+        </w:tc>
+      </w:tr>
+      <w:tr>
+        <w:trPr>
+          <w:cnfStyle w:val="000000100000" w:firstRow="0" w:lastRow="0" w:firstColumn="0" w:lastColumn="0" w:oddVBand="0" w:evenVBand="0" w:oddHBand="1" w:evenHBand="0" w:firstRowFirstColumn="0" w:firstRowLastColumn="0" w:lastRowFirstColumn="0" w:lastRowLastColumn="0"/>
+        </w:trPr>
+        <w:tc>
+          <w:tcPr>
+            <w:cnfStyle w:val="001000000000" w:firstRow="0" w:lastRow="0" w:firstColumn="1" w:lastColumn="0" w:oddVBand="0" w:evenVBand="0" w:oddHBand="0" w:evenHBand="0" w:firstRowFirstColumn="0" w:firstRowLastColumn="0" w:lastRowFirstColumn="0" w:lastRowLastColumn="0"/>
+            <w:tcW w:w="421" w:type="dxa"/>
+          </w:tcPr>
+          <w:p>
+            <w:r>
+              <w:t>3</w:t>
+            </w:r>
+          </w:p>
+        </w:tc>
+        <w:tc>
+          <w:tcPr>
+            <w:tcW w:w="4253" w:type="dxa"/>
+          </w:tcPr>
+          <w:p>
+            <w:pPr>
+              <w:cnfStyle w:val="000000100000" w:firstRow="0" w:lastRow="0" w:firstColumn="0" w:lastColumn="0" w:oddVBand="0" w:evenVBand="0" w:oddHBand="1" w:evenHBand="0" w:firstRowFirstColumn="0" w:firstRowLastColumn="0" w:lastRowFirstColumn="0" w:lastRowLastColumn="0"/>
+            </w:pPr>
+            <w:r>
+              <w:t xml:space="preserve">Dar de </w:t>
+            </w:r>
+            <w:r>
+              <w:t>alta</w:t>
+            </w:r>
+            <w:r>
+              <w:t xml:space="preserve"> a un proveedor</w:t>
+            </w:r>
+          </w:p>
+        </w:tc>
+        <w:tc>
+          <w:tcPr>
+            <w:tcW w:w="2338" w:type="dxa"/>
+          </w:tcPr>
+          <w:p>
+            <w:pPr>
+              <w:jc w:val="center"/>
+              <w:cnfStyle w:val="000000100000" w:firstRow="0" w:lastRow="0" w:firstColumn="0" w:lastColumn="0" w:oddVBand="0" w:evenVBand="0" w:oddHBand="1" w:evenHBand="0" w:firstRowFirstColumn="0" w:firstRowLastColumn="0" w:lastRowFirstColumn="0" w:lastRowLastColumn="0"/>
+              <w:rPr>
+                <w:b/>
+                <w:color w:val="00B050"/>
+              </w:rPr>
+            </w:pPr>
+            <w:r>
+              <w:rPr>
+                <w:rFonts w:ascii="Segoe UI Symbol" w:hAnsi="Segoe UI Symbol" w:cs="Segoe UI Symbol"/>
+                <w:b/>
+                <w:color w:val="00B050"/>
+              </w:rPr>
+              <w:t>✓</w:t>
+            </w:r>
+          </w:p>
+        </w:tc>
+        <w:tc>
+          <w:tcPr>
+            <w:tcW w:w="2338" w:type="dxa"/>
+          </w:tcPr>
+          <w:p>
+            <w:pPr>
+              <w:jc w:val="center"/>
+              <w:cnfStyle w:val="000000100000" w:firstRow="0" w:lastRow="0" w:firstColumn="0" w:lastColumn="0" w:oddVBand="0" w:evenVBand="0" w:oddHBand="1" w:evenHBand="0" w:firstRowFirstColumn="0" w:firstRowLastColumn="0" w:lastRowFirstColumn="0" w:lastRowLastColumn="0"/>
+              <w:rPr>
+                <w:color w:val="FF0000"/>
+              </w:rPr>
+            </w:pPr>
+            <w:r>
+              <w:rPr>
+                <w:rFonts w:ascii="Segoe UI Symbol" w:hAnsi="Segoe UI Symbol" w:cs="Segoe UI Symbol"/>
+                <w:color w:val="FF0000"/>
+              </w:rPr>
+              <w:t>✘</w:t>
+            </w:r>
+          </w:p>
+        </w:tc>
+      </w:tr>
+      <w:tr>
+        <w:tc>
+          <w:tcPr>
+            <w:cnfStyle w:val="001000000000" w:firstRow="0" w:lastRow="0" w:firstColumn="1" w:lastColumn="0" w:oddVBand="0" w:evenVBand="0" w:oddHBand="0" w:evenHBand="0" w:firstRowFirstColumn="0" w:firstRowLastColumn="0" w:lastRowFirstColumn="0" w:lastRowLastColumn="0"/>
+            <w:tcW w:w="421" w:type="dxa"/>
+          </w:tcPr>
+          <w:p>
+            <w:r>
+              <w:t>4</w:t>
+            </w:r>
+          </w:p>
+        </w:tc>
+        <w:tc>
+          <w:tcPr>
+            <w:tcW w:w="4253" w:type="dxa"/>
+          </w:tcPr>
+          <w:p>
+            <w:pPr>
+              <w:cnfStyle w:val="000000000000" w:firstRow="0" w:lastRow="0" w:firstColumn="0" w:lastColumn="0" w:oddVBand="0" w:evenVBand="0" w:oddHBand="0" w:evenHBand="0" w:firstRowFirstColumn="0" w:firstRowLastColumn="0" w:lastRowFirstColumn="0" w:lastRowLastColumn="0"/>
+            </w:pPr>
+            <w:r>
+              <w:t>Modificar un proveedor</w:t>
+            </w:r>
+          </w:p>
+        </w:tc>
+        <w:tc>
+          <w:tcPr>
+            <w:tcW w:w="2338" w:type="dxa"/>
+          </w:tcPr>
+          <w:p>
+            <w:pPr>
+              <w:jc w:val="center"/>
+              <w:cnfStyle w:val="000000000000" w:firstRow="0" w:lastRow="0" w:firstColumn="0" w:lastColumn="0" w:oddVBand="0" w:evenVBand="0" w:oddHBand="0" w:evenHBand="0" w:firstRowFirstColumn="0" w:firstRowLastColumn="0" w:lastRowFirstColumn="0" w:lastRowLastColumn="0"/>
+              <w:rPr>
+                <w:b/>
+                <w:color w:val="00B050"/>
+              </w:rPr>
+            </w:pPr>
+            <w:r>
+              <w:rPr>
+                <w:rFonts w:ascii="Segoe UI Symbol" w:hAnsi="Segoe UI Symbol" w:cs="Segoe UI Symbol"/>
+                <w:b/>
+                <w:color w:val="00B050"/>
+              </w:rPr>
+              <w:t>✓</w:t>
+            </w:r>
+          </w:p>
+        </w:tc>
+        <w:tc>
+          <w:tcPr>
+            <w:tcW w:w="2338" w:type="dxa"/>
+          </w:tcPr>
+          <w:p>
+            <w:pPr>
+              <w:jc w:val="center"/>
+              <w:cnfStyle w:val="000000000000" w:firstRow="0" w:lastRow="0" w:firstColumn="0" w:lastColumn="0" w:oddVBand="0" w:evenVBand="0" w:oddHBand="0" w:evenHBand="0" w:firstRowFirstColumn="0" w:firstRowLastColumn="0" w:lastRowFirstColumn="0" w:lastRowLastColumn="0"/>
+              <w:rPr>
+                <w:color w:val="FF0000"/>
+              </w:rPr>
+            </w:pPr>
+            <w:r>
+              <w:rPr>
+                <w:rFonts w:ascii="Segoe UI Symbol" w:hAnsi="Segoe UI Symbol" w:cs="Segoe UI Symbol"/>
+                <w:b/>
+                <w:color w:val="00B050"/>
+              </w:rPr>
+              <w:t>✓</w:t>
+            </w:r>
+          </w:p>
+        </w:tc>
+      </w:tr>
+      <w:tr>
+        <w:trPr>
+          <w:cnfStyle w:val="000000100000" w:firstRow="0" w:lastRow="0" w:firstColumn="0" w:lastColumn="0" w:oddVBand="0" w:evenVBand="0" w:oddHBand="1" w:evenHBand="0" w:firstRowFirstColumn="0" w:firstRowLastColumn="0" w:lastRowFirstColumn="0" w:lastRowLastColumn="0"/>
+        </w:trPr>
+        <w:tc>
+          <w:tcPr>
+            <w:cnfStyle w:val="001000000000" w:firstRow="0" w:lastRow="0" w:firstColumn="1" w:lastColumn="0" w:oddVBand="0" w:evenVBand="0" w:oddHBand="0" w:evenHBand="0" w:firstRowFirstColumn="0" w:firstRowLastColumn="0" w:lastRowFirstColumn="0" w:lastRowLastColumn="0"/>
+            <w:tcW w:w="421" w:type="dxa"/>
+          </w:tcPr>
+          <w:p>
+            <w:r>
+              <w:t>5</w:t>
+            </w:r>
+          </w:p>
+        </w:tc>
+        <w:tc>
+          <w:tcPr>
+            <w:tcW w:w="4253" w:type="dxa"/>
+          </w:tcPr>
+          <w:p>
+            <w:pPr>
+              <w:cnfStyle w:val="000000100000" w:firstRow="0" w:lastRow="0" w:firstColumn="0" w:lastColumn="0" w:oddVBand="0" w:evenVBand="0" w:oddHBand="1" w:evenHBand="0" w:firstRowFirstColumn="0" w:firstRowLastColumn="0" w:lastRowFirstColumn="0" w:lastRowLastColumn="0"/>
+            </w:pPr>
+            <w:r>
+              <w:t>Listar proveedores</w:t>
+            </w:r>
+          </w:p>
+        </w:tc>
+        <w:tc>
+          <w:tcPr>
+            <w:tcW w:w="2338" w:type="dxa"/>
+          </w:tcPr>
+          <w:p>
+            <w:pPr>
+              <w:jc w:val="center"/>
+              <w:cnfStyle w:val="000000100000" w:firstRow="0" w:lastRow="0" w:firstColumn="0" w:lastColumn="0" w:oddVBand="0" w:evenVBand="0" w:oddHBand="1" w:evenHBand="0" w:firstRowFirstColumn="0" w:firstRowLastColumn="0" w:lastRowFirstColumn="0" w:lastRowLastColumn="0"/>
+              <w:rPr>
+                <w:b/>
+                <w:color w:val="00B050"/>
+              </w:rPr>
+            </w:pPr>
+            <w:r>
+              <w:rPr>
+                <w:rFonts w:ascii="Segoe UI Symbol" w:hAnsi="Segoe UI Symbol" w:cs="Segoe UI Symbol"/>
+                <w:b/>
+                <w:color w:val="00B050"/>
+              </w:rPr>
+              <w:t>✓</w:t>
+            </w:r>
+          </w:p>
+        </w:tc>
+        <w:tc>
+          <w:tcPr>
+            <w:tcW w:w="2338" w:type="dxa"/>
+          </w:tcPr>
+          <w:p>
+            <w:pPr>
+              <w:jc w:val="center"/>
+              <w:cnfStyle w:val="000000100000" w:firstRow="0" w:lastRow="0" w:firstColumn="0" w:lastColumn="0" w:oddVBand="0" w:evenVBand="0" w:oddHBand="1" w:evenHBand="0" w:firstRowFirstColumn="0" w:firstRowLastColumn="0" w:lastRowFirstColumn="0" w:lastRowLastColumn="0"/>
+            </w:pPr>
+            <w:r>
+              <w:rPr>
+                <w:rFonts w:ascii="Segoe UI Symbol" w:hAnsi="Segoe UI Symbol" w:cs="Segoe UI Symbol"/>
+                <w:b/>
+                <w:color w:val="00B050"/>
+              </w:rPr>
+              <w:t>✓</w:t>
+            </w:r>
+          </w:p>
+        </w:tc>
+      </w:tr>
+      <w:tr>
+        <w:tc>
+          <w:tcPr>
+            <w:cnfStyle w:val="001000000000" w:firstRow="0" w:lastRow="0" w:firstColumn="1" w:lastColumn="0" w:oddVBand="0" w:evenVBand="0" w:oddHBand="0" w:evenHBand="0" w:firstRowFirstColumn="0" w:firstRowLastColumn="0" w:lastRowFirstColumn="0" w:lastRowLastColumn="0"/>
+            <w:tcW w:w="421" w:type="dxa"/>
+          </w:tcPr>
+          <w:p>
+            <w:r>
+              <w:t>6</w:t>
+            </w:r>
+          </w:p>
+        </w:tc>
+        <w:tc>
+          <w:tcPr>
+            <w:tcW w:w="4253" w:type="dxa"/>
+          </w:tcPr>
+          <w:p>
+            <w:pPr>
+              <w:cnfStyle w:val="000000000000" w:firstRow="0" w:lastRow="0" w:firstColumn="0" w:lastColumn="0" w:oddVBand="0" w:evenVBand="0" w:oddHBand="0" w:evenHBand="0" w:firstRowFirstColumn="0" w:firstRowLastColumn="0" w:lastRowFirstColumn="0" w:lastRowLastColumn="0"/>
+            </w:pPr>
+            <w:r>
+              <w:t>Ver detalles de un proveedor</w:t>
+            </w:r>
+          </w:p>
+        </w:tc>
+        <w:tc>
+          <w:tcPr>
+            <w:tcW w:w="2338" w:type="dxa"/>
+          </w:tcPr>
+          <w:p>
+            <w:pPr>
+              <w:jc w:val="center"/>
+              <w:cnfStyle w:val="000000000000" w:firstRow="0" w:lastRow="0" w:firstColumn="0" w:lastColumn="0" w:oddVBand="0" w:evenVBand="0" w:oddHBand="0" w:evenHBand="0" w:firstRowFirstColumn="0" w:firstRowLastColumn="0" w:lastRowFirstColumn="0" w:lastRowLastColumn="0"/>
+              <w:rPr>
+                <w:rFonts w:ascii="Segoe UI Symbol" w:hAnsi="Segoe UI Symbol" w:cs="Segoe UI Symbol"/>
+                <w:b/>
+                <w:color w:val="00B050"/>
+              </w:rPr>
+            </w:pPr>
+            <w:r>
+              <w:rPr>
+                <w:rFonts w:ascii="Segoe UI Symbol" w:hAnsi="Segoe UI Symbol" w:cs="Segoe UI Symbol"/>
+                <w:b/>
+                <w:color w:val="00B050"/>
+              </w:rPr>
+              <w:t>✓</w:t>
+            </w:r>
+          </w:p>
+        </w:tc>
+        <w:tc>
+          <w:tcPr>
+            <w:tcW w:w="2338" w:type="dxa"/>
+          </w:tcPr>
+          <w:p>
+            <w:pPr>
+              <w:jc w:val="center"/>
+              <w:cnfStyle w:val="000000000000" w:firstRow="0" w:lastRow="0" w:firstColumn="0" w:lastColumn="0" w:oddVBand="0" w:evenVBand="0" w:oddHBand="0" w:evenHBand="0" w:firstRowFirstColumn="0" w:firstRowLastColumn="0" w:lastRowFirstColumn="0" w:lastRowLastColumn="0"/>
+              <w:rPr>
+                <w:rFonts w:ascii="Segoe UI Symbol" w:hAnsi="Segoe UI Symbol" w:cs="Segoe UI Symbol"/>
+                <w:b/>
+                <w:color w:val="00B050"/>
+              </w:rPr>
+            </w:pPr>
+            <w:r>
+              <w:rPr>
+                <w:rFonts w:ascii="Segoe UI Symbol" w:hAnsi="Segoe UI Symbol" w:cs="Segoe UI Symbol"/>
+                <w:b/>
+                <w:color w:val="00B050"/>
+              </w:rPr>
+              <w:t>✓</w:t>
+            </w:r>
+          </w:p>
+        </w:tc>
+      </w:tr>
+      <w:tr>
+        <w:trPr>
+          <w:cnfStyle w:val="000000100000" w:firstRow="0" w:lastRow="0" w:firstColumn="0" w:lastColumn="0" w:oddVBand="0" w:evenVBand="0" w:oddHBand="1" w:evenHBand="0" w:firstRowFirstColumn="0" w:firstRowLastColumn="0" w:lastRowFirstColumn="0" w:lastRowLastColumn="0"/>
+        </w:trPr>
+        <w:tc>
+          <w:tcPr>
+            <w:cnfStyle w:val="001000000000" w:firstRow="0" w:lastRow="0" w:firstColumn="1" w:lastColumn="0" w:oddVBand="0" w:evenVBand="0" w:oddHBand="0" w:evenHBand="0" w:firstRowFirstColumn="0" w:firstRowLastColumn="0" w:lastRowFirstColumn="0" w:lastRowLastColumn="0"/>
+            <w:tcW w:w="421" w:type="dxa"/>
+          </w:tcPr>
+          <w:p>
+            <w:r>
+              <w:t>7</w:t>
+            </w:r>
+          </w:p>
+        </w:tc>
+        <w:tc>
+          <w:tcPr>
+            <w:tcW w:w="4253" w:type="dxa"/>
+          </w:tcPr>
+          <w:p>
+            <w:pPr>
+              <w:cnfStyle w:val="000000100000" w:firstRow="0" w:lastRow="0" w:firstColumn="0" w:lastColumn="0" w:oddVBand="0" w:evenVBand="0" w:oddHBand="1" w:evenHBand="0" w:firstRowFirstColumn="0" w:firstRowLastColumn="0" w:lastRowFirstColumn="0" w:lastRowLastColumn="0"/>
+            </w:pPr>
+            <w:r>
+              <w:t>Buscar proveedor por cualquier campo</w:t>
+            </w:r>
+          </w:p>
+        </w:tc>
+        <w:tc>
+          <w:tcPr>
+            <w:tcW w:w="2338" w:type="dxa"/>
+          </w:tcPr>
+          <w:p>
+            <w:pPr>
+              <w:jc w:val="center"/>
+              <w:cnfStyle w:val="000000100000" w:firstRow="0" w:lastRow="0" w:firstColumn="0" w:lastColumn="0" w:oddVBand="0" w:evenVBand="0" w:oddHBand="1" w:evenHBand="0" w:firstRowFirstColumn="0" w:firstRowLastColumn="0" w:lastRowFirstColumn="0" w:lastRowLastColumn="0"/>
+              <w:rPr>
+                <w:rFonts w:ascii="Segoe UI Symbol" w:hAnsi="Segoe UI Symbol" w:cs="Segoe UI Symbol"/>
+                <w:b/>
+                <w:color w:val="00B050"/>
+              </w:rPr>
+            </w:pPr>
+            <w:r>
+              <w:rPr>
+                <w:rFonts w:ascii="Segoe UI Symbol" w:hAnsi="Segoe UI Symbol" w:cs="Segoe UI Symbol"/>
+                <w:b/>
+                <w:color w:val="00B050"/>
+              </w:rPr>
+              <w:t>✓</w:t>
+            </w:r>
+          </w:p>
+        </w:tc>
+        <w:tc>
+          <w:tcPr>
+            <w:tcW w:w="2338" w:type="dxa"/>
+          </w:tcPr>
+          <w:p>
+            <w:pPr>
+              <w:jc w:val="center"/>
+              <w:cnfStyle w:val="000000100000" w:firstRow="0" w:lastRow="0" w:firstColumn="0" w:lastColumn="0" w:oddVBand="0" w:evenVBand="0" w:oddHBand="1" w:evenHBand="0" w:firstRowFirstColumn="0" w:firstRowLastColumn="0" w:lastRowFirstColumn="0" w:lastRowLastColumn="0"/>
+              <w:rPr>
+                <w:rFonts w:ascii="Segoe UI Symbol" w:hAnsi="Segoe UI Symbol" w:cs="Segoe UI Symbol"/>
+                <w:b/>
+                <w:color w:val="00B050"/>
+              </w:rPr>
+            </w:pPr>
+            <w:r>
+              <w:rPr>
+                <w:rFonts w:ascii="Segoe UI Symbol" w:hAnsi="Segoe UI Symbol" w:cs="Segoe UI Symbol"/>
+                <w:b/>
+                <w:color w:val="00B050"/>
+              </w:rPr>
+              <w:t>✓</w:t>
+            </w:r>
+          </w:p>
+        </w:tc>
+      </w:tr>
+    </w:tbl>
+    <w:p/>
+    <w:p>
+      <w:pPr>
+        <w:pStyle w:val="Ttulo1"/>
+      </w:pPr>
+      <w:r>
+        <w:t>Categoría</w:t>
+      </w:r>
+    </w:p>
+    <w:tbl>
+      <w:tblPr>
+        <w:tblStyle w:val="Tablanormal1"/>
+        <w:tblW w:w="0" w:type="auto"/>
+        <w:tblLook w:val="04A0" w:firstRow="1" w:lastRow="0" w:firstColumn="1" w:lastColumn="0" w:noHBand="0" w:noVBand="1"/>
+      </w:tblPr>
+      <w:tblGrid>
+        <w:gridCol w:w="421"/>
+        <w:gridCol w:w="4253"/>
+        <w:gridCol w:w="2338"/>
+        <w:gridCol w:w="2338"/>
+      </w:tblGrid>
+      <w:tr>
+        <w:trPr>
+          <w:cnfStyle w:val="100000000000" w:firstRow="1" w:lastRow="0" w:firstColumn="0" w:lastColumn="0" w:oddVBand="0" w:evenVBand="0" w:oddHBand="0" w:evenHBand="0" w:firstRowFirstColumn="0" w:firstRowLastColumn="0" w:lastRowFirstColumn="0" w:lastRowLastColumn="0"/>
+        </w:trPr>
+        <w:tc>
+          <w:tcPr>
+            <w:cnfStyle w:val="001000000000" w:firstRow="0" w:lastRow="0" w:firstColumn="1" w:lastColumn="0" w:oddVBand="0" w:evenVBand="0" w:oddHBand="0" w:evenHBand="0" w:firstRowFirstColumn="0" w:firstRowLastColumn="0" w:lastRowFirstColumn="0" w:lastRowLastColumn="0"/>
+            <w:tcW w:w="421" w:type="dxa"/>
+          </w:tcPr>
+          <w:p>
+            <w:pPr>
+              <w:jc w:val="center"/>
+            </w:pPr>
+            <w:r>
+              <w:t>#</w:t>
+            </w:r>
+          </w:p>
+        </w:tc>
+        <w:tc>
+          <w:tcPr>
+            <w:tcW w:w="4253" w:type="dxa"/>
+          </w:tcPr>
+          <w:p>
+            <w:pPr>
+              <w:jc w:val="center"/>
+              <w:cnfStyle w:val="100000000000" w:firstRow="1" w:lastRow="0" w:firstColumn="0" w:lastColumn="0" w:oddVBand="0" w:evenVBand="0" w:oddHBand="0" w:evenHBand="0" w:firstRowFirstColumn="0" w:firstRowLastColumn="0" w:lastRowFirstColumn="0" w:lastRowLastColumn="0"/>
+            </w:pPr>
+            <w:r>
+              <w:t>Tarea</w:t>
+            </w:r>
+          </w:p>
+        </w:tc>
+        <w:tc>
+          <w:tcPr>
+            <w:tcW w:w="2338" w:type="dxa"/>
+          </w:tcPr>
+          <w:p>
+            <w:pPr>
+              <w:jc w:val="center"/>
+              <w:cnfStyle w:val="100000000000" w:firstRow="1" w:lastRow="0" w:firstColumn="0" w:lastColumn="0" w:oddVBand="0" w:evenVBand="0" w:oddHBand="0" w:evenHBand="0" w:firstRowFirstColumn="0" w:firstRowLastColumn="0" w:lastRowFirstColumn="0" w:lastRowLastColumn="0"/>
+            </w:pPr>
+            <w:r>
+              <w:t>Administrador</w:t>
+            </w:r>
+          </w:p>
+        </w:tc>
+        <w:tc>
+          <w:tcPr>
+            <w:tcW w:w="2338" w:type="dxa"/>
+          </w:tcPr>
+          <w:p>
+            <w:pPr>
+              <w:jc w:val="center"/>
+              <w:cnfStyle w:val="100000000000" w:firstRow="1" w:lastRow="0" w:firstColumn="0" w:lastColumn="0" w:oddVBand="0" w:evenVBand="0" w:oddHBand="0" w:evenHBand="0" w:firstRowFirstColumn="0" w:firstRowLastColumn="0" w:lastRowFirstColumn="0" w:lastRowLastColumn="0"/>
+            </w:pPr>
+            <w:r>
+              <w:t>Empleado</w:t>
+            </w:r>
+          </w:p>
+        </w:tc>
+      </w:tr>
+      <w:tr>
+        <w:trPr>
+          <w:cnfStyle w:val="000000100000" w:firstRow="0" w:lastRow="0" w:firstColumn="0" w:lastColumn="0" w:oddVBand="0" w:evenVBand="0" w:oddHBand="1" w:evenHBand="0" w:firstRowFirstColumn="0" w:firstRowLastColumn="0" w:lastRowFirstColumn="0" w:lastRowLastColumn="0"/>
+        </w:trPr>
+        <w:tc>
+          <w:tcPr>
+            <w:cnfStyle w:val="001000000000" w:firstRow="0" w:lastRow="0" w:firstColumn="1" w:lastColumn="0" w:oddVBand="0" w:evenVBand="0" w:oddHBand="0" w:evenHBand="0" w:firstRowFirstColumn="0" w:firstRowLastColumn="0" w:lastRowFirstColumn="0" w:lastRowLastColumn="0"/>
+            <w:tcW w:w="421" w:type="dxa"/>
+          </w:tcPr>
+          <w:p>
+            <w:r>
+              <w:t>1</w:t>
+            </w:r>
+          </w:p>
+        </w:tc>
+        <w:tc>
+          <w:tcPr>
+            <w:tcW w:w="4253" w:type="dxa"/>
+          </w:tcPr>
+          <w:p>
+            <w:pPr>
+              <w:cnfStyle w:val="000000100000" w:firstRow="0" w:lastRow="0" w:firstColumn="0" w:lastColumn="0" w:oddVBand="0" w:evenVBand="0" w:oddHBand="1" w:evenHBand="0" w:firstRowFirstColumn="0" w:firstRowLastColumn="0" w:lastRowFirstColumn="0" w:lastRowLastColumn="0"/>
+            </w:pPr>
+            <w:r>
+              <w:t>Agregar categoría</w:t>
+            </w:r>
+          </w:p>
+        </w:tc>
+        <w:tc>
+          <w:tcPr>
+            <w:tcW w:w="2338" w:type="dxa"/>
+          </w:tcPr>
+          <w:p>
+            <w:pPr>
+              <w:jc w:val="center"/>
+              <w:cnfStyle w:val="000000100000" w:firstRow="0" w:lastRow="0" w:firstColumn="0" w:lastColumn="0" w:oddVBand="0" w:evenVBand="0" w:oddHBand="1" w:evenHBand="0" w:firstRowFirstColumn="0" w:firstRowLastColumn="0" w:lastRowFirstColumn="0" w:lastRowLastColumn="0"/>
+              <w:rPr>
+                <w:b/>
+                <w:color w:val="00B050"/>
+              </w:rPr>
+            </w:pPr>
+            <w:r>
+              <w:rPr>
+                <w:rFonts w:ascii="Segoe UI Symbol" w:hAnsi="Segoe UI Symbol" w:cs="Segoe UI Symbol"/>
+                <w:b/>
+                <w:color w:val="00B050"/>
+              </w:rPr>
+              <w:t>✓</w:t>
+            </w:r>
+          </w:p>
+        </w:tc>
+        <w:tc>
+          <w:tcPr>
+            <w:tcW w:w="2338" w:type="dxa"/>
+          </w:tcPr>
+          <w:p>
+            <w:pPr>
+              <w:jc w:val="center"/>
+              <w:cnfStyle w:val="000000100000" w:firstRow="0" w:lastRow="0" w:firstColumn="0" w:lastColumn="0" w:oddVBand="0" w:evenVBand="0" w:oddHBand="1" w:evenHBand="0" w:firstRowFirstColumn="0" w:firstRowLastColumn="0" w:lastRowFirstColumn="0" w:lastRowLastColumn="0"/>
+              <w:rPr>
+                <w:color w:val="FF0000"/>
+              </w:rPr>
+            </w:pPr>
+            <w:r>
+              <w:rPr>
+                <w:rFonts w:ascii="Segoe UI Symbol" w:hAnsi="Segoe UI Symbol" w:cs="Segoe UI Symbol"/>
+                <w:b/>
+                <w:color w:val="00B050"/>
+              </w:rPr>
+              <w:t>✓</w:t>
+            </w:r>
+          </w:p>
+        </w:tc>
+      </w:tr>
+      <w:tr>
+        <w:tc>
+          <w:tcPr>
+            <w:cnfStyle w:val="001000000000" w:firstRow="0" w:lastRow="0" w:firstColumn="1" w:lastColumn="0" w:oddVBand="0" w:evenVBand="0" w:oddHBand="0" w:evenHBand="0" w:firstRowFirstColumn="0" w:firstRowLastColumn="0" w:lastRowFirstColumn="0" w:lastRowLastColumn="0"/>
+            <w:tcW w:w="421" w:type="dxa"/>
+          </w:tcPr>
+          <w:p>
+            <w:r>
               <w:t>2</w:t>
             </w:r>
-            <w:r>
-              <w:rPr>
-                <w:noProof/>
-                <w:lang w:eastAsia="es-ES"/>
-              </w:rPr>
-              <w:tab/>
-            </w:r>
-            <w:r>
-              <w:rPr>
-                <w:rStyle w:val="Hipervnculo"/>
-                <w:noProof/>
-              </w:rPr>
-              <w:t>INSTALACIÓN INTRANET</w:t>
-            </w:r>
-            <w:r>
-              <w:rPr>
-                <w:noProof/>
-                <w:webHidden/>
-              </w:rPr>
-              <w:tab/>
-            </w:r>
-            <w:r>
-              <w:rPr>
-                <w:noProof/>
-                <w:webHidden/>
-              </w:rPr>
-              <w:fldChar w:fldCharType="begin"/>
-            </w:r>
-            <w:r>
-              <w:rPr>
-                <w:noProof/>
-                <w:webHidden/>
-              </w:rPr>
-              <w:instrText xml:space="preserve"> PAGEREF _Toc447651742 \h </w:instrText>
-            </w:r>
-            <w:r>
-              <w:rPr>
-                <w:noProof/>
-                <w:webHidden/>
-              </w:rPr>
-            </w:r>
-            <w:r>
-              <w:rPr>
-                <w:noProof/>
-                <w:webHidden/>
-              </w:rPr>
-              <w:fldChar w:fldCharType="separate"/>
-            </w:r>
-            <w:r>
-              <w:rPr>
-                <w:noProof/>
-                <w:webHidden/>
-              </w:rPr>
+          </w:p>
+        </w:tc>
+        <w:tc>
+          <w:tcPr>
+            <w:tcW w:w="4253" w:type="dxa"/>
+          </w:tcPr>
+          <w:p>
+            <w:pPr>
+              <w:cnfStyle w:val="000000000000" w:firstRow="0" w:lastRow="0" w:firstColumn="0" w:lastColumn="0" w:oddVBand="0" w:evenVBand="0" w:oddHBand="0" w:evenHBand="0" w:firstRowFirstColumn="0" w:firstRowLastColumn="0" w:lastRowFirstColumn="0" w:lastRowLastColumn="0"/>
+            </w:pPr>
+            <w:r>
+              <w:t>Dar de baja a una categoría</w:t>
+            </w:r>
+          </w:p>
+        </w:tc>
+        <w:tc>
+          <w:tcPr>
+            <w:tcW w:w="2338" w:type="dxa"/>
+          </w:tcPr>
+          <w:p>
+            <w:pPr>
+              <w:jc w:val="center"/>
+              <w:cnfStyle w:val="000000000000" w:firstRow="0" w:lastRow="0" w:firstColumn="0" w:lastColumn="0" w:oddVBand="0" w:evenVBand="0" w:oddHBand="0" w:evenHBand="0" w:firstRowFirstColumn="0" w:firstRowLastColumn="0" w:lastRowFirstColumn="0" w:lastRowLastColumn="0"/>
+              <w:rPr>
+                <w:b/>
+                <w:color w:val="00B050"/>
+              </w:rPr>
+            </w:pPr>
+            <w:r>
+              <w:rPr>
+                <w:rFonts w:ascii="Segoe UI Symbol" w:hAnsi="Segoe UI Symbol" w:cs="Segoe UI Symbol"/>
+                <w:b/>
+                <w:color w:val="00B050"/>
+              </w:rPr>
+              <w:t>✓</w:t>
+            </w:r>
+          </w:p>
+        </w:tc>
+        <w:tc>
+          <w:tcPr>
+            <w:tcW w:w="2338" w:type="dxa"/>
+          </w:tcPr>
+          <w:p>
+            <w:pPr>
+              <w:jc w:val="center"/>
+              <w:cnfStyle w:val="000000000000" w:firstRow="0" w:lastRow="0" w:firstColumn="0" w:lastColumn="0" w:oddVBand="0" w:evenVBand="0" w:oddHBand="0" w:evenHBand="0" w:firstRowFirstColumn="0" w:firstRowLastColumn="0" w:lastRowFirstColumn="0" w:lastRowLastColumn="0"/>
+              <w:rPr>
+                <w:color w:val="FF0000"/>
+              </w:rPr>
+            </w:pPr>
+            <w:r>
+              <w:rPr>
+                <w:rFonts w:ascii="Segoe UI Symbol" w:hAnsi="Segoe UI Symbol" w:cs="Segoe UI Symbol"/>
+                <w:color w:val="FF0000"/>
+              </w:rPr>
+              <w:t>✘</w:t>
+            </w:r>
+          </w:p>
+        </w:tc>
+      </w:tr>
+      <w:tr>
+        <w:trPr>
+          <w:cnfStyle w:val="000000100000" w:firstRow="0" w:lastRow="0" w:firstColumn="0" w:lastColumn="0" w:oddVBand="0" w:evenVBand="0" w:oddHBand="1" w:evenHBand="0" w:firstRowFirstColumn="0" w:firstRowLastColumn="0" w:lastRowFirstColumn="0" w:lastRowLastColumn="0"/>
+        </w:trPr>
+        <w:tc>
+          <w:tcPr>
+            <w:cnfStyle w:val="001000000000" w:firstRow="0" w:lastRow="0" w:firstColumn="1" w:lastColumn="0" w:oddVBand="0" w:evenVBand="0" w:oddHBand="0" w:evenHBand="0" w:firstRowFirstColumn="0" w:firstRowLastColumn="0" w:lastRowFirstColumn="0" w:lastRowLastColumn="0"/>
+            <w:tcW w:w="421" w:type="dxa"/>
+          </w:tcPr>
+          <w:p>
+            <w:r>
+              <w:t>3</w:t>
+            </w:r>
+          </w:p>
+        </w:tc>
+        <w:tc>
+          <w:tcPr>
+            <w:tcW w:w="4253" w:type="dxa"/>
+          </w:tcPr>
+          <w:p>
+            <w:pPr>
+              <w:cnfStyle w:val="000000100000" w:firstRow="0" w:lastRow="0" w:firstColumn="0" w:lastColumn="0" w:oddVBand="0" w:evenVBand="0" w:oddHBand="1" w:evenHBand="0" w:firstRowFirstColumn="0" w:firstRowLastColumn="0" w:lastRowFirstColumn="0" w:lastRowLastColumn="0"/>
+            </w:pPr>
+            <w:r>
+              <w:t>Dar de alta a una categoría</w:t>
+            </w:r>
+          </w:p>
+        </w:tc>
+        <w:tc>
+          <w:tcPr>
+            <w:tcW w:w="2338" w:type="dxa"/>
+          </w:tcPr>
+          <w:p>
+            <w:pPr>
+              <w:jc w:val="center"/>
+              <w:cnfStyle w:val="000000100000" w:firstRow="0" w:lastRow="0" w:firstColumn="0" w:lastColumn="0" w:oddVBand="0" w:evenVBand="0" w:oddHBand="1" w:evenHBand="0" w:firstRowFirstColumn="0" w:firstRowLastColumn="0" w:lastRowFirstColumn="0" w:lastRowLastColumn="0"/>
+              <w:rPr>
+                <w:b/>
+                <w:color w:val="00B050"/>
+              </w:rPr>
+            </w:pPr>
+            <w:r>
+              <w:rPr>
+                <w:rFonts w:ascii="Segoe UI Symbol" w:hAnsi="Segoe UI Symbol" w:cs="Segoe UI Symbol"/>
+                <w:b/>
+                <w:color w:val="00B050"/>
+              </w:rPr>
+              <w:t>✓</w:t>
+            </w:r>
+          </w:p>
+        </w:tc>
+        <w:tc>
+          <w:tcPr>
+            <w:tcW w:w="2338" w:type="dxa"/>
+          </w:tcPr>
+          <w:p>
+            <w:pPr>
+              <w:jc w:val="center"/>
+              <w:cnfStyle w:val="000000100000" w:firstRow="0" w:lastRow="0" w:firstColumn="0" w:lastColumn="0" w:oddVBand="0" w:evenVBand="0" w:oddHBand="1" w:evenHBand="0" w:firstRowFirstColumn="0" w:firstRowLastColumn="0" w:lastRowFirstColumn="0" w:lastRowLastColumn="0"/>
+              <w:rPr>
+                <w:color w:val="FF0000"/>
+              </w:rPr>
+            </w:pPr>
+            <w:r>
+              <w:rPr>
+                <w:rFonts w:ascii="Segoe UI Symbol" w:hAnsi="Segoe UI Symbol" w:cs="Segoe UI Symbol"/>
+                <w:color w:val="FF0000"/>
+              </w:rPr>
+              <w:t>✘</w:t>
+            </w:r>
+          </w:p>
+        </w:tc>
+      </w:tr>
+      <w:tr>
+        <w:tc>
+          <w:tcPr>
+            <w:cnfStyle w:val="001000000000" w:firstRow="0" w:lastRow="0" w:firstColumn="1" w:lastColumn="0" w:oddVBand="0" w:evenVBand="0" w:oddHBand="0" w:evenHBand="0" w:firstRowFirstColumn="0" w:firstRowLastColumn="0" w:lastRowFirstColumn="0" w:lastRowLastColumn="0"/>
+            <w:tcW w:w="421" w:type="dxa"/>
+          </w:tcPr>
+          <w:p>
+            <w:r>
+              <w:t>4</w:t>
+            </w:r>
+          </w:p>
+        </w:tc>
+        <w:tc>
+          <w:tcPr>
+            <w:tcW w:w="4253" w:type="dxa"/>
+          </w:tcPr>
+          <w:p>
+            <w:pPr>
+              <w:cnfStyle w:val="000000000000" w:firstRow="0" w:lastRow="0" w:firstColumn="0" w:lastColumn="0" w:oddVBand="0" w:evenVBand="0" w:oddHBand="0" w:evenHBand="0" w:firstRowFirstColumn="0" w:firstRowLastColumn="0" w:lastRowFirstColumn="0" w:lastRowLastColumn="0"/>
+            </w:pPr>
+            <w:r>
+              <w:t>Modificar una categoría</w:t>
+            </w:r>
+          </w:p>
+        </w:tc>
+        <w:tc>
+          <w:tcPr>
+            <w:tcW w:w="2338" w:type="dxa"/>
+          </w:tcPr>
+          <w:p>
+            <w:pPr>
+              <w:jc w:val="center"/>
+              <w:cnfStyle w:val="000000000000" w:firstRow="0" w:lastRow="0" w:firstColumn="0" w:lastColumn="0" w:oddVBand="0" w:evenVBand="0" w:oddHBand="0" w:evenHBand="0" w:firstRowFirstColumn="0" w:firstRowLastColumn="0" w:lastRowFirstColumn="0" w:lastRowLastColumn="0"/>
+              <w:rPr>
+                <w:b/>
+                <w:color w:val="00B050"/>
+              </w:rPr>
+            </w:pPr>
+            <w:bookmarkStart w:id="0" w:name="_GoBack"/>
+            <w:bookmarkEnd w:id="0"/>
+            <w:r>
+              <w:rPr>
+                <w:rFonts w:ascii="Segoe UI Symbol" w:hAnsi="Segoe UI Symbol" w:cs="Segoe UI Symbol"/>
+                <w:b/>
+                <w:color w:val="00B050"/>
+              </w:rPr>
+              <w:t>✓</w:t>
+            </w:r>
+          </w:p>
+        </w:tc>
+        <w:tc>
+          <w:tcPr>
+            <w:tcW w:w="2338" w:type="dxa"/>
+          </w:tcPr>
+          <w:p>
+            <w:pPr>
+              <w:jc w:val="center"/>
+              <w:cnfStyle w:val="000000000000" w:firstRow="0" w:lastRow="0" w:firstColumn="0" w:lastColumn="0" w:oddVBand="0" w:evenVBand="0" w:oddHBand="0" w:evenHBand="0" w:firstRowFirstColumn="0" w:firstRowLastColumn="0" w:lastRowFirstColumn="0" w:lastRowLastColumn="0"/>
+              <w:rPr>
+                <w:color w:val="FF0000"/>
+              </w:rPr>
+            </w:pPr>
+            <w:r>
+              <w:rPr>
+                <w:rFonts w:ascii="Segoe UI Symbol" w:hAnsi="Segoe UI Symbol" w:cs="Segoe UI Symbol"/>
+                <w:b/>
+                <w:color w:val="00B050"/>
+              </w:rPr>
+              <w:t>✓</w:t>
+            </w:r>
+          </w:p>
+        </w:tc>
+      </w:tr>
+      <w:tr>
+        <w:trPr>
+          <w:cnfStyle w:val="000000100000" w:firstRow="0" w:lastRow="0" w:firstColumn="0" w:lastColumn="0" w:oddVBand="0" w:evenVBand="0" w:oddHBand="1" w:evenHBand="0" w:firstRowFirstColumn="0" w:firstRowLastColumn="0" w:lastRowFirstColumn="0" w:lastRowLastColumn="0"/>
+        </w:trPr>
+        <w:tc>
+          <w:tcPr>
+            <w:cnfStyle w:val="001000000000" w:firstRow="0" w:lastRow="0" w:firstColumn="1" w:lastColumn="0" w:oddVBand="0" w:evenVBand="0" w:oddHBand="0" w:evenHBand="0" w:firstRowFirstColumn="0" w:firstRowLastColumn="0" w:lastRowFirstColumn="0" w:lastRowLastColumn="0"/>
+            <w:tcW w:w="421" w:type="dxa"/>
+          </w:tcPr>
+          <w:p>
+            <w:r>
+              <w:t>5</w:t>
+            </w:r>
+          </w:p>
+        </w:tc>
+        <w:tc>
+          <w:tcPr>
+            <w:tcW w:w="4253" w:type="dxa"/>
+          </w:tcPr>
+          <w:p>
+            <w:pPr>
+              <w:cnfStyle w:val="000000100000" w:firstRow="0" w:lastRow="0" w:firstColumn="0" w:lastColumn="0" w:oddVBand="0" w:evenVBand="0" w:oddHBand="1" w:evenHBand="0" w:firstRowFirstColumn="0" w:firstRowLastColumn="0" w:lastRowFirstColumn="0" w:lastRowLastColumn="0"/>
+            </w:pPr>
+            <w:r>
+              <w:t>Listar categorías</w:t>
+            </w:r>
+          </w:p>
+        </w:tc>
+        <w:tc>
+          <w:tcPr>
+            <w:tcW w:w="2338" w:type="dxa"/>
+          </w:tcPr>
+          <w:p>
+            <w:pPr>
+              <w:jc w:val="center"/>
+              <w:cnfStyle w:val="000000100000" w:firstRow="0" w:lastRow="0" w:firstColumn="0" w:lastColumn="0" w:oddVBand="0" w:evenVBand="0" w:oddHBand="1" w:evenHBand="0" w:firstRowFirstColumn="0" w:firstRowLastColumn="0" w:lastRowFirstColumn="0" w:lastRowLastColumn="0"/>
+              <w:rPr>
+                <w:b/>
+                <w:color w:val="00B050"/>
+              </w:rPr>
+            </w:pPr>
+            <w:r>
+              <w:rPr>
+                <w:rFonts w:ascii="Segoe UI Symbol" w:hAnsi="Segoe UI Symbol" w:cs="Segoe UI Symbol"/>
+                <w:b/>
+                <w:color w:val="00B050"/>
+              </w:rPr>
+              <w:t>✓</w:t>
+            </w:r>
+          </w:p>
+        </w:tc>
+        <w:tc>
+          <w:tcPr>
+            <w:tcW w:w="2338" w:type="dxa"/>
+          </w:tcPr>
+          <w:p>
+            <w:pPr>
+              <w:jc w:val="center"/>
+              <w:cnfStyle w:val="000000100000" w:firstRow="0" w:lastRow="0" w:firstColumn="0" w:lastColumn="0" w:oddVBand="0" w:evenVBand="0" w:oddHBand="1" w:evenHBand="0" w:firstRowFirstColumn="0" w:firstRowLastColumn="0" w:lastRowFirstColumn="0" w:lastRowLastColumn="0"/>
+            </w:pPr>
+            <w:r>
+              <w:rPr>
+                <w:rFonts w:ascii="Segoe UI Symbol" w:hAnsi="Segoe UI Symbol" w:cs="Segoe UI Symbol"/>
+                <w:b/>
+                <w:color w:val="00B050"/>
+              </w:rPr>
+              <w:t>✓</w:t>
+            </w:r>
+          </w:p>
+        </w:tc>
+      </w:tr>
+      <w:tr>
+        <w:tc>
+          <w:tcPr>
+            <w:cnfStyle w:val="001000000000" w:firstRow="0" w:lastRow="0" w:firstColumn="1" w:lastColumn="0" w:oddVBand="0" w:evenVBand="0" w:oddHBand="0" w:evenHBand="0" w:firstRowFirstColumn="0" w:firstRowLastColumn="0" w:lastRowFirstColumn="0" w:lastRowLastColumn="0"/>
+            <w:tcW w:w="421" w:type="dxa"/>
+          </w:tcPr>
+          <w:p>
+            <w:r>
+              <w:t>6</w:t>
+            </w:r>
+          </w:p>
+        </w:tc>
+        <w:tc>
+          <w:tcPr>
+            <w:tcW w:w="4253" w:type="dxa"/>
+          </w:tcPr>
+          <w:p>
+            <w:pPr>
+              <w:cnfStyle w:val="000000000000" w:firstRow="0" w:lastRow="0" w:firstColumn="0" w:lastColumn="0" w:oddVBand="0" w:evenVBand="0" w:oddHBand="0" w:evenHBand="0" w:firstRowFirstColumn="0" w:firstRowLastColumn="0" w:lastRowFirstColumn="0" w:lastRowLastColumn="0"/>
+            </w:pPr>
+            <w:r>
+              <w:t>Ver detalles de una categoría ***</w:t>
+            </w:r>
+          </w:p>
+        </w:tc>
+        <w:tc>
+          <w:tcPr>
+            <w:tcW w:w="2338" w:type="dxa"/>
+          </w:tcPr>
+          <w:p>
+            <w:pPr>
+              <w:jc w:val="center"/>
+              <w:cnfStyle w:val="000000000000" w:firstRow="0" w:lastRow="0" w:firstColumn="0" w:lastColumn="0" w:oddVBand="0" w:evenVBand="0" w:oddHBand="0" w:evenHBand="0" w:firstRowFirstColumn="0" w:firstRowLastColumn="0" w:lastRowFirstColumn="0" w:lastRowLastColumn="0"/>
+              <w:rPr>
+                <w:rFonts w:ascii="Segoe UI Symbol" w:hAnsi="Segoe UI Symbol" w:cs="Segoe UI Symbol"/>
+                <w:b/>
+                <w:color w:val="00B050"/>
+              </w:rPr>
+            </w:pPr>
+            <w:r>
+              <w:rPr>
+                <w:rFonts w:ascii="Segoe UI Symbol" w:hAnsi="Segoe UI Symbol" w:cs="Segoe UI Symbol"/>
+                <w:b/>
+                <w:color w:val="00B050"/>
+              </w:rPr>
+              <w:t>✓</w:t>
+            </w:r>
+          </w:p>
+        </w:tc>
+        <w:tc>
+          <w:tcPr>
+            <w:tcW w:w="2338" w:type="dxa"/>
+          </w:tcPr>
+          <w:p>
+            <w:pPr>
+              <w:jc w:val="center"/>
+              <w:cnfStyle w:val="000000000000" w:firstRow="0" w:lastRow="0" w:firstColumn="0" w:lastColumn="0" w:oddVBand="0" w:evenVBand="0" w:oddHBand="0" w:evenHBand="0" w:firstRowFirstColumn="0" w:firstRowLastColumn="0" w:lastRowFirstColumn="0" w:lastRowLastColumn="0"/>
+              <w:rPr>
+                <w:rFonts w:ascii="Segoe UI Symbol" w:hAnsi="Segoe UI Symbol" w:cs="Segoe UI Symbol"/>
+                <w:b/>
+                <w:color w:val="00B050"/>
+              </w:rPr>
+            </w:pPr>
+            <w:r>
+              <w:rPr>
+                <w:rFonts w:ascii="Segoe UI Symbol" w:hAnsi="Segoe UI Symbol" w:cs="Segoe UI Symbol"/>
+                <w:b/>
+                <w:color w:val="00B050"/>
+              </w:rPr>
+              <w:t>✓</w:t>
+            </w:r>
+          </w:p>
+        </w:tc>
+      </w:tr>
+      <w:tr>
+        <w:trPr>
+          <w:cnfStyle w:val="000000100000" w:firstRow="0" w:lastRow="0" w:firstColumn="0" w:lastColumn="0" w:oddVBand="0" w:evenVBand="0" w:oddHBand="1" w:evenHBand="0" w:firstRowFirstColumn="0" w:firstRowLastColumn="0" w:lastRowFirstColumn="0" w:lastRowLastColumn="0"/>
+        </w:trPr>
+        <w:tc>
+          <w:tcPr>
+            <w:cnfStyle w:val="001000000000" w:firstRow="0" w:lastRow="0" w:firstColumn="1" w:lastColumn="0" w:oddVBand="0" w:evenVBand="0" w:oddHBand="0" w:evenHBand="0" w:firstRowFirstColumn="0" w:firstRowLastColumn="0" w:lastRowFirstColumn="0" w:lastRowLastColumn="0"/>
+            <w:tcW w:w="421" w:type="dxa"/>
+          </w:tcPr>
+          <w:p>
+            <w:r>
+              <w:t>7</w:t>
+            </w:r>
+          </w:p>
+        </w:tc>
+        <w:tc>
+          <w:tcPr>
+            <w:tcW w:w="4253" w:type="dxa"/>
+          </w:tcPr>
+          <w:p>
+            <w:pPr>
+              <w:cnfStyle w:val="000000100000" w:firstRow="0" w:lastRow="0" w:firstColumn="0" w:lastColumn="0" w:oddVBand="0" w:evenVBand="0" w:oddHBand="1" w:evenHBand="0" w:firstRowFirstColumn="0" w:firstRowLastColumn="0" w:lastRowFirstColumn="0" w:lastRowLastColumn="0"/>
+            </w:pPr>
+            <w:r>
+              <w:t xml:space="preserve">Buscar </w:t>
+            </w:r>
+            <w:r>
+              <w:t>categoría</w:t>
+            </w:r>
+            <w:r>
+              <w:t xml:space="preserve"> por cualquier campo</w:t>
+            </w:r>
+          </w:p>
+        </w:tc>
+        <w:tc>
+          <w:tcPr>
+            <w:tcW w:w="2338" w:type="dxa"/>
+          </w:tcPr>
+          <w:p>
+            <w:pPr>
+              <w:jc w:val="center"/>
+              <w:cnfStyle w:val="000000100000" w:firstRow="0" w:lastRow="0" w:firstColumn="0" w:lastColumn="0" w:oddVBand="0" w:evenVBand="0" w:oddHBand="1" w:evenHBand="0" w:firstRowFirstColumn="0" w:firstRowLastColumn="0" w:lastRowFirstColumn="0" w:lastRowLastColumn="0"/>
+              <w:rPr>
+                <w:rFonts w:ascii="Segoe UI Symbol" w:hAnsi="Segoe UI Symbol" w:cs="Segoe UI Symbol"/>
+                <w:b/>
+                <w:color w:val="00B050"/>
+              </w:rPr>
+            </w:pPr>
+            <w:r>
+              <w:rPr>
+                <w:rFonts w:ascii="Segoe UI Symbol" w:hAnsi="Segoe UI Symbol" w:cs="Segoe UI Symbol"/>
+                <w:b/>
+                <w:color w:val="00B050"/>
+              </w:rPr>
+              <w:t>✓</w:t>
+            </w:r>
+          </w:p>
+        </w:tc>
+        <w:tc>
+          <w:tcPr>
+            <w:tcW w:w="2338" w:type="dxa"/>
+          </w:tcPr>
+          <w:p>
+            <w:pPr>
+              <w:jc w:val="center"/>
+              <w:cnfStyle w:val="000000100000" w:firstRow="0" w:lastRow="0" w:firstColumn="0" w:lastColumn="0" w:oddVBand="0" w:evenVBand="0" w:oddHBand="1" w:evenHBand="0" w:firstRowFirstColumn="0" w:firstRowLastColumn="0" w:lastRowFirstColumn="0" w:lastRowLastColumn="0"/>
+              <w:rPr>
+                <w:rFonts w:ascii="Segoe UI Symbol" w:hAnsi="Segoe UI Symbol" w:cs="Segoe UI Symbol"/>
+                <w:b/>
+                <w:color w:val="00B050"/>
+              </w:rPr>
+            </w:pPr>
+            <w:r>
+              <w:rPr>
+                <w:rFonts w:ascii="Segoe UI Symbol" w:hAnsi="Segoe UI Symbol" w:cs="Segoe UI Symbol"/>
+                <w:b/>
+                <w:color w:val="00B050"/>
+              </w:rPr>
+              <w:t>✓</w:t>
+            </w:r>
+          </w:p>
+        </w:tc>
+      </w:tr>
+    </w:tbl>
+    <w:p/>
+    <w:p>
+      <w:pPr>
+        <w:pStyle w:val="Ttulo1"/>
+      </w:pPr>
+      <w:r>
+        <w:t>Producto</w:t>
+      </w:r>
+    </w:p>
+    <w:tbl>
+      <w:tblPr>
+        <w:tblStyle w:val="Tablanormal1"/>
+        <w:tblW w:w="0" w:type="auto"/>
+        <w:tblLook w:val="04A0" w:firstRow="1" w:lastRow="0" w:firstColumn="1" w:lastColumn="0" w:noHBand="0" w:noVBand="1"/>
+      </w:tblPr>
+      <w:tblGrid>
+        <w:gridCol w:w="421"/>
+        <w:gridCol w:w="4253"/>
+        <w:gridCol w:w="2338"/>
+        <w:gridCol w:w="2338"/>
+      </w:tblGrid>
+      <w:tr>
+        <w:trPr>
+          <w:cnfStyle w:val="100000000000" w:firstRow="1" w:lastRow="0" w:firstColumn="0" w:lastColumn="0" w:oddVBand="0" w:evenVBand="0" w:oddHBand="0" w:evenHBand="0" w:firstRowFirstColumn="0" w:firstRowLastColumn="0" w:lastRowFirstColumn="0" w:lastRowLastColumn="0"/>
+        </w:trPr>
+        <w:tc>
+          <w:tcPr>
+            <w:cnfStyle w:val="001000000000" w:firstRow="0" w:lastRow="0" w:firstColumn="1" w:lastColumn="0" w:oddVBand="0" w:evenVBand="0" w:oddHBand="0" w:evenHBand="0" w:firstRowFirstColumn="0" w:firstRowLastColumn="0" w:lastRowFirstColumn="0" w:lastRowLastColumn="0"/>
+            <w:tcW w:w="421" w:type="dxa"/>
+          </w:tcPr>
+          <w:p>
+            <w:pPr>
+              <w:jc w:val="center"/>
+            </w:pPr>
+            <w:r>
+              <w:t>#</w:t>
+            </w:r>
+          </w:p>
+        </w:tc>
+        <w:tc>
+          <w:tcPr>
+            <w:tcW w:w="4253" w:type="dxa"/>
+          </w:tcPr>
+          <w:p>
+            <w:pPr>
+              <w:jc w:val="center"/>
+              <w:cnfStyle w:val="100000000000" w:firstRow="1" w:lastRow="0" w:firstColumn="0" w:lastColumn="0" w:oddVBand="0" w:evenVBand="0" w:oddHBand="0" w:evenHBand="0" w:firstRowFirstColumn="0" w:firstRowLastColumn="0" w:lastRowFirstColumn="0" w:lastRowLastColumn="0"/>
+            </w:pPr>
+            <w:r>
+              <w:t>Tarea</w:t>
+            </w:r>
+          </w:p>
+        </w:tc>
+        <w:tc>
+          <w:tcPr>
+            <w:tcW w:w="2338" w:type="dxa"/>
+          </w:tcPr>
+          <w:p>
+            <w:pPr>
+              <w:jc w:val="center"/>
+              <w:cnfStyle w:val="100000000000" w:firstRow="1" w:lastRow="0" w:firstColumn="0" w:lastColumn="0" w:oddVBand="0" w:evenVBand="0" w:oddHBand="0" w:evenHBand="0" w:firstRowFirstColumn="0" w:firstRowLastColumn="0" w:lastRowFirstColumn="0" w:lastRowLastColumn="0"/>
+            </w:pPr>
+            <w:r>
+              <w:t>Administrador</w:t>
+            </w:r>
+          </w:p>
+        </w:tc>
+        <w:tc>
+          <w:tcPr>
+            <w:tcW w:w="2338" w:type="dxa"/>
+          </w:tcPr>
+          <w:p>
+            <w:pPr>
+              <w:jc w:val="center"/>
+              <w:cnfStyle w:val="100000000000" w:firstRow="1" w:lastRow="0" w:firstColumn="0" w:lastColumn="0" w:oddVBand="0" w:evenVBand="0" w:oddHBand="0" w:evenHBand="0" w:firstRowFirstColumn="0" w:firstRowLastColumn="0" w:lastRowFirstColumn="0" w:lastRowLastColumn="0"/>
+            </w:pPr>
+            <w:r>
+              <w:t>Empleado</w:t>
+            </w:r>
+          </w:p>
+        </w:tc>
+      </w:tr>
+      <w:tr>
+        <w:trPr>
+          <w:cnfStyle w:val="000000100000" w:firstRow="0" w:lastRow="0" w:firstColumn="0" w:lastColumn="0" w:oddVBand="0" w:evenVBand="0" w:oddHBand="1" w:evenHBand="0" w:firstRowFirstColumn="0" w:firstRowLastColumn="0" w:lastRowFirstColumn="0" w:lastRowLastColumn="0"/>
+        </w:trPr>
+        <w:tc>
+          <w:tcPr>
+            <w:cnfStyle w:val="001000000000" w:firstRow="0" w:lastRow="0" w:firstColumn="1" w:lastColumn="0" w:oddVBand="0" w:evenVBand="0" w:oddHBand="0" w:evenHBand="0" w:firstRowFirstColumn="0" w:firstRowLastColumn="0" w:lastRowFirstColumn="0" w:lastRowLastColumn="0"/>
+            <w:tcW w:w="421" w:type="dxa"/>
+          </w:tcPr>
+          <w:p>
+            <w:r>
+              <w:t>1</w:t>
+            </w:r>
+          </w:p>
+        </w:tc>
+        <w:tc>
+          <w:tcPr>
+            <w:tcW w:w="4253" w:type="dxa"/>
+          </w:tcPr>
+          <w:p>
+            <w:pPr>
+              <w:cnfStyle w:val="000000100000" w:firstRow="0" w:lastRow="0" w:firstColumn="0" w:lastColumn="0" w:oddVBand="0" w:evenVBand="0" w:oddHBand="1" w:evenHBand="0" w:firstRowFirstColumn="0" w:firstRowLastColumn="0" w:lastRowFirstColumn="0" w:lastRowLastColumn="0"/>
+            </w:pPr>
+            <w:r>
+              <w:t xml:space="preserve">Agregar </w:t>
+            </w:r>
+            <w:r>
+              <w:t>producto</w:t>
+            </w:r>
+          </w:p>
+        </w:tc>
+        <w:tc>
+          <w:tcPr>
+            <w:tcW w:w="2338" w:type="dxa"/>
+          </w:tcPr>
+          <w:p>
+            <w:pPr>
+              <w:jc w:val="center"/>
+              <w:cnfStyle w:val="000000100000" w:firstRow="0" w:lastRow="0" w:firstColumn="0" w:lastColumn="0" w:oddVBand="0" w:evenVBand="0" w:oddHBand="1" w:evenHBand="0" w:firstRowFirstColumn="0" w:firstRowLastColumn="0" w:lastRowFirstColumn="0" w:lastRowLastColumn="0"/>
+              <w:rPr>
+                <w:b/>
+                <w:color w:val="00B050"/>
+              </w:rPr>
+            </w:pPr>
+            <w:r>
+              <w:rPr>
+                <w:rFonts w:ascii="Segoe UI Symbol" w:hAnsi="Segoe UI Symbol" w:cs="Segoe UI Symbol"/>
+                <w:b/>
+                <w:color w:val="00B050"/>
+              </w:rPr>
+              <w:t>✓</w:t>
+            </w:r>
+          </w:p>
+        </w:tc>
+        <w:tc>
+          <w:tcPr>
+            <w:tcW w:w="2338" w:type="dxa"/>
+          </w:tcPr>
+          <w:p>
+            <w:pPr>
+              <w:jc w:val="center"/>
+              <w:cnfStyle w:val="000000100000" w:firstRow="0" w:lastRow="0" w:firstColumn="0" w:lastColumn="0" w:oddVBand="0" w:evenVBand="0" w:oddHBand="1" w:evenHBand="0" w:firstRowFirstColumn="0" w:firstRowLastColumn="0" w:lastRowFirstColumn="0" w:lastRowLastColumn="0"/>
+              <w:rPr>
+                <w:color w:val="FF0000"/>
+              </w:rPr>
+            </w:pPr>
+            <w:r>
+              <w:rPr>
+                <w:rFonts w:ascii="Segoe UI Symbol" w:hAnsi="Segoe UI Symbol" w:cs="Segoe UI Symbol"/>
+                <w:b/>
+                <w:color w:val="00B050"/>
+              </w:rPr>
+              <w:t>✓</w:t>
+            </w:r>
+          </w:p>
+        </w:tc>
+      </w:tr>
+      <w:tr>
+        <w:tc>
+          <w:tcPr>
+            <w:cnfStyle w:val="001000000000" w:firstRow="0" w:lastRow="0" w:firstColumn="1" w:lastColumn="0" w:oddVBand="0" w:evenVBand="0" w:oddHBand="0" w:evenHBand="0" w:firstRowFirstColumn="0" w:firstRowLastColumn="0" w:lastRowFirstColumn="0" w:lastRowLastColumn="0"/>
+            <w:tcW w:w="421" w:type="dxa"/>
+          </w:tcPr>
+          <w:p>
+            <w:r>
               <w:t>2</w:t>
             </w:r>
-            <w:r>
-              <w:rPr>
-                <w:noProof/>
-                <w:webHidden/>
-              </w:rPr>
-              <w:fldChar w:fldCharType="end"/>
-            </w:r>
-          </w:hyperlink>
-        </w:p>
-        <w:p>
-          <w:pPr>
-            <w:pStyle w:val="TDC1"/>
-            <w:tabs>
-              <w:tab w:val="left" w:pos="440"/>
-              <w:tab w:val="right" w:leader="dot" w:pos="9350"/>
-            </w:tabs>
-            <w:rPr>
-              <w:noProof/>
-              <w:lang w:eastAsia="es-ES"/>
-            </w:rPr>
-          </w:pPr>
-          <w:hyperlink w:anchor="_Toc447651743" w:history="1">
-            <w:r>
-              <w:rPr>
-                <w:rStyle w:val="Hipervnculo"/>
-                <w:noProof/>
-              </w:rPr>
+          </w:p>
+        </w:tc>
+        <w:tc>
+          <w:tcPr>
+            <w:tcW w:w="4253" w:type="dxa"/>
+          </w:tcPr>
+          <w:p>
+            <w:pPr>
+              <w:cnfStyle w:val="000000000000" w:firstRow="0" w:lastRow="0" w:firstColumn="0" w:lastColumn="0" w:oddVBand="0" w:evenVBand="0" w:oddHBand="0" w:evenHBand="0" w:firstRowFirstColumn="0" w:firstRowLastColumn="0" w:lastRowFirstColumn="0" w:lastRowLastColumn="0"/>
+            </w:pPr>
+            <w:r>
+              <w:t>Dar de baja a una producto</w:t>
+            </w:r>
+          </w:p>
+        </w:tc>
+        <w:tc>
+          <w:tcPr>
+            <w:tcW w:w="2338" w:type="dxa"/>
+          </w:tcPr>
+          <w:p>
+            <w:pPr>
+              <w:jc w:val="center"/>
+              <w:cnfStyle w:val="000000000000" w:firstRow="0" w:lastRow="0" w:firstColumn="0" w:lastColumn="0" w:oddVBand="0" w:evenVBand="0" w:oddHBand="0" w:evenHBand="0" w:firstRowFirstColumn="0" w:firstRowLastColumn="0" w:lastRowFirstColumn="0" w:lastRowLastColumn="0"/>
+              <w:rPr>
+                <w:b/>
+                <w:color w:val="00B050"/>
+              </w:rPr>
+            </w:pPr>
+            <w:r>
+              <w:rPr>
+                <w:rFonts w:ascii="Segoe UI Symbol" w:hAnsi="Segoe UI Symbol" w:cs="Segoe UI Symbol"/>
+                <w:b/>
+                <w:color w:val="00B050"/>
+              </w:rPr>
+              <w:t>✓</w:t>
+            </w:r>
+          </w:p>
+        </w:tc>
+        <w:tc>
+          <w:tcPr>
+            <w:tcW w:w="2338" w:type="dxa"/>
+          </w:tcPr>
+          <w:p>
+            <w:pPr>
+              <w:jc w:val="center"/>
+              <w:cnfStyle w:val="000000000000" w:firstRow="0" w:lastRow="0" w:firstColumn="0" w:lastColumn="0" w:oddVBand="0" w:evenVBand="0" w:oddHBand="0" w:evenHBand="0" w:firstRowFirstColumn="0" w:firstRowLastColumn="0" w:lastRowFirstColumn="0" w:lastRowLastColumn="0"/>
+              <w:rPr>
+                <w:color w:val="FF0000"/>
+              </w:rPr>
+            </w:pPr>
+            <w:r>
+              <w:rPr>
+                <w:rFonts w:ascii="Segoe UI Symbol" w:hAnsi="Segoe UI Symbol" w:cs="Segoe UI Symbol"/>
+                <w:color w:val="FF0000"/>
+              </w:rPr>
+              <w:t>✘</w:t>
+            </w:r>
+          </w:p>
+        </w:tc>
+      </w:tr>
+      <w:tr>
+        <w:trPr>
+          <w:cnfStyle w:val="000000100000" w:firstRow="0" w:lastRow="0" w:firstColumn="0" w:lastColumn="0" w:oddVBand="0" w:evenVBand="0" w:oddHBand="1" w:evenHBand="0" w:firstRowFirstColumn="0" w:firstRowLastColumn="0" w:lastRowFirstColumn="0" w:lastRowLastColumn="0"/>
+        </w:trPr>
+        <w:tc>
+          <w:tcPr>
+            <w:cnfStyle w:val="001000000000" w:firstRow="0" w:lastRow="0" w:firstColumn="1" w:lastColumn="0" w:oddVBand="0" w:evenVBand="0" w:oddHBand="0" w:evenHBand="0" w:firstRowFirstColumn="0" w:firstRowLastColumn="0" w:lastRowFirstColumn="0" w:lastRowLastColumn="0"/>
+            <w:tcW w:w="421" w:type="dxa"/>
+          </w:tcPr>
+          <w:p>
+            <w:r>
               <w:t>3</w:t>
             </w:r>
-            <w:r>
-              <w:rPr>
-                <w:noProof/>
-                <w:lang w:eastAsia="es-ES"/>
-              </w:rPr>
-              <w:tab/>
-            </w:r>
-            <w:r>
-              <w:rPr>
-                <w:rStyle w:val="Hipervnculo"/>
-                <w:noProof/>
-              </w:rPr>
-              <w:t>INSTALACIÓN JOOMLA 3.5</w:t>
-            </w:r>
-            <w:r>
-              <w:rPr>
-                <w:noProof/>
-                <w:webHidden/>
-              </w:rPr>
-              <w:tab/>
-            </w:r>
-            <w:r>
-              <w:rPr>
-                <w:noProof/>
-                <w:webHidden/>
-              </w:rPr>
-              <w:fldChar w:fldCharType="begin"/>
-            </w:r>
-            <w:r>
-              <w:rPr>
-                <w:noProof/>
-                <w:webHidden/>
-              </w:rPr>
-              <w:instrText xml:space="preserve"> PAGEREF _Toc447651743 \h </w:instrText>
-            </w:r>
-            <w:r>
-              <w:rPr>
-                <w:noProof/>
-                <w:webHidden/>
-              </w:rPr>
-            </w:r>
-            <w:r>
-              <w:rPr>
-                <w:noProof/>
-                <w:webHidden/>
-              </w:rPr>
-              <w:fldChar w:fldCharType="separate"/>
-            </w:r>
-            <w:r>
-              <w:rPr>
-                <w:noProof/>
-                <w:webHidden/>
-              </w:rPr>
-              <w:t>2</w:t>
-            </w:r>
-            <w:r>
-              <w:rPr>
-                <w:noProof/>
-                <w:webHidden/>
-              </w:rPr>
-              <w:fldChar w:fldCharType="end"/>
-            </w:r>
-          </w:hyperlink>
-        </w:p>
-        <w:p>
-          <w:r>
-            <w:rPr>
-              <w:b/>
-              <w:bCs/>
-            </w:rPr>
-            <w:fldChar w:fldCharType="end"/>
-          </w:r>
-        </w:p>
-      </w:sdtContent>
-    </w:sdt>
-    <w:p>
-      <w:bookmarkStart w:id="0" w:name="_Toc447651741"/>
-    </w:p>
-    <w:p/>
-    <w:p/>
-    <w:p/>
-    <w:p/>
-    <w:p/>
-    <w:p/>
-    <w:p/>
-    <w:p/>
-    <w:p/>
-    <w:p/>
-    <w:p/>
-    <w:p/>
-    <w:p/>
-    <w:p/>
-    <w:p/>
-    <w:p/>
-    <w:p/>
-    <w:p/>
-    <w:p/>
-    <w:p/>
+          </w:p>
+        </w:tc>
+        <w:tc>
+          <w:tcPr>
+            <w:tcW w:w="4253" w:type="dxa"/>
+          </w:tcPr>
+          <w:p>
+            <w:pPr>
+              <w:cnfStyle w:val="000000100000" w:firstRow="0" w:lastRow="0" w:firstColumn="0" w:lastColumn="0" w:oddVBand="0" w:evenVBand="0" w:oddHBand="1" w:evenHBand="0" w:firstRowFirstColumn="0" w:firstRowLastColumn="0" w:lastRowFirstColumn="0" w:lastRowLastColumn="0"/>
+            </w:pPr>
+            <w:r>
+              <w:t>Dar de alta a una producto</w:t>
+            </w:r>
+          </w:p>
+        </w:tc>
+        <w:tc>
+          <w:tcPr>
+            <w:tcW w:w="2338" w:type="dxa"/>
+          </w:tcPr>
+          <w:p>
+            <w:pPr>
+              <w:jc w:val="center"/>
+              <w:cnfStyle w:val="000000100000" w:firstRow="0" w:lastRow="0" w:firstColumn="0" w:lastColumn="0" w:oddVBand="0" w:evenVBand="0" w:oddHBand="1" w:evenHBand="0" w:firstRowFirstColumn="0" w:firstRowLastColumn="0" w:lastRowFirstColumn="0" w:lastRowLastColumn="0"/>
+              <w:rPr>
+                <w:b/>
+                <w:color w:val="00B050"/>
+              </w:rPr>
+            </w:pPr>
+            <w:r>
+              <w:rPr>
+                <w:rFonts w:ascii="Segoe UI Symbol" w:hAnsi="Segoe UI Symbol" w:cs="Segoe UI Symbol"/>
+                <w:b/>
+                <w:color w:val="00B050"/>
+              </w:rPr>
+              <w:t>✓</w:t>
+            </w:r>
+          </w:p>
+        </w:tc>
+        <w:tc>
+          <w:tcPr>
+            <w:tcW w:w="2338" w:type="dxa"/>
+          </w:tcPr>
+          <w:p>
+            <w:pPr>
+              <w:jc w:val="center"/>
+              <w:cnfStyle w:val="000000100000" w:firstRow="0" w:lastRow="0" w:firstColumn="0" w:lastColumn="0" w:oddVBand="0" w:evenVBand="0" w:oddHBand="1" w:evenHBand="0" w:firstRowFirstColumn="0" w:firstRowLastColumn="0" w:lastRowFirstColumn="0" w:lastRowLastColumn="0"/>
+              <w:rPr>
+                <w:color w:val="FF0000"/>
+              </w:rPr>
+            </w:pPr>
+            <w:r>
+              <w:rPr>
+                <w:rFonts w:ascii="Segoe UI Symbol" w:hAnsi="Segoe UI Symbol" w:cs="Segoe UI Symbol"/>
+                <w:color w:val="FF0000"/>
+              </w:rPr>
+              <w:t>✘</w:t>
+            </w:r>
+          </w:p>
+        </w:tc>
+      </w:tr>
+      <w:tr>
+        <w:tc>
+          <w:tcPr>
+            <w:cnfStyle w:val="001000000000" w:firstRow="0" w:lastRow="0" w:firstColumn="1" w:lastColumn="0" w:oddVBand="0" w:evenVBand="0" w:oddHBand="0" w:evenHBand="0" w:firstRowFirstColumn="0" w:firstRowLastColumn="0" w:lastRowFirstColumn="0" w:lastRowLastColumn="0"/>
+            <w:tcW w:w="421" w:type="dxa"/>
+          </w:tcPr>
+          <w:p>
+            <w:r>
+              <w:t>4</w:t>
+            </w:r>
+          </w:p>
+        </w:tc>
+        <w:tc>
+          <w:tcPr>
+            <w:tcW w:w="4253" w:type="dxa"/>
+          </w:tcPr>
+          <w:p>
+            <w:pPr>
+              <w:cnfStyle w:val="000000000000" w:firstRow="0" w:lastRow="0" w:firstColumn="0" w:lastColumn="0" w:oddVBand="0" w:evenVBand="0" w:oddHBand="0" w:evenHBand="0" w:firstRowFirstColumn="0" w:firstRowLastColumn="0" w:lastRowFirstColumn="0" w:lastRowLastColumn="0"/>
+            </w:pPr>
+            <w:r>
+              <w:t>Modificar una producto</w:t>
+            </w:r>
+          </w:p>
+        </w:tc>
+        <w:tc>
+          <w:tcPr>
+            <w:tcW w:w="2338" w:type="dxa"/>
+          </w:tcPr>
+          <w:p>
+            <w:pPr>
+              <w:jc w:val="center"/>
+              <w:cnfStyle w:val="000000000000" w:firstRow="0" w:lastRow="0" w:firstColumn="0" w:lastColumn="0" w:oddVBand="0" w:evenVBand="0" w:oddHBand="0" w:evenHBand="0" w:firstRowFirstColumn="0" w:firstRowLastColumn="0" w:lastRowFirstColumn="0" w:lastRowLastColumn="0"/>
+              <w:rPr>
+                <w:b/>
+                <w:color w:val="00B050"/>
+              </w:rPr>
+            </w:pPr>
+            <w:r>
+              <w:rPr>
+                <w:rFonts w:ascii="Segoe UI Symbol" w:hAnsi="Segoe UI Symbol" w:cs="Segoe UI Symbol"/>
+                <w:b/>
+                <w:color w:val="00B050"/>
+              </w:rPr>
+              <w:t>✓</w:t>
+            </w:r>
+          </w:p>
+        </w:tc>
+        <w:tc>
+          <w:tcPr>
+            <w:tcW w:w="2338" w:type="dxa"/>
+          </w:tcPr>
+          <w:p>
+            <w:pPr>
+              <w:jc w:val="center"/>
+              <w:cnfStyle w:val="000000000000" w:firstRow="0" w:lastRow="0" w:firstColumn="0" w:lastColumn="0" w:oddVBand="0" w:evenVBand="0" w:oddHBand="0" w:evenHBand="0" w:firstRowFirstColumn="0" w:firstRowLastColumn="0" w:lastRowFirstColumn="0" w:lastRowLastColumn="0"/>
+              <w:rPr>
+                <w:color w:val="FF0000"/>
+              </w:rPr>
+            </w:pPr>
+            <w:r>
+              <w:rPr>
+                <w:rFonts w:ascii="Segoe UI Symbol" w:hAnsi="Segoe UI Symbol" w:cs="Segoe UI Symbol"/>
+                <w:b/>
+                <w:color w:val="00B050"/>
+              </w:rPr>
+              <w:t>✓</w:t>
+            </w:r>
+          </w:p>
+        </w:tc>
+      </w:tr>
+      <w:tr>
+        <w:trPr>
+          <w:cnfStyle w:val="000000100000" w:firstRow="0" w:lastRow="0" w:firstColumn="0" w:lastColumn="0" w:oddVBand="0" w:evenVBand="0" w:oddHBand="1" w:evenHBand="0" w:firstRowFirstColumn="0" w:firstRowLastColumn="0" w:lastRowFirstColumn="0" w:lastRowLastColumn="0"/>
+        </w:trPr>
+        <w:tc>
+          <w:tcPr>
+            <w:cnfStyle w:val="001000000000" w:firstRow="0" w:lastRow="0" w:firstColumn="1" w:lastColumn="0" w:oddVBand="0" w:evenVBand="0" w:oddHBand="0" w:evenHBand="0" w:firstRowFirstColumn="0" w:firstRowLastColumn="0" w:lastRowFirstColumn="0" w:lastRowLastColumn="0"/>
+            <w:tcW w:w="421" w:type="dxa"/>
+          </w:tcPr>
+          <w:p>
+            <w:r>
+              <w:t>5</w:t>
+            </w:r>
+          </w:p>
+        </w:tc>
+        <w:tc>
+          <w:tcPr>
+            <w:tcW w:w="4253" w:type="dxa"/>
+          </w:tcPr>
+          <w:p>
+            <w:pPr>
+              <w:cnfStyle w:val="000000100000" w:firstRow="0" w:lastRow="0" w:firstColumn="0" w:lastColumn="0" w:oddVBand="0" w:evenVBand="0" w:oddHBand="1" w:evenHBand="0" w:firstRowFirstColumn="0" w:firstRowLastColumn="0" w:lastRowFirstColumn="0" w:lastRowLastColumn="0"/>
+            </w:pPr>
+            <w:r>
+              <w:t>Listar producto</w:t>
+            </w:r>
+            <w:r>
+              <w:t>s</w:t>
+            </w:r>
+          </w:p>
+        </w:tc>
+        <w:tc>
+          <w:tcPr>
+            <w:tcW w:w="2338" w:type="dxa"/>
+          </w:tcPr>
+          <w:p>
+            <w:pPr>
+              <w:jc w:val="center"/>
+              <w:cnfStyle w:val="000000100000" w:firstRow="0" w:lastRow="0" w:firstColumn="0" w:lastColumn="0" w:oddVBand="0" w:evenVBand="0" w:oddHBand="1" w:evenHBand="0" w:firstRowFirstColumn="0" w:firstRowLastColumn="0" w:lastRowFirstColumn="0" w:lastRowLastColumn="0"/>
+              <w:rPr>
+                <w:b/>
+                <w:color w:val="00B050"/>
+              </w:rPr>
+            </w:pPr>
+            <w:r>
+              <w:rPr>
+                <w:rFonts w:ascii="Segoe UI Symbol" w:hAnsi="Segoe UI Symbol" w:cs="Segoe UI Symbol"/>
+                <w:b/>
+                <w:color w:val="00B050"/>
+              </w:rPr>
+              <w:t>✓</w:t>
+            </w:r>
+          </w:p>
+        </w:tc>
+        <w:tc>
+          <w:tcPr>
+            <w:tcW w:w="2338" w:type="dxa"/>
+          </w:tcPr>
+          <w:p>
+            <w:pPr>
+              <w:jc w:val="center"/>
+              <w:cnfStyle w:val="000000100000" w:firstRow="0" w:lastRow="0" w:firstColumn="0" w:lastColumn="0" w:oddVBand="0" w:evenVBand="0" w:oddHBand="1" w:evenHBand="0" w:firstRowFirstColumn="0" w:firstRowLastColumn="0" w:lastRowFirstColumn="0" w:lastRowLastColumn="0"/>
+            </w:pPr>
+            <w:r>
+              <w:rPr>
+                <w:rFonts w:ascii="Segoe UI Symbol" w:hAnsi="Segoe UI Symbol" w:cs="Segoe UI Symbol"/>
+                <w:b/>
+                <w:color w:val="00B050"/>
+              </w:rPr>
+              <w:t>✓</w:t>
+            </w:r>
+          </w:p>
+        </w:tc>
+      </w:tr>
+      <w:tr>
+        <w:tc>
+          <w:tcPr>
+            <w:cnfStyle w:val="001000000000" w:firstRow="0" w:lastRow="0" w:firstColumn="1" w:lastColumn="0" w:oddVBand="0" w:evenVBand="0" w:oddHBand="0" w:evenHBand="0" w:firstRowFirstColumn="0" w:firstRowLastColumn="0" w:lastRowFirstColumn="0" w:lastRowLastColumn="0"/>
+            <w:tcW w:w="421" w:type="dxa"/>
+          </w:tcPr>
+          <w:p>
+            <w:r>
+              <w:t>6</w:t>
+            </w:r>
+          </w:p>
+        </w:tc>
+        <w:tc>
+          <w:tcPr>
+            <w:tcW w:w="4253" w:type="dxa"/>
+          </w:tcPr>
+          <w:p>
+            <w:pPr>
+              <w:cnfStyle w:val="000000000000" w:firstRow="0" w:lastRow="0" w:firstColumn="0" w:lastColumn="0" w:oddVBand="0" w:evenVBand="0" w:oddHBand="0" w:evenHBand="0" w:firstRowFirstColumn="0" w:firstRowLastColumn="0" w:lastRowFirstColumn="0" w:lastRowLastColumn="0"/>
+            </w:pPr>
+            <w:r>
+              <w:t>Ver detalles de un producto</w:t>
+            </w:r>
+            <w:r>
+              <w:t xml:space="preserve"> </w:t>
+            </w:r>
+          </w:p>
+        </w:tc>
+        <w:tc>
+          <w:tcPr>
+            <w:tcW w:w="2338" w:type="dxa"/>
+          </w:tcPr>
+          <w:p>
+            <w:pPr>
+              <w:jc w:val="center"/>
+              <w:cnfStyle w:val="000000000000" w:firstRow="0" w:lastRow="0" w:firstColumn="0" w:lastColumn="0" w:oddVBand="0" w:evenVBand="0" w:oddHBand="0" w:evenHBand="0" w:firstRowFirstColumn="0" w:firstRowLastColumn="0" w:lastRowFirstColumn="0" w:lastRowLastColumn="0"/>
+              <w:rPr>
+                <w:rFonts w:ascii="Segoe UI Symbol" w:hAnsi="Segoe UI Symbol" w:cs="Segoe UI Symbol"/>
+                <w:b/>
+                <w:color w:val="00B050"/>
+              </w:rPr>
+            </w:pPr>
+            <w:r>
+              <w:rPr>
+                <w:rFonts w:ascii="Segoe UI Symbol" w:hAnsi="Segoe UI Symbol" w:cs="Segoe UI Symbol"/>
+                <w:b/>
+                <w:color w:val="00B050"/>
+              </w:rPr>
+              <w:t>✓</w:t>
+            </w:r>
+          </w:p>
+        </w:tc>
+        <w:tc>
+          <w:tcPr>
+            <w:tcW w:w="2338" w:type="dxa"/>
+          </w:tcPr>
+          <w:p>
+            <w:pPr>
+              <w:jc w:val="center"/>
+              <w:cnfStyle w:val="000000000000" w:firstRow="0" w:lastRow="0" w:firstColumn="0" w:lastColumn="0" w:oddVBand="0" w:evenVBand="0" w:oddHBand="0" w:evenHBand="0" w:firstRowFirstColumn="0" w:firstRowLastColumn="0" w:lastRowFirstColumn="0" w:lastRowLastColumn="0"/>
+              <w:rPr>
+                <w:rFonts w:ascii="Segoe UI Symbol" w:hAnsi="Segoe UI Symbol" w:cs="Segoe UI Symbol"/>
+                <w:b/>
+                <w:color w:val="00B050"/>
+              </w:rPr>
+            </w:pPr>
+            <w:r>
+              <w:rPr>
+                <w:rFonts w:ascii="Segoe UI Symbol" w:hAnsi="Segoe UI Symbol" w:cs="Segoe UI Symbol"/>
+                <w:b/>
+                <w:color w:val="00B050"/>
+              </w:rPr>
+              <w:t>✓</w:t>
+            </w:r>
+          </w:p>
+        </w:tc>
+      </w:tr>
+      <w:tr>
+        <w:trPr>
+          <w:cnfStyle w:val="000000100000" w:firstRow="0" w:lastRow="0" w:firstColumn="0" w:lastColumn="0" w:oddVBand="0" w:evenVBand="0" w:oddHBand="1" w:evenHBand="0" w:firstRowFirstColumn="0" w:firstRowLastColumn="0" w:lastRowFirstColumn="0" w:lastRowLastColumn="0"/>
+        </w:trPr>
+        <w:tc>
+          <w:tcPr>
+            <w:cnfStyle w:val="001000000000" w:firstRow="0" w:lastRow="0" w:firstColumn="1" w:lastColumn="0" w:oddVBand="0" w:evenVBand="0" w:oddHBand="0" w:evenHBand="0" w:firstRowFirstColumn="0" w:firstRowLastColumn="0" w:lastRowFirstColumn="0" w:lastRowLastColumn="0"/>
+            <w:tcW w:w="421" w:type="dxa"/>
+          </w:tcPr>
+          <w:p>
+            <w:r>
+              <w:t>7</w:t>
+            </w:r>
+          </w:p>
+        </w:tc>
+        <w:tc>
+          <w:tcPr>
+            <w:tcW w:w="4253" w:type="dxa"/>
+          </w:tcPr>
+          <w:p>
+            <w:pPr>
+              <w:cnfStyle w:val="000000100000" w:firstRow="0" w:lastRow="0" w:firstColumn="0" w:lastColumn="0" w:oddVBand="0" w:evenVBand="0" w:oddHBand="1" w:evenHBand="0" w:firstRowFirstColumn="0" w:firstRowLastColumn="0" w:lastRowFirstColumn="0" w:lastRowLastColumn="0"/>
+            </w:pPr>
+            <w:r>
+              <w:t xml:space="preserve">Buscar </w:t>
+            </w:r>
+            <w:r>
+              <w:t>productos</w:t>
+            </w:r>
+            <w:r>
+              <w:t xml:space="preserve"> por cualquier campo</w:t>
+            </w:r>
+          </w:p>
+        </w:tc>
+        <w:tc>
+          <w:tcPr>
+            <w:tcW w:w="2338" w:type="dxa"/>
+          </w:tcPr>
+          <w:p>
+            <w:pPr>
+              <w:jc w:val="center"/>
+              <w:cnfStyle w:val="000000100000" w:firstRow="0" w:lastRow="0" w:firstColumn="0" w:lastColumn="0" w:oddVBand="0" w:evenVBand="0" w:oddHBand="1" w:evenHBand="0" w:firstRowFirstColumn="0" w:firstRowLastColumn="0" w:lastRowFirstColumn="0" w:lastRowLastColumn="0"/>
+              <w:rPr>
+                <w:rFonts w:ascii="Segoe UI Symbol" w:hAnsi="Segoe UI Symbol" w:cs="Segoe UI Symbol"/>
+                <w:b/>
+                <w:color w:val="00B050"/>
+              </w:rPr>
+            </w:pPr>
+            <w:r>
+              <w:rPr>
+                <w:rFonts w:ascii="Segoe UI Symbol" w:hAnsi="Segoe UI Symbol" w:cs="Segoe UI Symbol"/>
+                <w:b/>
+                <w:color w:val="00B050"/>
+              </w:rPr>
+              <w:t>✓</w:t>
+            </w:r>
+          </w:p>
+        </w:tc>
+        <w:tc>
+          <w:tcPr>
+            <w:tcW w:w="2338" w:type="dxa"/>
+          </w:tcPr>
+          <w:p>
+            <w:pPr>
+              <w:jc w:val="center"/>
+              <w:cnfStyle w:val="000000100000" w:firstRow="0" w:lastRow="0" w:firstColumn="0" w:lastColumn="0" w:oddVBand="0" w:evenVBand="0" w:oddHBand="1" w:evenHBand="0" w:firstRowFirstColumn="0" w:firstRowLastColumn="0" w:lastRowFirstColumn="0" w:lastRowLastColumn="0"/>
+              <w:rPr>
+                <w:rFonts w:ascii="Segoe UI Symbol" w:hAnsi="Segoe UI Symbol" w:cs="Segoe UI Symbol"/>
+                <w:b/>
+                <w:color w:val="00B050"/>
+              </w:rPr>
+            </w:pPr>
+            <w:r>
+              <w:rPr>
+                <w:rFonts w:ascii="Segoe UI Symbol" w:hAnsi="Segoe UI Symbol" w:cs="Segoe UI Symbol"/>
+                <w:b/>
+                <w:color w:val="00B050"/>
+              </w:rPr>
+              <w:t>✓</w:t>
+            </w:r>
+          </w:p>
+        </w:tc>
+      </w:tr>
+      <w:tr>
+        <w:tc>
+          <w:tcPr>
+            <w:cnfStyle w:val="001000000000" w:firstRow="0" w:lastRow="0" w:firstColumn="1" w:lastColumn="0" w:oddVBand="0" w:evenVBand="0" w:oddHBand="0" w:evenHBand="0" w:firstRowFirstColumn="0" w:firstRowLastColumn="0" w:lastRowFirstColumn="0" w:lastRowLastColumn="0"/>
+            <w:tcW w:w="421" w:type="dxa"/>
+          </w:tcPr>
+          <w:p>
+            <w:r>
+              <w:t>8</w:t>
+            </w:r>
+          </w:p>
+        </w:tc>
+        <w:tc>
+          <w:tcPr>
+            <w:tcW w:w="4253" w:type="dxa"/>
+          </w:tcPr>
+          <w:p>
+            <w:pPr>
+              <w:cnfStyle w:val="000000000000" w:firstRow="0" w:lastRow="0" w:firstColumn="0" w:lastColumn="0" w:oddVBand="0" w:evenVBand="0" w:oddHBand="0" w:evenHBand="0" w:firstRowFirstColumn="0" w:firstRowLastColumn="0" w:lastRowFirstColumn="0" w:lastRowLastColumn="0"/>
+            </w:pPr>
+            <w:r>
+              <w:t>Buscar productos por categoría</w:t>
+            </w:r>
+          </w:p>
+        </w:tc>
+        <w:tc>
+          <w:tcPr>
+            <w:tcW w:w="2338" w:type="dxa"/>
+          </w:tcPr>
+          <w:p>
+            <w:pPr>
+              <w:jc w:val="center"/>
+              <w:cnfStyle w:val="000000000000" w:firstRow="0" w:lastRow="0" w:firstColumn="0" w:lastColumn="0" w:oddVBand="0" w:evenVBand="0" w:oddHBand="0" w:evenHBand="0" w:firstRowFirstColumn="0" w:firstRowLastColumn="0" w:lastRowFirstColumn="0" w:lastRowLastColumn="0"/>
+              <w:rPr>
+                <w:rFonts w:ascii="Segoe UI Symbol" w:hAnsi="Segoe UI Symbol" w:cs="Segoe UI Symbol"/>
+                <w:b/>
+                <w:color w:val="00B050"/>
+              </w:rPr>
+            </w:pPr>
+            <w:r>
+              <w:rPr>
+                <w:rFonts w:ascii="Segoe UI Symbol" w:hAnsi="Segoe UI Symbol" w:cs="Segoe UI Symbol"/>
+                <w:b/>
+                <w:color w:val="00B050"/>
+              </w:rPr>
+              <w:t>✓</w:t>
+            </w:r>
+          </w:p>
+        </w:tc>
+        <w:tc>
+          <w:tcPr>
+            <w:tcW w:w="2338" w:type="dxa"/>
+          </w:tcPr>
+          <w:p>
+            <w:pPr>
+              <w:jc w:val="center"/>
+              <w:cnfStyle w:val="000000000000" w:firstRow="0" w:lastRow="0" w:firstColumn="0" w:lastColumn="0" w:oddVBand="0" w:evenVBand="0" w:oddHBand="0" w:evenHBand="0" w:firstRowFirstColumn="0" w:firstRowLastColumn="0" w:lastRowFirstColumn="0" w:lastRowLastColumn="0"/>
+              <w:rPr>
+                <w:rFonts w:ascii="Segoe UI Symbol" w:hAnsi="Segoe UI Symbol" w:cs="Segoe UI Symbol"/>
+                <w:b/>
+                <w:color w:val="00B050"/>
+              </w:rPr>
+            </w:pPr>
+            <w:r>
+              <w:rPr>
+                <w:rFonts w:ascii="Segoe UI Symbol" w:hAnsi="Segoe UI Symbol" w:cs="Segoe UI Symbol"/>
+                <w:b/>
+                <w:color w:val="00B050"/>
+              </w:rPr>
+              <w:t>✓</w:t>
+            </w:r>
+          </w:p>
+        </w:tc>
+      </w:tr>
+      <w:tr>
+        <w:trPr>
+          <w:cnfStyle w:val="000000100000" w:firstRow="0" w:lastRow="0" w:firstColumn="0" w:lastColumn="0" w:oddVBand="0" w:evenVBand="0" w:oddHBand="1" w:evenHBand="0" w:firstRowFirstColumn="0" w:firstRowLastColumn="0" w:lastRowFirstColumn="0" w:lastRowLastColumn="0"/>
+        </w:trPr>
+        <w:tc>
+          <w:tcPr>
+            <w:cnfStyle w:val="001000000000" w:firstRow="0" w:lastRow="0" w:firstColumn="1" w:lastColumn="0" w:oddVBand="0" w:evenVBand="0" w:oddHBand="0" w:evenHBand="0" w:firstRowFirstColumn="0" w:firstRowLastColumn="0" w:lastRowFirstColumn="0" w:lastRowLastColumn="0"/>
+            <w:tcW w:w="421" w:type="dxa"/>
+          </w:tcPr>
+          <w:p>
+            <w:r>
+              <w:t>9</w:t>
+            </w:r>
+          </w:p>
+        </w:tc>
+        <w:tc>
+          <w:tcPr>
+            <w:tcW w:w="4253" w:type="dxa"/>
+          </w:tcPr>
+          <w:p>
+            <w:pPr>
+              <w:cnfStyle w:val="000000100000" w:firstRow="0" w:lastRow="0" w:firstColumn="0" w:lastColumn="0" w:oddVBand="0" w:evenVBand="0" w:oddHBand="1" w:evenHBand="0" w:firstRowFirstColumn="0" w:firstRowLastColumn="0" w:lastRowFirstColumn="0" w:lastRowLastColumn="0"/>
+            </w:pPr>
+            <w:r>
+              <w:t>Añadir producto al carrito</w:t>
+            </w:r>
+          </w:p>
+        </w:tc>
+        <w:tc>
+          <w:tcPr>
+            <w:tcW w:w="2338" w:type="dxa"/>
+          </w:tcPr>
+          <w:p>
+            <w:pPr>
+              <w:jc w:val="center"/>
+              <w:cnfStyle w:val="000000100000" w:firstRow="0" w:lastRow="0" w:firstColumn="0" w:lastColumn="0" w:oddVBand="0" w:evenVBand="0" w:oddHBand="1" w:evenHBand="0" w:firstRowFirstColumn="0" w:firstRowLastColumn="0" w:lastRowFirstColumn="0" w:lastRowLastColumn="0"/>
+              <w:rPr>
+                <w:rFonts w:ascii="Segoe UI Symbol" w:hAnsi="Segoe UI Symbol" w:cs="Segoe UI Symbol"/>
+                <w:b/>
+                <w:color w:val="00B050"/>
+              </w:rPr>
+            </w:pPr>
+            <w:r>
+              <w:rPr>
+                <w:rFonts w:ascii="Segoe UI Symbol" w:hAnsi="Segoe UI Symbol" w:cs="Segoe UI Symbol"/>
+                <w:b/>
+                <w:color w:val="00B050"/>
+              </w:rPr>
+              <w:t>✓</w:t>
+            </w:r>
+          </w:p>
+        </w:tc>
+        <w:tc>
+          <w:tcPr>
+            <w:tcW w:w="2338" w:type="dxa"/>
+          </w:tcPr>
+          <w:p>
+            <w:pPr>
+              <w:jc w:val="center"/>
+              <w:cnfStyle w:val="000000100000" w:firstRow="0" w:lastRow="0" w:firstColumn="0" w:lastColumn="0" w:oddVBand="0" w:evenVBand="0" w:oddHBand="1" w:evenHBand="0" w:firstRowFirstColumn="0" w:firstRowLastColumn="0" w:lastRowFirstColumn="0" w:lastRowLastColumn="0"/>
+              <w:rPr>
+                <w:rFonts w:ascii="Segoe UI Symbol" w:hAnsi="Segoe UI Symbol" w:cs="Segoe UI Symbol"/>
+                <w:b/>
+                <w:color w:val="00B050"/>
+              </w:rPr>
+            </w:pPr>
+            <w:r>
+              <w:rPr>
+                <w:rFonts w:ascii="Segoe UI Symbol" w:hAnsi="Segoe UI Symbol" w:cs="Segoe UI Symbol"/>
+                <w:b/>
+                <w:color w:val="00B050"/>
+              </w:rPr>
+              <w:t>✓</w:t>
+            </w:r>
+          </w:p>
+        </w:tc>
+      </w:tr>
+    </w:tbl>
     <w:p/>
     <w:p>
       <w:pPr>
@@ -338,262 +1967,1368 @@
       </w:pPr>
       <w:r>
         <w:lastRenderedPageBreak/>
-        <w:t>TECNOLOGÍAS</w:t>
-      </w:r>
-      <w:r>
-        <w:t xml:space="preserve"> USADAS</w:t>
+        <w:t>Clientes</w:t>
       </w:r>
     </w:p>
-    <w:bookmarkEnd w:id="0"/>
+    <w:tbl>
+      <w:tblPr>
+        <w:tblStyle w:val="Tablanormal1"/>
+        <w:tblW w:w="0" w:type="auto"/>
+        <w:tblLook w:val="04A0" w:firstRow="1" w:lastRow="0" w:firstColumn="1" w:lastColumn="0" w:noHBand="0" w:noVBand="1"/>
+      </w:tblPr>
+      <w:tblGrid>
+        <w:gridCol w:w="421"/>
+        <w:gridCol w:w="4253"/>
+        <w:gridCol w:w="2338"/>
+        <w:gridCol w:w="2338"/>
+      </w:tblGrid>
+      <w:tr>
+        <w:trPr>
+          <w:cnfStyle w:val="100000000000" w:firstRow="1" w:lastRow="0" w:firstColumn="0" w:lastColumn="0" w:oddVBand="0" w:evenVBand="0" w:oddHBand="0" w:evenHBand="0" w:firstRowFirstColumn="0" w:firstRowLastColumn="0" w:lastRowFirstColumn="0" w:lastRowLastColumn="0"/>
+        </w:trPr>
+        <w:tc>
+          <w:tcPr>
+            <w:cnfStyle w:val="001000000000" w:firstRow="0" w:lastRow="0" w:firstColumn="1" w:lastColumn="0" w:oddVBand="0" w:evenVBand="0" w:oddHBand="0" w:evenHBand="0" w:firstRowFirstColumn="0" w:firstRowLastColumn="0" w:lastRowFirstColumn="0" w:lastRowLastColumn="0"/>
+            <w:tcW w:w="421" w:type="dxa"/>
+          </w:tcPr>
+          <w:p>
+            <w:pPr>
+              <w:jc w:val="center"/>
+            </w:pPr>
+            <w:r>
+              <w:t>#</w:t>
+            </w:r>
+          </w:p>
+        </w:tc>
+        <w:tc>
+          <w:tcPr>
+            <w:tcW w:w="4253" w:type="dxa"/>
+          </w:tcPr>
+          <w:p>
+            <w:pPr>
+              <w:jc w:val="center"/>
+              <w:cnfStyle w:val="100000000000" w:firstRow="1" w:lastRow="0" w:firstColumn="0" w:lastColumn="0" w:oddVBand="0" w:evenVBand="0" w:oddHBand="0" w:evenHBand="0" w:firstRowFirstColumn="0" w:firstRowLastColumn="0" w:lastRowFirstColumn="0" w:lastRowLastColumn="0"/>
+            </w:pPr>
+            <w:r>
+              <w:t>Tarea</w:t>
+            </w:r>
+          </w:p>
+        </w:tc>
+        <w:tc>
+          <w:tcPr>
+            <w:tcW w:w="2338" w:type="dxa"/>
+          </w:tcPr>
+          <w:p>
+            <w:pPr>
+              <w:jc w:val="center"/>
+              <w:cnfStyle w:val="100000000000" w:firstRow="1" w:lastRow="0" w:firstColumn="0" w:lastColumn="0" w:oddVBand="0" w:evenVBand="0" w:oddHBand="0" w:evenHBand="0" w:firstRowFirstColumn="0" w:firstRowLastColumn="0" w:lastRowFirstColumn="0" w:lastRowLastColumn="0"/>
+            </w:pPr>
+            <w:r>
+              <w:t>Administrador</w:t>
+            </w:r>
+          </w:p>
+        </w:tc>
+        <w:tc>
+          <w:tcPr>
+            <w:tcW w:w="2338" w:type="dxa"/>
+          </w:tcPr>
+          <w:p>
+            <w:pPr>
+              <w:jc w:val="center"/>
+              <w:cnfStyle w:val="100000000000" w:firstRow="1" w:lastRow="0" w:firstColumn="0" w:lastColumn="0" w:oddVBand="0" w:evenVBand="0" w:oddHBand="0" w:evenHBand="0" w:firstRowFirstColumn="0" w:firstRowLastColumn="0" w:lastRowFirstColumn="0" w:lastRowLastColumn="0"/>
+            </w:pPr>
+            <w:r>
+              <w:t>Empleado</w:t>
+            </w:r>
+          </w:p>
+        </w:tc>
+      </w:tr>
+      <w:tr>
+        <w:trPr>
+          <w:cnfStyle w:val="000000100000" w:firstRow="0" w:lastRow="0" w:firstColumn="0" w:lastColumn="0" w:oddVBand="0" w:evenVBand="0" w:oddHBand="1" w:evenHBand="0" w:firstRowFirstColumn="0" w:firstRowLastColumn="0" w:lastRowFirstColumn="0" w:lastRowLastColumn="0"/>
+        </w:trPr>
+        <w:tc>
+          <w:tcPr>
+            <w:cnfStyle w:val="001000000000" w:firstRow="0" w:lastRow="0" w:firstColumn="1" w:lastColumn="0" w:oddVBand="0" w:evenVBand="0" w:oddHBand="0" w:evenHBand="0" w:firstRowFirstColumn="0" w:firstRowLastColumn="0" w:lastRowFirstColumn="0" w:lastRowLastColumn="0"/>
+            <w:tcW w:w="421" w:type="dxa"/>
+          </w:tcPr>
+          <w:p>
+            <w:r>
+              <w:t>1</w:t>
+            </w:r>
+          </w:p>
+        </w:tc>
+        <w:tc>
+          <w:tcPr>
+            <w:tcW w:w="4253" w:type="dxa"/>
+          </w:tcPr>
+          <w:p>
+            <w:pPr>
+              <w:cnfStyle w:val="000000100000" w:firstRow="0" w:lastRow="0" w:firstColumn="0" w:lastColumn="0" w:oddVBand="0" w:evenVBand="0" w:oddHBand="1" w:evenHBand="0" w:firstRowFirstColumn="0" w:firstRowLastColumn="0" w:lastRowFirstColumn="0" w:lastRowLastColumn="0"/>
+            </w:pPr>
+            <w:r>
+              <w:t xml:space="preserve">Agregar </w:t>
+            </w:r>
+            <w:r>
+              <w:t>cliente</w:t>
+            </w:r>
+          </w:p>
+        </w:tc>
+        <w:tc>
+          <w:tcPr>
+            <w:tcW w:w="2338" w:type="dxa"/>
+          </w:tcPr>
+          <w:p>
+            <w:pPr>
+              <w:jc w:val="center"/>
+              <w:cnfStyle w:val="000000100000" w:firstRow="0" w:lastRow="0" w:firstColumn="0" w:lastColumn="0" w:oddVBand="0" w:evenVBand="0" w:oddHBand="1" w:evenHBand="0" w:firstRowFirstColumn="0" w:firstRowLastColumn="0" w:lastRowFirstColumn="0" w:lastRowLastColumn="0"/>
+              <w:rPr>
+                <w:b/>
+                <w:color w:val="00B050"/>
+              </w:rPr>
+            </w:pPr>
+            <w:r>
+              <w:rPr>
+                <w:rFonts w:ascii="Segoe UI Symbol" w:hAnsi="Segoe UI Symbol" w:cs="Segoe UI Symbol"/>
+                <w:b/>
+                <w:color w:val="00B050"/>
+              </w:rPr>
+              <w:t>✓</w:t>
+            </w:r>
+          </w:p>
+        </w:tc>
+        <w:tc>
+          <w:tcPr>
+            <w:tcW w:w="2338" w:type="dxa"/>
+          </w:tcPr>
+          <w:p>
+            <w:pPr>
+              <w:jc w:val="center"/>
+              <w:cnfStyle w:val="000000100000" w:firstRow="0" w:lastRow="0" w:firstColumn="0" w:lastColumn="0" w:oddVBand="0" w:evenVBand="0" w:oddHBand="1" w:evenHBand="0" w:firstRowFirstColumn="0" w:firstRowLastColumn="0" w:lastRowFirstColumn="0" w:lastRowLastColumn="0"/>
+              <w:rPr>
+                <w:color w:val="FF0000"/>
+              </w:rPr>
+            </w:pPr>
+            <w:r>
+              <w:rPr>
+                <w:rFonts w:ascii="Segoe UI Symbol" w:hAnsi="Segoe UI Symbol" w:cs="Segoe UI Symbol"/>
+                <w:b/>
+                <w:color w:val="00B050"/>
+              </w:rPr>
+              <w:t>✓</w:t>
+            </w:r>
+          </w:p>
+        </w:tc>
+      </w:tr>
+      <w:tr>
+        <w:tc>
+          <w:tcPr>
+            <w:cnfStyle w:val="001000000000" w:firstRow="0" w:lastRow="0" w:firstColumn="1" w:lastColumn="0" w:oddVBand="0" w:evenVBand="0" w:oddHBand="0" w:evenHBand="0" w:firstRowFirstColumn="0" w:firstRowLastColumn="0" w:lastRowFirstColumn="0" w:lastRowLastColumn="0"/>
+            <w:tcW w:w="421" w:type="dxa"/>
+          </w:tcPr>
+          <w:p>
+            <w:r>
+              <w:t>2</w:t>
+            </w:r>
+          </w:p>
+        </w:tc>
+        <w:tc>
+          <w:tcPr>
+            <w:tcW w:w="4253" w:type="dxa"/>
+          </w:tcPr>
+          <w:p>
+            <w:pPr>
+              <w:cnfStyle w:val="000000000000" w:firstRow="0" w:lastRow="0" w:firstColumn="0" w:lastColumn="0" w:oddVBand="0" w:evenVBand="0" w:oddHBand="0" w:evenHBand="0" w:firstRowFirstColumn="0" w:firstRowLastColumn="0" w:lastRowFirstColumn="0" w:lastRowLastColumn="0"/>
+            </w:pPr>
+            <w:r>
+              <w:t>Dar de baja a un cliente</w:t>
+            </w:r>
+          </w:p>
+        </w:tc>
+        <w:tc>
+          <w:tcPr>
+            <w:tcW w:w="2338" w:type="dxa"/>
+          </w:tcPr>
+          <w:p>
+            <w:pPr>
+              <w:jc w:val="center"/>
+              <w:cnfStyle w:val="000000000000" w:firstRow="0" w:lastRow="0" w:firstColumn="0" w:lastColumn="0" w:oddVBand="0" w:evenVBand="0" w:oddHBand="0" w:evenHBand="0" w:firstRowFirstColumn="0" w:firstRowLastColumn="0" w:lastRowFirstColumn="0" w:lastRowLastColumn="0"/>
+              <w:rPr>
+                <w:b/>
+                <w:color w:val="00B050"/>
+              </w:rPr>
+            </w:pPr>
+            <w:r>
+              <w:rPr>
+                <w:rFonts w:ascii="Segoe UI Symbol" w:hAnsi="Segoe UI Symbol" w:cs="Segoe UI Symbol"/>
+                <w:b/>
+                <w:color w:val="00B050"/>
+              </w:rPr>
+              <w:t>✓</w:t>
+            </w:r>
+          </w:p>
+        </w:tc>
+        <w:tc>
+          <w:tcPr>
+            <w:tcW w:w="2338" w:type="dxa"/>
+          </w:tcPr>
+          <w:p>
+            <w:pPr>
+              <w:jc w:val="center"/>
+              <w:cnfStyle w:val="000000000000" w:firstRow="0" w:lastRow="0" w:firstColumn="0" w:lastColumn="0" w:oddVBand="0" w:evenVBand="0" w:oddHBand="0" w:evenHBand="0" w:firstRowFirstColumn="0" w:firstRowLastColumn="0" w:lastRowFirstColumn="0" w:lastRowLastColumn="0"/>
+              <w:rPr>
+                <w:color w:val="FF0000"/>
+              </w:rPr>
+            </w:pPr>
+            <w:r>
+              <w:rPr>
+                <w:rFonts w:ascii="Segoe UI Symbol" w:hAnsi="Segoe UI Symbol" w:cs="Segoe UI Symbol"/>
+                <w:color w:val="FF0000"/>
+              </w:rPr>
+              <w:t>✘</w:t>
+            </w:r>
+          </w:p>
+        </w:tc>
+      </w:tr>
+      <w:tr>
+        <w:trPr>
+          <w:cnfStyle w:val="000000100000" w:firstRow="0" w:lastRow="0" w:firstColumn="0" w:lastColumn="0" w:oddVBand="0" w:evenVBand="0" w:oddHBand="1" w:evenHBand="0" w:firstRowFirstColumn="0" w:firstRowLastColumn="0" w:lastRowFirstColumn="0" w:lastRowLastColumn="0"/>
+        </w:trPr>
+        <w:tc>
+          <w:tcPr>
+            <w:cnfStyle w:val="001000000000" w:firstRow="0" w:lastRow="0" w:firstColumn="1" w:lastColumn="0" w:oddVBand="0" w:evenVBand="0" w:oddHBand="0" w:evenHBand="0" w:firstRowFirstColumn="0" w:firstRowLastColumn="0" w:lastRowFirstColumn="0" w:lastRowLastColumn="0"/>
+            <w:tcW w:w="421" w:type="dxa"/>
+          </w:tcPr>
+          <w:p>
+            <w:r>
+              <w:t>3</w:t>
+            </w:r>
+          </w:p>
+        </w:tc>
+        <w:tc>
+          <w:tcPr>
+            <w:tcW w:w="4253" w:type="dxa"/>
+          </w:tcPr>
+          <w:p>
+            <w:pPr>
+              <w:cnfStyle w:val="000000100000" w:firstRow="0" w:lastRow="0" w:firstColumn="0" w:lastColumn="0" w:oddVBand="0" w:evenVBand="0" w:oddHBand="1" w:evenHBand="0" w:firstRowFirstColumn="0" w:firstRowLastColumn="0" w:lastRowFirstColumn="0" w:lastRowLastColumn="0"/>
+            </w:pPr>
+            <w:r>
+              <w:t>Dar de alta a un cliente</w:t>
+            </w:r>
+          </w:p>
+        </w:tc>
+        <w:tc>
+          <w:tcPr>
+            <w:tcW w:w="2338" w:type="dxa"/>
+          </w:tcPr>
+          <w:p>
+            <w:pPr>
+              <w:jc w:val="center"/>
+              <w:cnfStyle w:val="000000100000" w:firstRow="0" w:lastRow="0" w:firstColumn="0" w:lastColumn="0" w:oddVBand="0" w:evenVBand="0" w:oddHBand="1" w:evenHBand="0" w:firstRowFirstColumn="0" w:firstRowLastColumn="0" w:lastRowFirstColumn="0" w:lastRowLastColumn="0"/>
+              <w:rPr>
+                <w:b/>
+                <w:color w:val="00B050"/>
+              </w:rPr>
+            </w:pPr>
+            <w:r>
+              <w:rPr>
+                <w:rFonts w:ascii="Segoe UI Symbol" w:hAnsi="Segoe UI Symbol" w:cs="Segoe UI Symbol"/>
+                <w:b/>
+                <w:color w:val="00B050"/>
+              </w:rPr>
+              <w:t>✓</w:t>
+            </w:r>
+          </w:p>
+        </w:tc>
+        <w:tc>
+          <w:tcPr>
+            <w:tcW w:w="2338" w:type="dxa"/>
+          </w:tcPr>
+          <w:p>
+            <w:pPr>
+              <w:jc w:val="center"/>
+              <w:cnfStyle w:val="000000100000" w:firstRow="0" w:lastRow="0" w:firstColumn="0" w:lastColumn="0" w:oddVBand="0" w:evenVBand="0" w:oddHBand="1" w:evenHBand="0" w:firstRowFirstColumn="0" w:firstRowLastColumn="0" w:lastRowFirstColumn="0" w:lastRowLastColumn="0"/>
+              <w:rPr>
+                <w:color w:val="FF0000"/>
+              </w:rPr>
+            </w:pPr>
+            <w:r>
+              <w:rPr>
+                <w:rFonts w:ascii="Segoe UI Symbol" w:hAnsi="Segoe UI Symbol" w:cs="Segoe UI Symbol"/>
+                <w:color w:val="FF0000"/>
+              </w:rPr>
+              <w:t>✘</w:t>
+            </w:r>
+          </w:p>
+        </w:tc>
+      </w:tr>
+      <w:tr>
+        <w:tc>
+          <w:tcPr>
+            <w:cnfStyle w:val="001000000000" w:firstRow="0" w:lastRow="0" w:firstColumn="1" w:lastColumn="0" w:oddVBand="0" w:evenVBand="0" w:oddHBand="0" w:evenHBand="0" w:firstRowFirstColumn="0" w:firstRowLastColumn="0" w:lastRowFirstColumn="0" w:lastRowLastColumn="0"/>
+            <w:tcW w:w="421" w:type="dxa"/>
+          </w:tcPr>
+          <w:p>
+            <w:r>
+              <w:t>4</w:t>
+            </w:r>
+          </w:p>
+        </w:tc>
+        <w:tc>
+          <w:tcPr>
+            <w:tcW w:w="4253" w:type="dxa"/>
+          </w:tcPr>
+          <w:p>
+            <w:pPr>
+              <w:cnfStyle w:val="000000000000" w:firstRow="0" w:lastRow="0" w:firstColumn="0" w:lastColumn="0" w:oddVBand="0" w:evenVBand="0" w:oddHBand="0" w:evenHBand="0" w:firstRowFirstColumn="0" w:firstRowLastColumn="0" w:lastRowFirstColumn="0" w:lastRowLastColumn="0"/>
+            </w:pPr>
+            <w:r>
+              <w:t>Modificar a un cliente</w:t>
+            </w:r>
+          </w:p>
+        </w:tc>
+        <w:tc>
+          <w:tcPr>
+            <w:tcW w:w="2338" w:type="dxa"/>
+          </w:tcPr>
+          <w:p>
+            <w:pPr>
+              <w:jc w:val="center"/>
+              <w:cnfStyle w:val="000000000000" w:firstRow="0" w:lastRow="0" w:firstColumn="0" w:lastColumn="0" w:oddVBand="0" w:evenVBand="0" w:oddHBand="0" w:evenHBand="0" w:firstRowFirstColumn="0" w:firstRowLastColumn="0" w:lastRowFirstColumn="0" w:lastRowLastColumn="0"/>
+              <w:rPr>
+                <w:b/>
+                <w:color w:val="00B050"/>
+              </w:rPr>
+            </w:pPr>
+            <w:r>
+              <w:rPr>
+                <w:rFonts w:ascii="Segoe UI Symbol" w:hAnsi="Segoe UI Symbol" w:cs="Segoe UI Symbol"/>
+                <w:b/>
+                <w:color w:val="00B050"/>
+              </w:rPr>
+              <w:t>✓</w:t>
+            </w:r>
+          </w:p>
+        </w:tc>
+        <w:tc>
+          <w:tcPr>
+            <w:tcW w:w="2338" w:type="dxa"/>
+          </w:tcPr>
+          <w:p>
+            <w:pPr>
+              <w:jc w:val="center"/>
+              <w:cnfStyle w:val="000000000000" w:firstRow="0" w:lastRow="0" w:firstColumn="0" w:lastColumn="0" w:oddVBand="0" w:evenVBand="0" w:oddHBand="0" w:evenHBand="0" w:firstRowFirstColumn="0" w:firstRowLastColumn="0" w:lastRowFirstColumn="0" w:lastRowLastColumn="0"/>
+              <w:rPr>
+                <w:color w:val="FF0000"/>
+              </w:rPr>
+            </w:pPr>
+            <w:r>
+              <w:rPr>
+                <w:rFonts w:ascii="Segoe UI Symbol" w:hAnsi="Segoe UI Symbol" w:cs="Segoe UI Symbol"/>
+                <w:b/>
+                <w:color w:val="00B050"/>
+              </w:rPr>
+              <w:t>✓</w:t>
+            </w:r>
+          </w:p>
+        </w:tc>
+      </w:tr>
+      <w:tr>
+        <w:trPr>
+          <w:cnfStyle w:val="000000100000" w:firstRow="0" w:lastRow="0" w:firstColumn="0" w:lastColumn="0" w:oddVBand="0" w:evenVBand="0" w:oddHBand="1" w:evenHBand="0" w:firstRowFirstColumn="0" w:firstRowLastColumn="0" w:lastRowFirstColumn="0" w:lastRowLastColumn="0"/>
+        </w:trPr>
+        <w:tc>
+          <w:tcPr>
+            <w:cnfStyle w:val="001000000000" w:firstRow="0" w:lastRow="0" w:firstColumn="1" w:lastColumn="0" w:oddVBand="0" w:evenVBand="0" w:oddHBand="0" w:evenHBand="0" w:firstRowFirstColumn="0" w:firstRowLastColumn="0" w:lastRowFirstColumn="0" w:lastRowLastColumn="0"/>
+            <w:tcW w:w="421" w:type="dxa"/>
+          </w:tcPr>
+          <w:p>
+            <w:r>
+              <w:t>5</w:t>
+            </w:r>
+          </w:p>
+        </w:tc>
+        <w:tc>
+          <w:tcPr>
+            <w:tcW w:w="4253" w:type="dxa"/>
+          </w:tcPr>
+          <w:p>
+            <w:pPr>
+              <w:cnfStyle w:val="000000100000" w:firstRow="0" w:lastRow="0" w:firstColumn="0" w:lastColumn="0" w:oddVBand="0" w:evenVBand="0" w:oddHBand="1" w:evenHBand="0" w:firstRowFirstColumn="0" w:firstRowLastColumn="0" w:lastRowFirstColumn="0" w:lastRowLastColumn="0"/>
+            </w:pPr>
+            <w:r>
+              <w:t>Listar a un cliente</w:t>
+            </w:r>
+          </w:p>
+        </w:tc>
+        <w:tc>
+          <w:tcPr>
+            <w:tcW w:w="2338" w:type="dxa"/>
+          </w:tcPr>
+          <w:p>
+            <w:pPr>
+              <w:jc w:val="center"/>
+              <w:cnfStyle w:val="000000100000" w:firstRow="0" w:lastRow="0" w:firstColumn="0" w:lastColumn="0" w:oddVBand="0" w:evenVBand="0" w:oddHBand="1" w:evenHBand="0" w:firstRowFirstColumn="0" w:firstRowLastColumn="0" w:lastRowFirstColumn="0" w:lastRowLastColumn="0"/>
+              <w:rPr>
+                <w:b/>
+                <w:color w:val="00B050"/>
+              </w:rPr>
+            </w:pPr>
+            <w:r>
+              <w:rPr>
+                <w:rFonts w:ascii="Segoe UI Symbol" w:hAnsi="Segoe UI Symbol" w:cs="Segoe UI Symbol"/>
+                <w:b/>
+                <w:color w:val="00B050"/>
+              </w:rPr>
+              <w:t>✓</w:t>
+            </w:r>
+          </w:p>
+        </w:tc>
+        <w:tc>
+          <w:tcPr>
+            <w:tcW w:w="2338" w:type="dxa"/>
+          </w:tcPr>
+          <w:p>
+            <w:pPr>
+              <w:jc w:val="center"/>
+              <w:cnfStyle w:val="000000100000" w:firstRow="0" w:lastRow="0" w:firstColumn="0" w:lastColumn="0" w:oddVBand="0" w:evenVBand="0" w:oddHBand="1" w:evenHBand="0" w:firstRowFirstColumn="0" w:firstRowLastColumn="0" w:lastRowFirstColumn="0" w:lastRowLastColumn="0"/>
+            </w:pPr>
+            <w:r>
+              <w:rPr>
+                <w:rFonts w:ascii="Segoe UI Symbol" w:hAnsi="Segoe UI Symbol" w:cs="Segoe UI Symbol"/>
+                <w:b/>
+                <w:color w:val="00B050"/>
+              </w:rPr>
+              <w:t>✓</w:t>
+            </w:r>
+          </w:p>
+        </w:tc>
+      </w:tr>
+      <w:tr>
+        <w:tc>
+          <w:tcPr>
+            <w:cnfStyle w:val="001000000000" w:firstRow="0" w:lastRow="0" w:firstColumn="1" w:lastColumn="0" w:oddVBand="0" w:evenVBand="0" w:oddHBand="0" w:evenHBand="0" w:firstRowFirstColumn="0" w:firstRowLastColumn="0" w:lastRowFirstColumn="0" w:lastRowLastColumn="0"/>
+            <w:tcW w:w="421" w:type="dxa"/>
+          </w:tcPr>
+          <w:p>
+            <w:r>
+              <w:t>6</w:t>
+            </w:r>
+          </w:p>
+        </w:tc>
+        <w:tc>
+          <w:tcPr>
+            <w:tcW w:w="4253" w:type="dxa"/>
+          </w:tcPr>
+          <w:p>
+            <w:pPr>
+              <w:cnfStyle w:val="000000000000" w:firstRow="0" w:lastRow="0" w:firstColumn="0" w:lastColumn="0" w:oddVBand="0" w:evenVBand="0" w:oddHBand="0" w:evenHBand="0" w:firstRowFirstColumn="0" w:firstRowLastColumn="0" w:lastRowFirstColumn="0" w:lastRowLastColumn="0"/>
+            </w:pPr>
+            <w:r>
+              <w:t xml:space="preserve">Ver detalles de </w:t>
+            </w:r>
+            <w:r>
+              <w:t>un cliente</w:t>
+            </w:r>
+          </w:p>
+        </w:tc>
+        <w:tc>
+          <w:tcPr>
+            <w:tcW w:w="2338" w:type="dxa"/>
+          </w:tcPr>
+          <w:p>
+            <w:pPr>
+              <w:jc w:val="center"/>
+              <w:cnfStyle w:val="000000000000" w:firstRow="0" w:lastRow="0" w:firstColumn="0" w:lastColumn="0" w:oddVBand="0" w:evenVBand="0" w:oddHBand="0" w:evenHBand="0" w:firstRowFirstColumn="0" w:firstRowLastColumn="0" w:lastRowFirstColumn="0" w:lastRowLastColumn="0"/>
+              <w:rPr>
+                <w:rFonts w:ascii="Segoe UI Symbol" w:hAnsi="Segoe UI Symbol" w:cs="Segoe UI Symbol"/>
+                <w:b/>
+                <w:color w:val="00B050"/>
+              </w:rPr>
+            </w:pPr>
+            <w:r>
+              <w:rPr>
+                <w:rFonts w:ascii="Segoe UI Symbol" w:hAnsi="Segoe UI Symbol" w:cs="Segoe UI Symbol"/>
+                <w:b/>
+                <w:color w:val="00B050"/>
+              </w:rPr>
+              <w:t>✓</w:t>
+            </w:r>
+          </w:p>
+        </w:tc>
+        <w:tc>
+          <w:tcPr>
+            <w:tcW w:w="2338" w:type="dxa"/>
+          </w:tcPr>
+          <w:p>
+            <w:pPr>
+              <w:jc w:val="center"/>
+              <w:cnfStyle w:val="000000000000" w:firstRow="0" w:lastRow="0" w:firstColumn="0" w:lastColumn="0" w:oddVBand="0" w:evenVBand="0" w:oddHBand="0" w:evenHBand="0" w:firstRowFirstColumn="0" w:firstRowLastColumn="0" w:lastRowFirstColumn="0" w:lastRowLastColumn="0"/>
+              <w:rPr>
+                <w:rFonts w:ascii="Segoe UI Symbol" w:hAnsi="Segoe UI Symbol" w:cs="Segoe UI Symbol"/>
+                <w:b/>
+                <w:color w:val="00B050"/>
+              </w:rPr>
+            </w:pPr>
+            <w:r>
+              <w:rPr>
+                <w:rFonts w:ascii="Segoe UI Symbol" w:hAnsi="Segoe UI Symbol" w:cs="Segoe UI Symbol"/>
+                <w:b/>
+                <w:color w:val="00B050"/>
+              </w:rPr>
+              <w:t>✓</w:t>
+            </w:r>
+          </w:p>
+        </w:tc>
+      </w:tr>
+      <w:tr>
+        <w:trPr>
+          <w:cnfStyle w:val="000000100000" w:firstRow="0" w:lastRow="0" w:firstColumn="0" w:lastColumn="0" w:oddVBand="0" w:evenVBand="0" w:oddHBand="1" w:evenHBand="0" w:firstRowFirstColumn="0" w:firstRowLastColumn="0" w:lastRowFirstColumn="0" w:lastRowLastColumn="0"/>
+        </w:trPr>
+        <w:tc>
+          <w:tcPr>
+            <w:cnfStyle w:val="001000000000" w:firstRow="0" w:lastRow="0" w:firstColumn="1" w:lastColumn="0" w:oddVBand="0" w:evenVBand="0" w:oddHBand="0" w:evenHBand="0" w:firstRowFirstColumn="0" w:firstRowLastColumn="0" w:lastRowFirstColumn="0" w:lastRowLastColumn="0"/>
+            <w:tcW w:w="421" w:type="dxa"/>
+          </w:tcPr>
+          <w:p>
+            <w:r>
+              <w:t>7</w:t>
+            </w:r>
+          </w:p>
+        </w:tc>
+        <w:tc>
+          <w:tcPr>
+            <w:tcW w:w="4253" w:type="dxa"/>
+          </w:tcPr>
+          <w:p>
+            <w:pPr>
+              <w:cnfStyle w:val="000000100000" w:firstRow="0" w:lastRow="0" w:firstColumn="0" w:lastColumn="0" w:oddVBand="0" w:evenVBand="0" w:oddHBand="1" w:evenHBand="0" w:firstRowFirstColumn="0" w:firstRowLastColumn="0" w:lastRowFirstColumn="0" w:lastRowLastColumn="0"/>
+            </w:pPr>
+            <w:r>
+              <w:t xml:space="preserve">Buscar </w:t>
+            </w:r>
+            <w:r>
+              <w:t>clientes</w:t>
+            </w:r>
+            <w:r>
+              <w:t xml:space="preserve"> por cualquier campo</w:t>
+            </w:r>
+          </w:p>
+        </w:tc>
+        <w:tc>
+          <w:tcPr>
+            <w:tcW w:w="2338" w:type="dxa"/>
+          </w:tcPr>
+          <w:p>
+            <w:pPr>
+              <w:jc w:val="center"/>
+              <w:cnfStyle w:val="000000100000" w:firstRow="0" w:lastRow="0" w:firstColumn="0" w:lastColumn="0" w:oddVBand="0" w:evenVBand="0" w:oddHBand="1" w:evenHBand="0" w:firstRowFirstColumn="0" w:firstRowLastColumn="0" w:lastRowFirstColumn="0" w:lastRowLastColumn="0"/>
+              <w:rPr>
+                <w:rFonts w:ascii="Segoe UI Symbol" w:hAnsi="Segoe UI Symbol" w:cs="Segoe UI Symbol"/>
+                <w:b/>
+                <w:color w:val="00B050"/>
+              </w:rPr>
+            </w:pPr>
+            <w:r>
+              <w:rPr>
+                <w:rFonts w:ascii="Segoe UI Symbol" w:hAnsi="Segoe UI Symbol" w:cs="Segoe UI Symbol"/>
+                <w:b/>
+                <w:color w:val="00B050"/>
+              </w:rPr>
+              <w:t>✓</w:t>
+            </w:r>
+          </w:p>
+        </w:tc>
+        <w:tc>
+          <w:tcPr>
+            <w:tcW w:w="2338" w:type="dxa"/>
+          </w:tcPr>
+          <w:p>
+            <w:pPr>
+              <w:jc w:val="center"/>
+              <w:cnfStyle w:val="000000100000" w:firstRow="0" w:lastRow="0" w:firstColumn="0" w:lastColumn="0" w:oddVBand="0" w:evenVBand="0" w:oddHBand="1" w:evenHBand="0" w:firstRowFirstColumn="0" w:firstRowLastColumn="0" w:lastRowFirstColumn="0" w:lastRowLastColumn="0"/>
+              <w:rPr>
+                <w:rFonts w:ascii="Segoe UI Symbol" w:hAnsi="Segoe UI Symbol" w:cs="Segoe UI Symbol"/>
+                <w:b/>
+                <w:color w:val="00B050"/>
+              </w:rPr>
+            </w:pPr>
+            <w:r>
+              <w:rPr>
+                <w:rFonts w:ascii="Segoe UI Symbol" w:hAnsi="Segoe UI Symbol" w:cs="Segoe UI Symbol"/>
+                <w:b/>
+                <w:color w:val="00B050"/>
+              </w:rPr>
+              <w:t>✓</w:t>
+            </w:r>
+          </w:p>
+        </w:tc>
+      </w:tr>
+    </w:tbl>
+    <w:p/>
     <w:p>
       <w:pPr>
-        <w:pStyle w:val="Ttulo2"/>
+        <w:pStyle w:val="Ttulo1"/>
       </w:pPr>
       <w:r>
-        <w:t>PARTE CLIENTE</w:t>
+        <w:t>Usuarios</w:t>
       </w:r>
     </w:p>
-    <w:p>
-      <w:pPr>
-        <w:pStyle w:val="Ttulo3"/>
-      </w:pPr>
-      <w:r>
-        <w:t>HTML</w:t>
-      </w:r>
-    </w:p>
-    <w:p>
-      <w:r>
-        <w:t xml:space="preserve">HTML, sigla en inglés de </w:t>
-      </w:r>
-      <w:proofErr w:type="spellStart"/>
-      <w:r>
-        <w:t>HyperText</w:t>
-      </w:r>
-      <w:proofErr w:type="spellEnd"/>
-      <w:r>
-        <w:t xml:space="preserve"> </w:t>
-      </w:r>
-      <w:proofErr w:type="spellStart"/>
-      <w:r>
-        <w:t>Markup</w:t>
-      </w:r>
-      <w:proofErr w:type="spellEnd"/>
-      <w:r>
-        <w:t xml:space="preserve"> </w:t>
-      </w:r>
-      <w:proofErr w:type="spellStart"/>
-      <w:r>
-        <w:t>Language</w:t>
-      </w:r>
-      <w:proofErr w:type="spellEnd"/>
-      <w:r>
-        <w:t xml:space="preserve"> (lenguaje de marcas de hipertexto), hace referencia al lenguaje de marcado para la elaboración de páginas web. Es un estándar que sirve de referencia del software que conecta con la elaboración de páginas web en sus diferentes versiones, define una estructura básica y un código (denominado código HTML) para la definición de contenido de una página web, como texto, imágenes, videos, juegos, entre otros. Es un estándar a cargo del </w:t>
-      </w:r>
-      <w:proofErr w:type="spellStart"/>
-      <w:r>
-        <w:t>World</w:t>
-      </w:r>
-      <w:proofErr w:type="spellEnd"/>
-      <w:r>
-        <w:t xml:space="preserve"> Wide Web </w:t>
-      </w:r>
-      <w:proofErr w:type="spellStart"/>
-      <w:r>
-        <w:t>Consortium</w:t>
-      </w:r>
-      <w:proofErr w:type="spellEnd"/>
-      <w:r>
-        <w:t xml:space="preserve"> (W3C) o Consorcio WWW, organización dedicada a la estandarización de casi todas las tecnologías ligadas a la web, sobre todo en lo referente a su escritura e interpretación. Se considera el lenguaje web más importante siendo su invención crucial en la aparición, desarrollo y expansión de la </w:t>
-      </w:r>
-      <w:proofErr w:type="spellStart"/>
-      <w:r>
-        <w:t>World</w:t>
-      </w:r>
-      <w:proofErr w:type="spellEnd"/>
-      <w:r>
-        <w:t xml:space="preserve"> Wide Web (WWW). Es el estándar que se ha impuesto en la visualización de páginas web y es el que todos los navegadores actuales han adoptado</w:t>
-      </w:r>
-      <w:r>
-        <w:t>.</w:t>
-      </w:r>
-    </w:p>
-    <w:p>
-      <w:pPr>
-        <w:pStyle w:val="Ttulo3"/>
-      </w:pPr>
-      <w:r>
-        <w:t>JavaScript</w:t>
-      </w:r>
-    </w:p>
-    <w:p>
-      <w:r>
-        <w:t>JavaSc</w:t>
-      </w:r>
-      <w:r>
-        <w:t>ript</w:t>
-      </w:r>
-      <w:r>
-        <w:t xml:space="preserve"> es un lenguaje de programación interpretado</w:t>
-      </w:r>
-      <w:r>
-        <w:t>.</w:t>
-      </w:r>
-      <w:r>
-        <w:t xml:space="preserve"> Se define como orientado a objetos, basado en prototipos, imperativo, débilmente </w:t>
-      </w:r>
-      <w:proofErr w:type="spellStart"/>
-      <w:r>
-        <w:t>tipado</w:t>
-      </w:r>
-      <w:proofErr w:type="spellEnd"/>
-      <w:r>
-        <w:t xml:space="preserve"> y dinámico. </w:t>
-      </w:r>
-    </w:p>
-    <w:p>
-      <w:r>
-        <w:t xml:space="preserve">Se utiliza principalmente en su forma del lado del cliente, implementado como parte de un navegador web permitiendo mejoras en la interfaz de usuario y páginas web dinámicas. </w:t>
-      </w:r>
-    </w:p>
-    <w:p>
-      <w:r>
-        <w:t xml:space="preserve">Todos los navegadores modernos interpretan el código JavaScript integrado en las páginas web. Para interactuar con una página web se provee al lenguaje JavaScript de una implementación del </w:t>
-      </w:r>
-      <w:proofErr w:type="spellStart"/>
-      <w:r>
-        <w:t>Document</w:t>
-      </w:r>
-      <w:proofErr w:type="spellEnd"/>
-      <w:r>
-        <w:t xml:space="preserve"> </w:t>
-      </w:r>
-      <w:proofErr w:type="spellStart"/>
-      <w:r>
-        <w:t>Object</w:t>
-      </w:r>
-      <w:proofErr w:type="spellEnd"/>
-      <w:r>
-        <w:t xml:space="preserve"> </w:t>
-      </w:r>
-      <w:proofErr w:type="spellStart"/>
-      <w:r>
-        <w:t>Model</w:t>
-      </w:r>
-      <w:proofErr w:type="spellEnd"/>
-      <w:r>
-        <w:t xml:space="preserve"> (DOM</w:t>
-      </w:r>
-      <w:r>
-        <w:t>).</w:t>
-      </w:r>
-    </w:p>
-    <w:p>
-      <w:pPr>
-        <w:pStyle w:val="Ttulo3"/>
-      </w:pPr>
-      <w:r>
-        <w:t>CSS</w:t>
-      </w:r>
-    </w:p>
-    <w:p>
-      <w:r>
-        <w:t xml:space="preserve">Hoja de estilo en cascada o CSS (siglas en inglés de </w:t>
-      </w:r>
-      <w:proofErr w:type="spellStart"/>
-      <w:r>
-        <w:t>cascading</w:t>
-      </w:r>
-      <w:proofErr w:type="spellEnd"/>
-      <w:r>
-        <w:t xml:space="preserve"> </w:t>
-      </w:r>
-      <w:proofErr w:type="spellStart"/>
-      <w:r>
-        <w:t>style</w:t>
-      </w:r>
-      <w:proofErr w:type="spellEnd"/>
-      <w:r>
-        <w:t xml:space="preserve"> </w:t>
-      </w:r>
-      <w:proofErr w:type="spellStart"/>
-      <w:r>
-        <w:t>sheets</w:t>
-      </w:r>
-      <w:proofErr w:type="spellEnd"/>
-      <w:r>
-        <w:t>) es un lenguaje usado para definir y crear la presentación de un documento estructurado escrito en</w:t>
-      </w:r>
-      <w:r>
-        <w:t xml:space="preserve"> HTML</w:t>
-      </w:r>
-      <w:r>
-        <w:t xml:space="preserve">. El </w:t>
-      </w:r>
-      <w:proofErr w:type="spellStart"/>
-      <w:r>
-        <w:t>World</w:t>
-      </w:r>
-      <w:proofErr w:type="spellEnd"/>
-      <w:r>
-        <w:t xml:space="preserve"> Wide Web </w:t>
-      </w:r>
-      <w:proofErr w:type="spellStart"/>
-      <w:r>
-        <w:t>Consortium</w:t>
-      </w:r>
-      <w:proofErr w:type="spellEnd"/>
-      <w:r>
-        <w:t xml:space="preserve"> (W3C) es el encargado de formular la especificación de las hojas de estilo que servirán de estándar para los agentes de usuario o navegadores.</w:t>
-      </w:r>
-    </w:p>
-    <w:p>
-      <w:r>
-        <w:t>La idea que se encuentra detrás del desarrollo de CSS es separar la estructura de un documento de su presentación.</w:t>
-      </w:r>
-    </w:p>
-    <w:p>
-      <w:r>
-        <w:t>La información de estilo puede ser definida en un documento separado o en el mismo documento HTML. En este último caso podrían definirse estilos g</w:t>
-      </w:r>
-      <w:r>
-        <w:t>enerales con el elemento “</w:t>
-      </w:r>
-      <w:proofErr w:type="spellStart"/>
-      <w:r>
-        <w:t>style</w:t>
-      </w:r>
-      <w:proofErr w:type="spellEnd"/>
-      <w:r>
-        <w:t>”</w:t>
-      </w:r>
-      <w:r>
-        <w:t xml:space="preserve"> o en cada etiqueta particu</w:t>
-      </w:r>
-      <w:r>
-        <w:t>lar mediante el atributo “</w:t>
-      </w:r>
-      <w:proofErr w:type="spellStart"/>
-      <w:r>
-        <w:t>style</w:t>
-      </w:r>
-      <w:proofErr w:type="spellEnd"/>
-      <w:r>
-        <w:t>”</w:t>
-      </w:r>
-      <w:r>
-        <w:t>.</w:t>
-      </w:r>
-    </w:p>
-    <w:p>
-      <w:pPr>
-        <w:pStyle w:val="Sinespaciado"/>
-      </w:pPr>
-    </w:p>
-    <w:p/>
-    <w:p>
-      <w:bookmarkStart w:id="1" w:name="_GoBack"/>
-      <w:bookmarkEnd w:id="1"/>
-    </w:p>
+    <w:tbl>
+      <w:tblPr>
+        <w:tblStyle w:val="Tablanormal1"/>
+        <w:tblW w:w="0" w:type="auto"/>
+        <w:tblLook w:val="04A0" w:firstRow="1" w:lastRow="0" w:firstColumn="1" w:lastColumn="0" w:noHBand="0" w:noVBand="1"/>
+      </w:tblPr>
+      <w:tblGrid>
+        <w:gridCol w:w="421"/>
+        <w:gridCol w:w="4253"/>
+        <w:gridCol w:w="2338"/>
+        <w:gridCol w:w="2338"/>
+      </w:tblGrid>
+      <w:tr>
+        <w:trPr>
+          <w:cnfStyle w:val="100000000000" w:firstRow="1" w:lastRow="0" w:firstColumn="0" w:lastColumn="0" w:oddVBand="0" w:evenVBand="0" w:oddHBand="0" w:evenHBand="0" w:firstRowFirstColumn="0" w:firstRowLastColumn="0" w:lastRowFirstColumn="0" w:lastRowLastColumn="0"/>
+        </w:trPr>
+        <w:tc>
+          <w:tcPr>
+            <w:cnfStyle w:val="001000000000" w:firstRow="0" w:lastRow="0" w:firstColumn="1" w:lastColumn="0" w:oddVBand="0" w:evenVBand="0" w:oddHBand="0" w:evenHBand="0" w:firstRowFirstColumn="0" w:firstRowLastColumn="0" w:lastRowFirstColumn="0" w:lastRowLastColumn="0"/>
+            <w:tcW w:w="421" w:type="dxa"/>
+          </w:tcPr>
+          <w:p>
+            <w:pPr>
+              <w:jc w:val="center"/>
+            </w:pPr>
+            <w:r>
+              <w:t>#</w:t>
+            </w:r>
+          </w:p>
+        </w:tc>
+        <w:tc>
+          <w:tcPr>
+            <w:tcW w:w="4253" w:type="dxa"/>
+          </w:tcPr>
+          <w:p>
+            <w:pPr>
+              <w:jc w:val="center"/>
+              <w:cnfStyle w:val="100000000000" w:firstRow="1" w:lastRow="0" w:firstColumn="0" w:lastColumn="0" w:oddVBand="0" w:evenVBand="0" w:oddHBand="0" w:evenHBand="0" w:firstRowFirstColumn="0" w:firstRowLastColumn="0" w:lastRowFirstColumn="0" w:lastRowLastColumn="0"/>
+            </w:pPr>
+            <w:r>
+              <w:t>Tarea</w:t>
+            </w:r>
+          </w:p>
+        </w:tc>
+        <w:tc>
+          <w:tcPr>
+            <w:tcW w:w="2338" w:type="dxa"/>
+          </w:tcPr>
+          <w:p>
+            <w:pPr>
+              <w:jc w:val="center"/>
+              <w:cnfStyle w:val="100000000000" w:firstRow="1" w:lastRow="0" w:firstColumn="0" w:lastColumn="0" w:oddVBand="0" w:evenVBand="0" w:oddHBand="0" w:evenHBand="0" w:firstRowFirstColumn="0" w:firstRowLastColumn="0" w:lastRowFirstColumn="0" w:lastRowLastColumn="0"/>
+            </w:pPr>
+            <w:r>
+              <w:t>Administrador</w:t>
+            </w:r>
+          </w:p>
+        </w:tc>
+        <w:tc>
+          <w:tcPr>
+            <w:tcW w:w="2338" w:type="dxa"/>
+          </w:tcPr>
+          <w:p>
+            <w:pPr>
+              <w:jc w:val="center"/>
+              <w:cnfStyle w:val="100000000000" w:firstRow="1" w:lastRow="0" w:firstColumn="0" w:lastColumn="0" w:oddVBand="0" w:evenVBand="0" w:oddHBand="0" w:evenHBand="0" w:firstRowFirstColumn="0" w:firstRowLastColumn="0" w:lastRowFirstColumn="0" w:lastRowLastColumn="0"/>
+            </w:pPr>
+            <w:r>
+              <w:t>Empleado</w:t>
+            </w:r>
+          </w:p>
+        </w:tc>
+      </w:tr>
+      <w:tr>
+        <w:trPr>
+          <w:cnfStyle w:val="000000100000" w:firstRow="0" w:lastRow="0" w:firstColumn="0" w:lastColumn="0" w:oddVBand="0" w:evenVBand="0" w:oddHBand="1" w:evenHBand="0" w:firstRowFirstColumn="0" w:firstRowLastColumn="0" w:lastRowFirstColumn="0" w:lastRowLastColumn="0"/>
+        </w:trPr>
+        <w:tc>
+          <w:tcPr>
+            <w:cnfStyle w:val="001000000000" w:firstRow="0" w:lastRow="0" w:firstColumn="1" w:lastColumn="0" w:oddVBand="0" w:evenVBand="0" w:oddHBand="0" w:evenHBand="0" w:firstRowFirstColumn="0" w:firstRowLastColumn="0" w:lastRowFirstColumn="0" w:lastRowLastColumn="0"/>
+            <w:tcW w:w="421" w:type="dxa"/>
+          </w:tcPr>
+          <w:p>
+            <w:r>
+              <w:t>1</w:t>
+            </w:r>
+          </w:p>
+        </w:tc>
+        <w:tc>
+          <w:tcPr>
+            <w:tcW w:w="4253" w:type="dxa"/>
+          </w:tcPr>
+          <w:p>
+            <w:pPr>
+              <w:cnfStyle w:val="000000100000" w:firstRow="0" w:lastRow="0" w:firstColumn="0" w:lastColumn="0" w:oddVBand="0" w:evenVBand="0" w:oddHBand="1" w:evenHBand="0" w:firstRowFirstColumn="0" w:firstRowLastColumn="0" w:lastRowFirstColumn="0" w:lastRowLastColumn="0"/>
+            </w:pPr>
+            <w:r>
+              <w:t xml:space="preserve">Agregar </w:t>
+            </w:r>
+            <w:r>
+              <w:t>usuario</w:t>
+            </w:r>
+          </w:p>
+        </w:tc>
+        <w:tc>
+          <w:tcPr>
+            <w:tcW w:w="2338" w:type="dxa"/>
+          </w:tcPr>
+          <w:p>
+            <w:pPr>
+              <w:jc w:val="center"/>
+              <w:cnfStyle w:val="000000100000" w:firstRow="0" w:lastRow="0" w:firstColumn="0" w:lastColumn="0" w:oddVBand="0" w:evenVBand="0" w:oddHBand="1" w:evenHBand="0" w:firstRowFirstColumn="0" w:firstRowLastColumn="0" w:lastRowFirstColumn="0" w:lastRowLastColumn="0"/>
+              <w:rPr>
+                <w:b/>
+                <w:color w:val="00B050"/>
+              </w:rPr>
+            </w:pPr>
+            <w:r>
+              <w:rPr>
+                <w:rFonts w:ascii="Segoe UI Symbol" w:hAnsi="Segoe UI Symbol" w:cs="Segoe UI Symbol"/>
+                <w:b/>
+                <w:color w:val="00B050"/>
+              </w:rPr>
+              <w:t>✓</w:t>
+            </w:r>
+          </w:p>
+        </w:tc>
+        <w:tc>
+          <w:tcPr>
+            <w:tcW w:w="2338" w:type="dxa"/>
+          </w:tcPr>
+          <w:p>
+            <w:pPr>
+              <w:jc w:val="center"/>
+              <w:cnfStyle w:val="000000100000" w:firstRow="0" w:lastRow="0" w:firstColumn="0" w:lastColumn="0" w:oddVBand="0" w:evenVBand="0" w:oddHBand="1" w:evenHBand="0" w:firstRowFirstColumn="0" w:firstRowLastColumn="0" w:lastRowFirstColumn="0" w:lastRowLastColumn="0"/>
+              <w:rPr>
+                <w:color w:val="FF0000"/>
+              </w:rPr>
+            </w:pPr>
+            <w:r>
+              <w:rPr>
+                <w:rFonts w:ascii="Segoe UI Symbol" w:hAnsi="Segoe UI Symbol" w:cs="Segoe UI Symbol"/>
+                <w:color w:val="FF0000"/>
+              </w:rPr>
+              <w:t>✘</w:t>
+            </w:r>
+          </w:p>
+        </w:tc>
+      </w:tr>
+      <w:tr>
+        <w:tc>
+          <w:tcPr>
+            <w:cnfStyle w:val="001000000000" w:firstRow="0" w:lastRow="0" w:firstColumn="1" w:lastColumn="0" w:oddVBand="0" w:evenVBand="0" w:oddHBand="0" w:evenHBand="0" w:firstRowFirstColumn="0" w:firstRowLastColumn="0" w:lastRowFirstColumn="0" w:lastRowLastColumn="0"/>
+            <w:tcW w:w="421" w:type="dxa"/>
+          </w:tcPr>
+          <w:p>
+            <w:r>
+              <w:t>2</w:t>
+            </w:r>
+          </w:p>
+        </w:tc>
+        <w:tc>
+          <w:tcPr>
+            <w:tcW w:w="4253" w:type="dxa"/>
+          </w:tcPr>
+          <w:p>
+            <w:pPr>
+              <w:cnfStyle w:val="000000000000" w:firstRow="0" w:lastRow="0" w:firstColumn="0" w:lastColumn="0" w:oddVBand="0" w:evenVBand="0" w:oddHBand="0" w:evenHBand="0" w:firstRowFirstColumn="0" w:firstRowLastColumn="0" w:lastRowFirstColumn="0" w:lastRowLastColumn="0"/>
+            </w:pPr>
+            <w:r>
+              <w:t xml:space="preserve">Dar de baja a un </w:t>
+            </w:r>
+            <w:r>
+              <w:t>usuario</w:t>
+            </w:r>
+          </w:p>
+        </w:tc>
+        <w:tc>
+          <w:tcPr>
+            <w:tcW w:w="2338" w:type="dxa"/>
+          </w:tcPr>
+          <w:p>
+            <w:pPr>
+              <w:jc w:val="center"/>
+              <w:cnfStyle w:val="000000000000" w:firstRow="0" w:lastRow="0" w:firstColumn="0" w:lastColumn="0" w:oddVBand="0" w:evenVBand="0" w:oddHBand="0" w:evenHBand="0" w:firstRowFirstColumn="0" w:firstRowLastColumn="0" w:lastRowFirstColumn="0" w:lastRowLastColumn="0"/>
+              <w:rPr>
+                <w:b/>
+                <w:color w:val="00B050"/>
+              </w:rPr>
+            </w:pPr>
+            <w:r>
+              <w:rPr>
+                <w:rFonts w:ascii="Segoe UI Symbol" w:hAnsi="Segoe UI Symbol" w:cs="Segoe UI Symbol"/>
+                <w:b/>
+                <w:color w:val="00B050"/>
+              </w:rPr>
+              <w:t>✓</w:t>
+            </w:r>
+          </w:p>
+        </w:tc>
+        <w:tc>
+          <w:tcPr>
+            <w:tcW w:w="2338" w:type="dxa"/>
+          </w:tcPr>
+          <w:p>
+            <w:pPr>
+              <w:jc w:val="center"/>
+              <w:cnfStyle w:val="000000000000" w:firstRow="0" w:lastRow="0" w:firstColumn="0" w:lastColumn="0" w:oddVBand="0" w:evenVBand="0" w:oddHBand="0" w:evenHBand="0" w:firstRowFirstColumn="0" w:firstRowLastColumn="0" w:lastRowFirstColumn="0" w:lastRowLastColumn="0"/>
+              <w:rPr>
+                <w:color w:val="FF0000"/>
+              </w:rPr>
+            </w:pPr>
+            <w:r>
+              <w:rPr>
+                <w:rFonts w:ascii="Segoe UI Symbol" w:hAnsi="Segoe UI Symbol" w:cs="Segoe UI Symbol"/>
+                <w:color w:val="FF0000"/>
+              </w:rPr>
+              <w:t>✘</w:t>
+            </w:r>
+          </w:p>
+        </w:tc>
+      </w:tr>
+      <w:tr>
+        <w:trPr>
+          <w:cnfStyle w:val="000000100000" w:firstRow="0" w:lastRow="0" w:firstColumn="0" w:lastColumn="0" w:oddVBand="0" w:evenVBand="0" w:oddHBand="1" w:evenHBand="0" w:firstRowFirstColumn="0" w:firstRowLastColumn="0" w:lastRowFirstColumn="0" w:lastRowLastColumn="0"/>
+        </w:trPr>
+        <w:tc>
+          <w:tcPr>
+            <w:cnfStyle w:val="001000000000" w:firstRow="0" w:lastRow="0" w:firstColumn="1" w:lastColumn="0" w:oddVBand="0" w:evenVBand="0" w:oddHBand="0" w:evenHBand="0" w:firstRowFirstColumn="0" w:firstRowLastColumn="0" w:lastRowFirstColumn="0" w:lastRowLastColumn="0"/>
+            <w:tcW w:w="421" w:type="dxa"/>
+          </w:tcPr>
+          <w:p>
+            <w:r>
+              <w:t>3</w:t>
+            </w:r>
+          </w:p>
+        </w:tc>
+        <w:tc>
+          <w:tcPr>
+            <w:tcW w:w="4253" w:type="dxa"/>
+          </w:tcPr>
+          <w:p>
+            <w:pPr>
+              <w:cnfStyle w:val="000000100000" w:firstRow="0" w:lastRow="0" w:firstColumn="0" w:lastColumn="0" w:oddVBand="0" w:evenVBand="0" w:oddHBand="1" w:evenHBand="0" w:firstRowFirstColumn="0" w:firstRowLastColumn="0" w:lastRowFirstColumn="0" w:lastRowLastColumn="0"/>
+            </w:pPr>
+            <w:r>
+              <w:t xml:space="preserve">Dar de alta a un </w:t>
+            </w:r>
+            <w:r>
+              <w:t>usuario</w:t>
+            </w:r>
+          </w:p>
+        </w:tc>
+        <w:tc>
+          <w:tcPr>
+            <w:tcW w:w="2338" w:type="dxa"/>
+          </w:tcPr>
+          <w:p>
+            <w:pPr>
+              <w:jc w:val="center"/>
+              <w:cnfStyle w:val="000000100000" w:firstRow="0" w:lastRow="0" w:firstColumn="0" w:lastColumn="0" w:oddVBand="0" w:evenVBand="0" w:oddHBand="1" w:evenHBand="0" w:firstRowFirstColumn="0" w:firstRowLastColumn="0" w:lastRowFirstColumn="0" w:lastRowLastColumn="0"/>
+              <w:rPr>
+                <w:b/>
+                <w:color w:val="00B050"/>
+              </w:rPr>
+            </w:pPr>
+            <w:r>
+              <w:rPr>
+                <w:rFonts w:ascii="Segoe UI Symbol" w:hAnsi="Segoe UI Symbol" w:cs="Segoe UI Symbol"/>
+                <w:b/>
+                <w:color w:val="00B050"/>
+              </w:rPr>
+              <w:t>✓</w:t>
+            </w:r>
+          </w:p>
+        </w:tc>
+        <w:tc>
+          <w:tcPr>
+            <w:tcW w:w="2338" w:type="dxa"/>
+          </w:tcPr>
+          <w:p>
+            <w:pPr>
+              <w:jc w:val="center"/>
+              <w:cnfStyle w:val="000000100000" w:firstRow="0" w:lastRow="0" w:firstColumn="0" w:lastColumn="0" w:oddVBand="0" w:evenVBand="0" w:oddHBand="1" w:evenHBand="0" w:firstRowFirstColumn="0" w:firstRowLastColumn="0" w:lastRowFirstColumn="0" w:lastRowLastColumn="0"/>
+              <w:rPr>
+                <w:color w:val="FF0000"/>
+              </w:rPr>
+            </w:pPr>
+            <w:r>
+              <w:rPr>
+                <w:rFonts w:ascii="Segoe UI Symbol" w:hAnsi="Segoe UI Symbol" w:cs="Segoe UI Symbol"/>
+                <w:color w:val="FF0000"/>
+              </w:rPr>
+              <w:t>✘</w:t>
+            </w:r>
+          </w:p>
+        </w:tc>
+      </w:tr>
+      <w:tr>
+        <w:tc>
+          <w:tcPr>
+            <w:cnfStyle w:val="001000000000" w:firstRow="0" w:lastRow="0" w:firstColumn="1" w:lastColumn="0" w:oddVBand="0" w:evenVBand="0" w:oddHBand="0" w:evenHBand="0" w:firstRowFirstColumn="0" w:firstRowLastColumn="0" w:lastRowFirstColumn="0" w:lastRowLastColumn="0"/>
+            <w:tcW w:w="421" w:type="dxa"/>
+          </w:tcPr>
+          <w:p>
+            <w:r>
+              <w:t>4</w:t>
+            </w:r>
+          </w:p>
+        </w:tc>
+        <w:tc>
+          <w:tcPr>
+            <w:tcW w:w="4253" w:type="dxa"/>
+          </w:tcPr>
+          <w:p>
+            <w:pPr>
+              <w:cnfStyle w:val="000000000000" w:firstRow="0" w:lastRow="0" w:firstColumn="0" w:lastColumn="0" w:oddVBand="0" w:evenVBand="0" w:oddHBand="0" w:evenHBand="0" w:firstRowFirstColumn="0" w:firstRowLastColumn="0" w:lastRowFirstColumn="0" w:lastRowLastColumn="0"/>
+            </w:pPr>
+            <w:r>
+              <w:t xml:space="preserve">Modificar </w:t>
+            </w:r>
+            <w:r>
+              <w:t>su</w:t>
+            </w:r>
+            <w:r>
+              <w:t xml:space="preserve"> </w:t>
+            </w:r>
+            <w:r>
+              <w:t>usuario</w:t>
+            </w:r>
+          </w:p>
+        </w:tc>
+        <w:tc>
+          <w:tcPr>
+            <w:tcW w:w="2338" w:type="dxa"/>
+          </w:tcPr>
+          <w:p>
+            <w:pPr>
+              <w:jc w:val="center"/>
+              <w:cnfStyle w:val="000000000000" w:firstRow="0" w:lastRow="0" w:firstColumn="0" w:lastColumn="0" w:oddVBand="0" w:evenVBand="0" w:oddHBand="0" w:evenHBand="0" w:firstRowFirstColumn="0" w:firstRowLastColumn="0" w:lastRowFirstColumn="0" w:lastRowLastColumn="0"/>
+              <w:rPr>
+                <w:b/>
+                <w:color w:val="00B050"/>
+              </w:rPr>
+            </w:pPr>
+            <w:r>
+              <w:rPr>
+                <w:rFonts w:ascii="Segoe UI Symbol" w:hAnsi="Segoe UI Symbol" w:cs="Segoe UI Symbol"/>
+                <w:b/>
+                <w:color w:val="00B050"/>
+              </w:rPr>
+              <w:t>✓</w:t>
+            </w:r>
+          </w:p>
+        </w:tc>
+        <w:tc>
+          <w:tcPr>
+            <w:tcW w:w="2338" w:type="dxa"/>
+          </w:tcPr>
+          <w:p>
+            <w:pPr>
+              <w:jc w:val="center"/>
+              <w:cnfStyle w:val="000000000000" w:firstRow="0" w:lastRow="0" w:firstColumn="0" w:lastColumn="0" w:oddVBand="0" w:evenVBand="0" w:oddHBand="0" w:evenHBand="0" w:firstRowFirstColumn="0" w:firstRowLastColumn="0" w:lastRowFirstColumn="0" w:lastRowLastColumn="0"/>
+              <w:rPr>
+                <w:color w:val="FF0000"/>
+              </w:rPr>
+            </w:pPr>
+            <w:r>
+              <w:rPr>
+                <w:rFonts w:ascii="Segoe UI Symbol" w:hAnsi="Segoe UI Symbol" w:cs="Segoe UI Symbol"/>
+                <w:b/>
+                <w:color w:val="00B050"/>
+              </w:rPr>
+              <w:t>✓</w:t>
+            </w:r>
+          </w:p>
+        </w:tc>
+      </w:tr>
+      <w:tr>
+        <w:trPr>
+          <w:cnfStyle w:val="000000100000" w:firstRow="0" w:lastRow="0" w:firstColumn="0" w:lastColumn="0" w:oddVBand="0" w:evenVBand="0" w:oddHBand="1" w:evenHBand="0" w:firstRowFirstColumn="0" w:firstRowLastColumn="0" w:lastRowFirstColumn="0" w:lastRowLastColumn="0"/>
+        </w:trPr>
+        <w:tc>
+          <w:tcPr>
+            <w:cnfStyle w:val="001000000000" w:firstRow="0" w:lastRow="0" w:firstColumn="1" w:lastColumn="0" w:oddVBand="0" w:evenVBand="0" w:oddHBand="0" w:evenHBand="0" w:firstRowFirstColumn="0" w:firstRowLastColumn="0" w:lastRowFirstColumn="0" w:lastRowLastColumn="0"/>
+            <w:tcW w:w="421" w:type="dxa"/>
+          </w:tcPr>
+          <w:p>
+            <w:r>
+              <w:t>5</w:t>
+            </w:r>
+          </w:p>
+        </w:tc>
+        <w:tc>
+          <w:tcPr>
+            <w:tcW w:w="4253" w:type="dxa"/>
+          </w:tcPr>
+          <w:p>
+            <w:pPr>
+              <w:cnfStyle w:val="000000100000" w:firstRow="0" w:lastRow="0" w:firstColumn="0" w:lastColumn="0" w:oddVBand="0" w:evenVBand="0" w:oddHBand="1" w:evenHBand="0" w:firstRowFirstColumn="0" w:firstRowLastColumn="0" w:lastRowFirstColumn="0" w:lastRowLastColumn="0"/>
+            </w:pPr>
+            <w:r>
+              <w:t>Modificar otro usuario</w:t>
+            </w:r>
+          </w:p>
+        </w:tc>
+        <w:tc>
+          <w:tcPr>
+            <w:tcW w:w="2338" w:type="dxa"/>
+          </w:tcPr>
+          <w:p>
+            <w:pPr>
+              <w:jc w:val="center"/>
+              <w:cnfStyle w:val="000000100000" w:firstRow="0" w:lastRow="0" w:firstColumn="0" w:lastColumn="0" w:oddVBand="0" w:evenVBand="0" w:oddHBand="1" w:evenHBand="0" w:firstRowFirstColumn="0" w:firstRowLastColumn="0" w:lastRowFirstColumn="0" w:lastRowLastColumn="0"/>
+              <w:rPr>
+                <w:rFonts w:ascii="Segoe UI Symbol" w:hAnsi="Segoe UI Symbol" w:cs="Segoe UI Symbol"/>
+                <w:color w:val="FF0000"/>
+              </w:rPr>
+            </w:pPr>
+            <w:r>
+              <w:rPr>
+                <w:rFonts w:ascii="Segoe UI Symbol" w:hAnsi="Segoe UI Symbol" w:cs="Segoe UI Symbol"/>
+                <w:color w:val="FF0000"/>
+              </w:rPr>
+              <w:t>✘</w:t>
+            </w:r>
+          </w:p>
+        </w:tc>
+        <w:tc>
+          <w:tcPr>
+            <w:tcW w:w="2338" w:type="dxa"/>
+          </w:tcPr>
+          <w:p>
+            <w:pPr>
+              <w:jc w:val="center"/>
+              <w:cnfStyle w:val="000000100000" w:firstRow="0" w:lastRow="0" w:firstColumn="0" w:lastColumn="0" w:oddVBand="0" w:evenVBand="0" w:oddHBand="1" w:evenHBand="0" w:firstRowFirstColumn="0" w:firstRowLastColumn="0" w:lastRowFirstColumn="0" w:lastRowLastColumn="0"/>
+              <w:rPr>
+                <w:rFonts w:ascii="Segoe UI Symbol" w:hAnsi="Segoe UI Symbol" w:cs="Segoe UI Symbol"/>
+                <w:color w:val="FF0000"/>
+              </w:rPr>
+            </w:pPr>
+            <w:r>
+              <w:rPr>
+                <w:rFonts w:ascii="Segoe UI Symbol" w:hAnsi="Segoe UI Symbol" w:cs="Segoe UI Symbol"/>
+                <w:color w:val="FF0000"/>
+              </w:rPr>
+              <w:t>✘</w:t>
+            </w:r>
+          </w:p>
+        </w:tc>
+      </w:tr>
+      <w:tr>
+        <w:tc>
+          <w:tcPr>
+            <w:cnfStyle w:val="001000000000" w:firstRow="0" w:lastRow="0" w:firstColumn="1" w:lastColumn="0" w:oddVBand="0" w:evenVBand="0" w:oddHBand="0" w:evenHBand="0" w:firstRowFirstColumn="0" w:firstRowLastColumn="0" w:lastRowFirstColumn="0" w:lastRowLastColumn="0"/>
+            <w:tcW w:w="421" w:type="dxa"/>
+          </w:tcPr>
+          <w:p>
+            <w:r>
+              <w:t>6</w:t>
+            </w:r>
+          </w:p>
+        </w:tc>
+        <w:tc>
+          <w:tcPr>
+            <w:tcW w:w="4253" w:type="dxa"/>
+          </w:tcPr>
+          <w:p>
+            <w:pPr>
+              <w:cnfStyle w:val="000000000000" w:firstRow="0" w:lastRow="0" w:firstColumn="0" w:lastColumn="0" w:oddVBand="0" w:evenVBand="0" w:oddHBand="0" w:evenHBand="0" w:firstRowFirstColumn="0" w:firstRowLastColumn="0" w:lastRowFirstColumn="0" w:lastRowLastColumn="0"/>
+            </w:pPr>
+            <w:r>
+              <w:t>Reestablecer contraseña por correo</w:t>
+            </w:r>
+          </w:p>
+        </w:tc>
+        <w:tc>
+          <w:tcPr>
+            <w:tcW w:w="2338" w:type="dxa"/>
+          </w:tcPr>
+          <w:p>
+            <w:pPr>
+              <w:jc w:val="center"/>
+              <w:cnfStyle w:val="000000000000" w:firstRow="0" w:lastRow="0" w:firstColumn="0" w:lastColumn="0" w:oddVBand="0" w:evenVBand="0" w:oddHBand="0" w:evenHBand="0" w:firstRowFirstColumn="0" w:firstRowLastColumn="0" w:lastRowFirstColumn="0" w:lastRowLastColumn="0"/>
+              <w:rPr>
+                <w:b/>
+                <w:color w:val="00B050"/>
+              </w:rPr>
+            </w:pPr>
+            <w:r>
+              <w:rPr>
+                <w:rFonts w:ascii="Segoe UI Symbol" w:hAnsi="Segoe UI Symbol" w:cs="Segoe UI Symbol"/>
+                <w:b/>
+                <w:color w:val="00B050"/>
+              </w:rPr>
+              <w:t>✓</w:t>
+            </w:r>
+          </w:p>
+        </w:tc>
+        <w:tc>
+          <w:tcPr>
+            <w:tcW w:w="2338" w:type="dxa"/>
+          </w:tcPr>
+          <w:p>
+            <w:pPr>
+              <w:jc w:val="center"/>
+              <w:cnfStyle w:val="000000000000" w:firstRow="0" w:lastRow="0" w:firstColumn="0" w:lastColumn="0" w:oddVBand="0" w:evenVBand="0" w:oddHBand="0" w:evenHBand="0" w:firstRowFirstColumn="0" w:firstRowLastColumn="0" w:lastRowFirstColumn="0" w:lastRowLastColumn="0"/>
+              <w:rPr>
+                <w:color w:val="FF0000"/>
+              </w:rPr>
+            </w:pPr>
+            <w:r>
+              <w:rPr>
+                <w:rFonts w:ascii="Segoe UI Symbol" w:hAnsi="Segoe UI Symbol" w:cs="Segoe UI Symbol"/>
+                <w:b/>
+                <w:color w:val="00B050"/>
+              </w:rPr>
+              <w:t>✓</w:t>
+            </w:r>
+          </w:p>
+        </w:tc>
+      </w:tr>
+      <w:tr>
+        <w:trPr>
+          <w:cnfStyle w:val="000000100000" w:firstRow="0" w:lastRow="0" w:firstColumn="0" w:lastColumn="0" w:oddVBand="0" w:evenVBand="0" w:oddHBand="1" w:evenHBand="0" w:firstRowFirstColumn="0" w:firstRowLastColumn="0" w:lastRowFirstColumn="0" w:lastRowLastColumn="0"/>
+        </w:trPr>
+        <w:tc>
+          <w:tcPr>
+            <w:cnfStyle w:val="001000000000" w:firstRow="0" w:lastRow="0" w:firstColumn="1" w:lastColumn="0" w:oddVBand="0" w:evenVBand="0" w:oddHBand="0" w:evenHBand="0" w:firstRowFirstColumn="0" w:firstRowLastColumn="0" w:lastRowFirstColumn="0" w:lastRowLastColumn="0"/>
+            <w:tcW w:w="421" w:type="dxa"/>
+          </w:tcPr>
+          <w:p>
+            <w:r>
+              <w:t>5</w:t>
+            </w:r>
+          </w:p>
+        </w:tc>
+        <w:tc>
+          <w:tcPr>
+            <w:tcW w:w="4253" w:type="dxa"/>
+          </w:tcPr>
+          <w:p>
+            <w:pPr>
+              <w:cnfStyle w:val="000000100000" w:firstRow="0" w:lastRow="0" w:firstColumn="0" w:lastColumn="0" w:oddVBand="0" w:evenVBand="0" w:oddHBand="1" w:evenHBand="0" w:firstRowFirstColumn="0" w:firstRowLastColumn="0" w:lastRowFirstColumn="0" w:lastRowLastColumn="0"/>
+            </w:pPr>
+            <w:r>
+              <w:t xml:space="preserve">Listar </w:t>
+            </w:r>
+            <w:r>
+              <w:t>usuarios</w:t>
+            </w:r>
+          </w:p>
+        </w:tc>
+        <w:tc>
+          <w:tcPr>
+            <w:tcW w:w="2338" w:type="dxa"/>
+          </w:tcPr>
+          <w:p>
+            <w:pPr>
+              <w:jc w:val="center"/>
+              <w:cnfStyle w:val="000000100000" w:firstRow="0" w:lastRow="0" w:firstColumn="0" w:lastColumn="0" w:oddVBand="0" w:evenVBand="0" w:oddHBand="1" w:evenHBand="0" w:firstRowFirstColumn="0" w:firstRowLastColumn="0" w:lastRowFirstColumn="0" w:lastRowLastColumn="0"/>
+              <w:rPr>
+                <w:b/>
+                <w:color w:val="00B050"/>
+              </w:rPr>
+            </w:pPr>
+            <w:r>
+              <w:rPr>
+                <w:rFonts w:ascii="Segoe UI Symbol" w:hAnsi="Segoe UI Symbol" w:cs="Segoe UI Symbol"/>
+                <w:b/>
+                <w:color w:val="00B050"/>
+              </w:rPr>
+              <w:t>✓</w:t>
+            </w:r>
+          </w:p>
+        </w:tc>
+        <w:tc>
+          <w:tcPr>
+            <w:tcW w:w="2338" w:type="dxa"/>
+          </w:tcPr>
+          <w:p>
+            <w:pPr>
+              <w:jc w:val="center"/>
+              <w:cnfStyle w:val="000000100000" w:firstRow="0" w:lastRow="0" w:firstColumn="0" w:lastColumn="0" w:oddVBand="0" w:evenVBand="0" w:oddHBand="1" w:evenHBand="0" w:firstRowFirstColumn="0" w:firstRowLastColumn="0" w:lastRowFirstColumn="0" w:lastRowLastColumn="0"/>
+            </w:pPr>
+            <w:r>
+              <w:rPr>
+                <w:rFonts w:ascii="Segoe UI Symbol" w:hAnsi="Segoe UI Symbol" w:cs="Segoe UI Symbol"/>
+                <w:color w:val="FF0000"/>
+              </w:rPr>
+              <w:t>✘</w:t>
+            </w:r>
+          </w:p>
+        </w:tc>
+      </w:tr>
+      <w:tr>
+        <w:tc>
+          <w:tcPr>
+            <w:cnfStyle w:val="001000000000" w:firstRow="0" w:lastRow="0" w:firstColumn="1" w:lastColumn="0" w:oddVBand="0" w:evenVBand="0" w:oddHBand="0" w:evenHBand="0" w:firstRowFirstColumn="0" w:firstRowLastColumn="0" w:lastRowFirstColumn="0" w:lastRowLastColumn="0"/>
+            <w:tcW w:w="421" w:type="dxa"/>
+          </w:tcPr>
+          <w:p>
+            <w:r>
+              <w:t>6</w:t>
+            </w:r>
+          </w:p>
+        </w:tc>
+        <w:tc>
+          <w:tcPr>
+            <w:tcW w:w="4253" w:type="dxa"/>
+          </w:tcPr>
+          <w:p>
+            <w:pPr>
+              <w:cnfStyle w:val="000000000000" w:firstRow="0" w:lastRow="0" w:firstColumn="0" w:lastColumn="0" w:oddVBand="0" w:evenVBand="0" w:oddHBand="0" w:evenHBand="0" w:firstRowFirstColumn="0" w:firstRowLastColumn="0" w:lastRowFirstColumn="0" w:lastRowLastColumn="0"/>
+            </w:pPr>
+            <w:r>
+              <w:t xml:space="preserve">Ver detalles de un </w:t>
+            </w:r>
+            <w:r>
+              <w:t>usuario ***</w:t>
+            </w:r>
+          </w:p>
+        </w:tc>
+        <w:tc>
+          <w:tcPr>
+            <w:tcW w:w="2338" w:type="dxa"/>
+          </w:tcPr>
+          <w:p>
+            <w:pPr>
+              <w:jc w:val="center"/>
+              <w:cnfStyle w:val="000000000000" w:firstRow="0" w:lastRow="0" w:firstColumn="0" w:lastColumn="0" w:oddVBand="0" w:evenVBand="0" w:oddHBand="0" w:evenHBand="0" w:firstRowFirstColumn="0" w:firstRowLastColumn="0" w:lastRowFirstColumn="0" w:lastRowLastColumn="0"/>
+              <w:rPr>
+                <w:rFonts w:ascii="Segoe UI Symbol" w:hAnsi="Segoe UI Symbol" w:cs="Segoe UI Symbol"/>
+                <w:b/>
+                <w:color w:val="00B050"/>
+              </w:rPr>
+            </w:pPr>
+            <w:r>
+              <w:rPr>
+                <w:rFonts w:ascii="Segoe UI Symbol" w:hAnsi="Segoe UI Symbol" w:cs="Segoe UI Symbol"/>
+                <w:b/>
+                <w:color w:val="00B050"/>
+              </w:rPr>
+              <w:t>✓</w:t>
+            </w:r>
+          </w:p>
+        </w:tc>
+        <w:tc>
+          <w:tcPr>
+            <w:tcW w:w="2338" w:type="dxa"/>
+          </w:tcPr>
+          <w:p>
+            <w:pPr>
+              <w:jc w:val="center"/>
+              <w:cnfStyle w:val="000000000000" w:firstRow="0" w:lastRow="0" w:firstColumn="0" w:lastColumn="0" w:oddVBand="0" w:evenVBand="0" w:oddHBand="0" w:evenHBand="0" w:firstRowFirstColumn="0" w:firstRowLastColumn="0" w:lastRowFirstColumn="0" w:lastRowLastColumn="0"/>
+              <w:rPr>
+                <w:rFonts w:ascii="Segoe UI Symbol" w:hAnsi="Segoe UI Symbol" w:cs="Segoe UI Symbol"/>
+                <w:b/>
+                <w:color w:val="00B050"/>
+              </w:rPr>
+            </w:pPr>
+            <w:r>
+              <w:rPr>
+                <w:rFonts w:ascii="Segoe UI Symbol" w:hAnsi="Segoe UI Symbol" w:cs="Segoe UI Symbol"/>
+                <w:color w:val="FF0000"/>
+              </w:rPr>
+              <w:t>✘</w:t>
+            </w:r>
+          </w:p>
+        </w:tc>
+      </w:tr>
+      <w:tr>
+        <w:trPr>
+          <w:cnfStyle w:val="000000100000" w:firstRow="0" w:lastRow="0" w:firstColumn="0" w:lastColumn="0" w:oddVBand="0" w:evenVBand="0" w:oddHBand="1" w:evenHBand="0" w:firstRowFirstColumn="0" w:firstRowLastColumn="0" w:lastRowFirstColumn="0" w:lastRowLastColumn="0"/>
+        </w:trPr>
+        <w:tc>
+          <w:tcPr>
+            <w:cnfStyle w:val="001000000000" w:firstRow="0" w:lastRow="0" w:firstColumn="1" w:lastColumn="0" w:oddVBand="0" w:evenVBand="0" w:oddHBand="0" w:evenHBand="0" w:firstRowFirstColumn="0" w:firstRowLastColumn="0" w:lastRowFirstColumn="0" w:lastRowLastColumn="0"/>
+            <w:tcW w:w="421" w:type="dxa"/>
+          </w:tcPr>
+          <w:p>
+            <w:r>
+              <w:t>7</w:t>
+            </w:r>
+          </w:p>
+        </w:tc>
+        <w:tc>
+          <w:tcPr>
+            <w:tcW w:w="4253" w:type="dxa"/>
+          </w:tcPr>
+          <w:p>
+            <w:pPr>
+              <w:cnfStyle w:val="000000100000" w:firstRow="0" w:lastRow="0" w:firstColumn="0" w:lastColumn="0" w:oddVBand="0" w:evenVBand="0" w:oddHBand="1" w:evenHBand="0" w:firstRowFirstColumn="0" w:firstRowLastColumn="0" w:lastRowFirstColumn="0" w:lastRowLastColumn="0"/>
+            </w:pPr>
+            <w:r>
+              <w:t xml:space="preserve">Buscar </w:t>
+            </w:r>
+            <w:r>
+              <w:t>usuarios</w:t>
+            </w:r>
+            <w:r>
+              <w:t xml:space="preserve"> por cualquier campo</w:t>
+            </w:r>
+          </w:p>
+        </w:tc>
+        <w:tc>
+          <w:tcPr>
+            <w:tcW w:w="2338" w:type="dxa"/>
+          </w:tcPr>
+          <w:p>
+            <w:pPr>
+              <w:jc w:val="center"/>
+              <w:cnfStyle w:val="000000100000" w:firstRow="0" w:lastRow="0" w:firstColumn="0" w:lastColumn="0" w:oddVBand="0" w:evenVBand="0" w:oddHBand="1" w:evenHBand="0" w:firstRowFirstColumn="0" w:firstRowLastColumn="0" w:lastRowFirstColumn="0" w:lastRowLastColumn="0"/>
+              <w:rPr>
+                <w:rFonts w:ascii="Segoe UI Symbol" w:hAnsi="Segoe UI Symbol" w:cs="Segoe UI Symbol"/>
+                <w:b/>
+                <w:color w:val="00B050"/>
+              </w:rPr>
+            </w:pPr>
+            <w:r>
+              <w:rPr>
+                <w:rFonts w:ascii="Segoe UI Symbol" w:hAnsi="Segoe UI Symbol" w:cs="Segoe UI Symbol"/>
+                <w:b/>
+                <w:color w:val="00B050"/>
+              </w:rPr>
+              <w:t>✓</w:t>
+            </w:r>
+          </w:p>
+        </w:tc>
+        <w:tc>
+          <w:tcPr>
+            <w:tcW w:w="2338" w:type="dxa"/>
+          </w:tcPr>
+          <w:p>
+            <w:pPr>
+              <w:jc w:val="center"/>
+              <w:cnfStyle w:val="000000100000" w:firstRow="0" w:lastRow="0" w:firstColumn="0" w:lastColumn="0" w:oddVBand="0" w:evenVBand="0" w:oddHBand="1" w:evenHBand="0" w:firstRowFirstColumn="0" w:firstRowLastColumn="0" w:lastRowFirstColumn="0" w:lastRowLastColumn="0"/>
+              <w:rPr>
+                <w:rFonts w:ascii="Segoe UI Symbol" w:hAnsi="Segoe UI Symbol" w:cs="Segoe UI Symbol"/>
+                <w:b/>
+                <w:color w:val="00B050"/>
+              </w:rPr>
+            </w:pPr>
+            <w:r>
+              <w:rPr>
+                <w:rFonts w:ascii="Segoe UI Symbol" w:hAnsi="Segoe UI Symbol" w:cs="Segoe UI Symbol"/>
+                <w:color w:val="FF0000"/>
+              </w:rPr>
+              <w:t>✘</w:t>
+            </w:r>
+          </w:p>
+        </w:tc>
+      </w:tr>
+    </w:tbl>
     <w:p/>
     <w:sectPr>
       <w:headerReference w:type="even" r:id="rId9"/>
@@ -702,7 +3437,7 @@
         <w:color w:val="1B1D3D" w:themeColor="text2" w:themeShade="BF"/>
         <w:szCs w:val="24"/>
       </w:rPr>
-      <w:t>3</w:t>
+      <w:t>1</w:t>
     </w:r>
     <w:r>
       <w:rPr>
@@ -745,7 +3480,7 @@
         <w:color w:val="1B1D3D" w:themeColor="text2" w:themeShade="BF"/>
         <w:szCs w:val="24"/>
       </w:rPr>
-      <w:t>3</w:t>
+      <w:t>2</w:t>
     </w:r>
     <w:r>
       <w:rPr>
@@ -2305,6 +5040,876 @@
       </w:tblBorders>
     </w:tblPr>
   </w:style>
+  <w:style w:type="table" w:styleId="Tablanormal4">
+    <w:name w:val="Plain Table 4"/>
+    <w:basedOn w:val="Tablanormal"/>
+    <w:uiPriority w:val="44"/>
+    <w:rsid w:val="00E8301E"/>
+    <w:pPr>
+      <w:spacing w:after="0" w:line="240" w:lineRule="auto"/>
+    </w:pPr>
+    <w:tblPr>
+      <w:tblStyleRowBandSize w:val="1"/>
+      <w:tblStyleColBandSize w:val="1"/>
+    </w:tblPr>
+    <w:tblStylePr w:type="firstRow">
+      <w:rPr>
+        <w:b/>
+        <w:bCs/>
+      </w:rPr>
+    </w:tblStylePr>
+    <w:tblStylePr w:type="lastRow">
+      <w:rPr>
+        <w:b/>
+        <w:bCs/>
+      </w:rPr>
+    </w:tblStylePr>
+    <w:tblStylePr w:type="firstCol">
+      <w:rPr>
+        <w:b/>
+        <w:bCs/>
+      </w:rPr>
+    </w:tblStylePr>
+    <w:tblStylePr w:type="lastCol">
+      <w:rPr>
+        <w:b/>
+        <w:bCs/>
+      </w:rPr>
+    </w:tblStylePr>
+    <w:tblStylePr w:type="band1Vert">
+      <w:tblPr/>
+      <w:tcPr>
+        <w:shd w:val="clear" w:color="auto" w:fill="F2F2F2" w:themeFill="background1" w:themeFillShade="F2"/>
+      </w:tcPr>
+    </w:tblStylePr>
+    <w:tblStylePr w:type="band1Horz">
+      <w:tblPr/>
+      <w:tcPr>
+        <w:shd w:val="clear" w:color="auto" w:fill="F2F2F2" w:themeFill="background1" w:themeFillShade="F2"/>
+      </w:tcPr>
+    </w:tblStylePr>
+  </w:style>
+  <w:style w:type="table" w:styleId="Tablanormal3">
+    <w:name w:val="Plain Table 3"/>
+    <w:basedOn w:val="Tablanormal"/>
+    <w:uiPriority w:val="43"/>
+    <w:rsid w:val="00E8301E"/>
+    <w:pPr>
+      <w:spacing w:after="0" w:line="240" w:lineRule="auto"/>
+    </w:pPr>
+    <w:tblPr>
+      <w:tblStyleRowBandSize w:val="1"/>
+      <w:tblStyleColBandSize w:val="1"/>
+    </w:tblPr>
+    <w:tblStylePr w:type="firstRow">
+      <w:rPr>
+        <w:b/>
+        <w:bCs/>
+        <w:caps/>
+      </w:rPr>
+      <w:tblPr/>
+      <w:tcPr>
+        <w:tcBorders>
+          <w:bottom w:val="single" w:sz="4" w:space="0" w:color="7F7F7F" w:themeColor="text1" w:themeTint="80"/>
+        </w:tcBorders>
+      </w:tcPr>
+    </w:tblStylePr>
+    <w:tblStylePr w:type="lastRow">
+      <w:rPr>
+        <w:b/>
+        <w:bCs/>
+        <w:caps/>
+      </w:rPr>
+      <w:tblPr/>
+      <w:tcPr>
+        <w:tcBorders>
+          <w:top w:val="nil"/>
+        </w:tcBorders>
+      </w:tcPr>
+    </w:tblStylePr>
+    <w:tblStylePr w:type="firstCol">
+      <w:rPr>
+        <w:b/>
+        <w:bCs/>
+        <w:caps/>
+      </w:rPr>
+      <w:tblPr/>
+      <w:tcPr>
+        <w:tcBorders>
+          <w:right w:val="single" w:sz="4" w:space="0" w:color="7F7F7F" w:themeColor="text1" w:themeTint="80"/>
+        </w:tcBorders>
+      </w:tcPr>
+    </w:tblStylePr>
+    <w:tblStylePr w:type="lastCol">
+      <w:rPr>
+        <w:b/>
+        <w:bCs/>
+        <w:caps/>
+      </w:rPr>
+      <w:tblPr/>
+      <w:tcPr>
+        <w:tcBorders>
+          <w:left w:val="nil"/>
+        </w:tcBorders>
+      </w:tcPr>
+    </w:tblStylePr>
+    <w:tblStylePr w:type="band1Vert">
+      <w:tblPr/>
+      <w:tcPr>
+        <w:shd w:val="clear" w:color="auto" w:fill="F2F2F2" w:themeFill="background1" w:themeFillShade="F2"/>
+      </w:tcPr>
+    </w:tblStylePr>
+    <w:tblStylePr w:type="band1Horz">
+      <w:tblPr/>
+      <w:tcPr>
+        <w:shd w:val="clear" w:color="auto" w:fill="F2F2F2" w:themeFill="background1" w:themeFillShade="F2"/>
+      </w:tcPr>
+    </w:tblStylePr>
+    <w:tblStylePr w:type="neCell">
+      <w:tblPr/>
+      <w:tcPr>
+        <w:tcBorders>
+          <w:left w:val="nil"/>
+        </w:tcBorders>
+      </w:tcPr>
+    </w:tblStylePr>
+    <w:tblStylePr w:type="nwCell">
+      <w:tblPr/>
+      <w:tcPr>
+        <w:tcBorders>
+          <w:right w:val="nil"/>
+        </w:tcBorders>
+      </w:tcPr>
+    </w:tblStylePr>
+  </w:style>
+  <w:style w:type="table" w:styleId="Tablanormal1">
+    <w:name w:val="Plain Table 1"/>
+    <w:basedOn w:val="Tablanormal"/>
+    <w:uiPriority w:val="41"/>
+    <w:rsid w:val="00E8301E"/>
+    <w:pPr>
+      <w:spacing w:after="0" w:line="240" w:lineRule="auto"/>
+    </w:pPr>
+    <w:tblPr>
+      <w:tblStyleRowBandSize w:val="1"/>
+      <w:tblStyleColBandSize w:val="1"/>
+      <w:tblBorders>
+        <w:top w:val="single" w:sz="4" w:space="0" w:color="BFBFBF" w:themeColor="background1" w:themeShade="BF"/>
+        <w:left w:val="single" w:sz="4" w:space="0" w:color="BFBFBF" w:themeColor="background1" w:themeShade="BF"/>
+        <w:bottom w:val="single" w:sz="4" w:space="0" w:color="BFBFBF" w:themeColor="background1" w:themeShade="BF"/>
+        <w:right w:val="single" w:sz="4" w:space="0" w:color="BFBFBF" w:themeColor="background1" w:themeShade="BF"/>
+        <w:insideH w:val="single" w:sz="4" w:space="0" w:color="BFBFBF" w:themeColor="background1" w:themeShade="BF"/>
+        <w:insideV w:val="single" w:sz="4" w:space="0" w:color="BFBFBF" w:themeColor="background1" w:themeShade="BF"/>
+      </w:tblBorders>
+    </w:tblPr>
+    <w:tblStylePr w:type="firstRow">
+      <w:rPr>
+        <w:b/>
+        <w:bCs/>
+      </w:rPr>
+    </w:tblStylePr>
+    <w:tblStylePr w:type="lastRow">
+      <w:rPr>
+        <w:b/>
+        <w:bCs/>
+      </w:rPr>
+      <w:tblPr/>
+      <w:tcPr>
+        <w:tcBorders>
+          <w:top w:val="double" w:sz="4" w:space="0" w:color="BFBFBF" w:themeColor="background1" w:themeShade="BF"/>
+        </w:tcBorders>
+      </w:tcPr>
+    </w:tblStylePr>
+    <w:tblStylePr w:type="firstCol">
+      <w:rPr>
+        <w:b/>
+        <w:bCs/>
+      </w:rPr>
+    </w:tblStylePr>
+    <w:tblStylePr w:type="lastCol">
+      <w:rPr>
+        <w:b/>
+        <w:bCs/>
+      </w:rPr>
+    </w:tblStylePr>
+    <w:tblStylePr w:type="band1Vert">
+      <w:tblPr/>
+      <w:tcPr>
+        <w:shd w:val="clear" w:color="auto" w:fill="F2F2F2" w:themeFill="background1" w:themeFillShade="F2"/>
+      </w:tcPr>
+    </w:tblStylePr>
+    <w:tblStylePr w:type="band1Horz">
+      <w:tblPr/>
+      <w:tcPr>
+        <w:shd w:val="clear" w:color="auto" w:fill="F2F2F2" w:themeFill="background1" w:themeFillShade="F2"/>
+      </w:tcPr>
+    </w:tblStylePr>
+  </w:style>
+  <w:style w:type="table" w:styleId="Tabladecuadrcula1clara-nfasis3">
+    <w:name w:val="Grid Table 1 Light Accent 3"/>
+    <w:basedOn w:val="Tablanormal"/>
+    <w:uiPriority w:val="46"/>
+    <w:rsid w:val="00E8301E"/>
+    <w:pPr>
+      <w:spacing w:after="0" w:line="240" w:lineRule="auto"/>
+    </w:pPr>
+    <w:tblPr>
+      <w:tblStyleRowBandSize w:val="1"/>
+      <w:tblStyleColBandSize w:val="1"/>
+      <w:tblBorders>
+        <w:top w:val="single" w:sz="4" w:space="0" w:color="A8CBEE" w:themeColor="accent3" w:themeTint="66"/>
+        <w:left w:val="single" w:sz="4" w:space="0" w:color="A8CBEE" w:themeColor="accent3" w:themeTint="66"/>
+        <w:bottom w:val="single" w:sz="4" w:space="0" w:color="A8CBEE" w:themeColor="accent3" w:themeTint="66"/>
+        <w:right w:val="single" w:sz="4" w:space="0" w:color="A8CBEE" w:themeColor="accent3" w:themeTint="66"/>
+        <w:insideH w:val="single" w:sz="4" w:space="0" w:color="A8CBEE" w:themeColor="accent3" w:themeTint="66"/>
+        <w:insideV w:val="single" w:sz="4" w:space="0" w:color="A8CBEE" w:themeColor="accent3" w:themeTint="66"/>
+      </w:tblBorders>
+    </w:tblPr>
+    <w:tblStylePr w:type="firstRow">
+      <w:rPr>
+        <w:b/>
+        <w:bCs/>
+      </w:rPr>
+      <w:tblPr/>
+      <w:tcPr>
+        <w:tcBorders>
+          <w:bottom w:val="single" w:sz="12" w:space="0" w:color="7EB1E6" w:themeColor="accent3" w:themeTint="99"/>
+        </w:tcBorders>
+      </w:tcPr>
+    </w:tblStylePr>
+    <w:tblStylePr w:type="lastRow">
+      <w:rPr>
+        <w:b/>
+        <w:bCs/>
+      </w:rPr>
+      <w:tblPr/>
+      <w:tcPr>
+        <w:tcBorders>
+          <w:top w:val="double" w:sz="2" w:space="0" w:color="7EB1E6" w:themeColor="accent3" w:themeTint="99"/>
+        </w:tcBorders>
+      </w:tcPr>
+    </w:tblStylePr>
+    <w:tblStylePr w:type="firstCol">
+      <w:rPr>
+        <w:b/>
+        <w:bCs/>
+      </w:rPr>
+    </w:tblStylePr>
+    <w:tblStylePr w:type="lastCol">
+      <w:rPr>
+        <w:b/>
+        <w:bCs/>
+      </w:rPr>
+    </w:tblStylePr>
+  </w:style>
+  <w:style w:type="table" w:styleId="Tabladecuadrcula1clara-nfasis5">
+    <w:name w:val="Grid Table 1 Light Accent 5"/>
+    <w:basedOn w:val="Tablanormal"/>
+    <w:uiPriority w:val="46"/>
+    <w:rsid w:val="00E8301E"/>
+    <w:pPr>
+      <w:spacing w:after="0" w:line="240" w:lineRule="auto"/>
+    </w:pPr>
+    <w:tblPr>
+      <w:tblStyleRowBandSize w:val="1"/>
+      <w:tblStyleColBandSize w:val="1"/>
+      <w:tblBorders>
+        <w:top w:val="single" w:sz="4" w:space="0" w:color="BCD9DE" w:themeColor="accent5" w:themeTint="66"/>
+        <w:left w:val="single" w:sz="4" w:space="0" w:color="BCD9DE" w:themeColor="accent5" w:themeTint="66"/>
+        <w:bottom w:val="single" w:sz="4" w:space="0" w:color="BCD9DE" w:themeColor="accent5" w:themeTint="66"/>
+        <w:right w:val="single" w:sz="4" w:space="0" w:color="BCD9DE" w:themeColor="accent5" w:themeTint="66"/>
+        <w:insideH w:val="single" w:sz="4" w:space="0" w:color="BCD9DE" w:themeColor="accent5" w:themeTint="66"/>
+        <w:insideV w:val="single" w:sz="4" w:space="0" w:color="BCD9DE" w:themeColor="accent5" w:themeTint="66"/>
+      </w:tblBorders>
+    </w:tblPr>
+    <w:tblStylePr w:type="firstRow">
+      <w:rPr>
+        <w:b/>
+        <w:bCs/>
+      </w:rPr>
+      <w:tblPr/>
+      <w:tcPr>
+        <w:tcBorders>
+          <w:bottom w:val="single" w:sz="12" w:space="0" w:color="9BC7CE" w:themeColor="accent5" w:themeTint="99"/>
+        </w:tcBorders>
+      </w:tcPr>
+    </w:tblStylePr>
+    <w:tblStylePr w:type="lastRow">
+      <w:rPr>
+        <w:b/>
+        <w:bCs/>
+      </w:rPr>
+      <w:tblPr/>
+      <w:tcPr>
+        <w:tcBorders>
+          <w:top w:val="double" w:sz="2" w:space="0" w:color="9BC7CE" w:themeColor="accent5" w:themeTint="99"/>
+        </w:tcBorders>
+      </w:tcPr>
+    </w:tblStylePr>
+    <w:tblStylePr w:type="firstCol">
+      <w:rPr>
+        <w:b/>
+        <w:bCs/>
+      </w:rPr>
+    </w:tblStylePr>
+    <w:tblStylePr w:type="lastCol">
+      <w:rPr>
+        <w:b/>
+        <w:bCs/>
+      </w:rPr>
+    </w:tblStylePr>
+  </w:style>
+  <w:style w:type="table" w:styleId="Tabladecuadrcula1Claro-nfasis2">
+    <w:name w:val="Grid Table 1 Light Accent 2"/>
+    <w:basedOn w:val="Tablanormal"/>
+    <w:uiPriority w:val="46"/>
+    <w:rsid w:val="00E8301E"/>
+    <w:pPr>
+      <w:spacing w:after="0" w:line="240" w:lineRule="auto"/>
+    </w:pPr>
+    <w:tblPr>
+      <w:tblStyleRowBandSize w:val="1"/>
+      <w:tblStyleColBandSize w:val="1"/>
+      <w:tblBorders>
+        <w:top w:val="single" w:sz="4" w:space="0" w:color="C0D7EC" w:themeColor="accent2" w:themeTint="66"/>
+        <w:left w:val="single" w:sz="4" w:space="0" w:color="C0D7EC" w:themeColor="accent2" w:themeTint="66"/>
+        <w:bottom w:val="single" w:sz="4" w:space="0" w:color="C0D7EC" w:themeColor="accent2" w:themeTint="66"/>
+        <w:right w:val="single" w:sz="4" w:space="0" w:color="C0D7EC" w:themeColor="accent2" w:themeTint="66"/>
+        <w:insideH w:val="single" w:sz="4" w:space="0" w:color="C0D7EC" w:themeColor="accent2" w:themeTint="66"/>
+        <w:insideV w:val="single" w:sz="4" w:space="0" w:color="C0D7EC" w:themeColor="accent2" w:themeTint="66"/>
+      </w:tblBorders>
+    </w:tblPr>
+    <w:tblStylePr w:type="firstRow">
+      <w:rPr>
+        <w:b/>
+        <w:bCs/>
+      </w:rPr>
+      <w:tblPr/>
+      <w:tcPr>
+        <w:tcBorders>
+          <w:bottom w:val="single" w:sz="12" w:space="0" w:color="A0C3E3" w:themeColor="accent2" w:themeTint="99"/>
+        </w:tcBorders>
+      </w:tcPr>
+    </w:tblStylePr>
+    <w:tblStylePr w:type="lastRow">
+      <w:rPr>
+        <w:b/>
+        <w:bCs/>
+      </w:rPr>
+      <w:tblPr/>
+      <w:tcPr>
+        <w:tcBorders>
+          <w:top w:val="double" w:sz="2" w:space="0" w:color="A0C3E3" w:themeColor="accent2" w:themeTint="99"/>
+        </w:tcBorders>
+      </w:tcPr>
+    </w:tblStylePr>
+    <w:tblStylePr w:type="firstCol">
+      <w:rPr>
+        <w:b/>
+        <w:bCs/>
+      </w:rPr>
+    </w:tblStylePr>
+    <w:tblStylePr w:type="lastCol">
+      <w:rPr>
+        <w:b/>
+        <w:bCs/>
+      </w:rPr>
+    </w:tblStylePr>
+  </w:style>
+  <w:style w:type="table" w:styleId="Tabladecuadrcula1clara-nfasis4">
+    <w:name w:val="Grid Table 1 Light Accent 4"/>
+    <w:basedOn w:val="Tablanormal"/>
+    <w:uiPriority w:val="46"/>
+    <w:rsid w:val="00E8301E"/>
+    <w:pPr>
+      <w:spacing w:after="0" w:line="240" w:lineRule="auto"/>
+    </w:pPr>
+    <w:tblPr>
+      <w:tblStyleRowBandSize w:val="1"/>
+      <w:tblStyleColBandSize w:val="1"/>
+      <w:tblBorders>
+        <w:top w:val="single" w:sz="4" w:space="0" w:color="CBD2DC" w:themeColor="accent4" w:themeTint="66"/>
+        <w:left w:val="single" w:sz="4" w:space="0" w:color="CBD2DC" w:themeColor="accent4" w:themeTint="66"/>
+        <w:bottom w:val="single" w:sz="4" w:space="0" w:color="CBD2DC" w:themeColor="accent4" w:themeTint="66"/>
+        <w:right w:val="single" w:sz="4" w:space="0" w:color="CBD2DC" w:themeColor="accent4" w:themeTint="66"/>
+        <w:insideH w:val="single" w:sz="4" w:space="0" w:color="CBD2DC" w:themeColor="accent4" w:themeTint="66"/>
+        <w:insideV w:val="single" w:sz="4" w:space="0" w:color="CBD2DC" w:themeColor="accent4" w:themeTint="66"/>
+      </w:tblBorders>
+    </w:tblPr>
+    <w:tblStylePr w:type="firstRow">
+      <w:rPr>
+        <w:b/>
+        <w:bCs/>
+      </w:rPr>
+      <w:tblPr/>
+      <w:tcPr>
+        <w:tcBorders>
+          <w:bottom w:val="single" w:sz="12" w:space="0" w:color="B2BBCB" w:themeColor="accent4" w:themeTint="99"/>
+        </w:tcBorders>
+      </w:tcPr>
+    </w:tblStylePr>
+    <w:tblStylePr w:type="lastRow">
+      <w:rPr>
+        <w:b/>
+        <w:bCs/>
+      </w:rPr>
+      <w:tblPr/>
+      <w:tcPr>
+        <w:tcBorders>
+          <w:top w:val="double" w:sz="2" w:space="0" w:color="B2BBCB" w:themeColor="accent4" w:themeTint="99"/>
+        </w:tcBorders>
+      </w:tcPr>
+    </w:tblStylePr>
+    <w:tblStylePr w:type="firstCol">
+      <w:rPr>
+        <w:b/>
+        <w:bCs/>
+      </w:rPr>
+    </w:tblStylePr>
+    <w:tblStylePr w:type="lastCol">
+      <w:rPr>
+        <w:b/>
+        <w:bCs/>
+      </w:rPr>
+    </w:tblStylePr>
+  </w:style>
+  <w:style w:type="table" w:styleId="Tabladecuadrcula2-nfasis5">
+    <w:name w:val="Grid Table 2 Accent 5"/>
+    <w:basedOn w:val="Tablanormal"/>
+    <w:uiPriority w:val="47"/>
+    <w:rsid w:val="00E8301E"/>
+    <w:pPr>
+      <w:spacing w:after="0" w:line="240" w:lineRule="auto"/>
+    </w:pPr>
+    <w:tblPr>
+      <w:tblStyleRowBandSize w:val="1"/>
+      <w:tblStyleColBandSize w:val="1"/>
+      <w:tblBorders>
+        <w:top w:val="single" w:sz="2" w:space="0" w:color="9BC7CE" w:themeColor="accent5" w:themeTint="99"/>
+        <w:bottom w:val="single" w:sz="2" w:space="0" w:color="9BC7CE" w:themeColor="accent5" w:themeTint="99"/>
+        <w:insideH w:val="single" w:sz="2" w:space="0" w:color="9BC7CE" w:themeColor="accent5" w:themeTint="99"/>
+        <w:insideV w:val="single" w:sz="2" w:space="0" w:color="9BC7CE" w:themeColor="accent5" w:themeTint="99"/>
+      </w:tblBorders>
+    </w:tblPr>
+    <w:tblStylePr w:type="firstRow">
+      <w:rPr>
+        <w:b/>
+        <w:bCs/>
+      </w:rPr>
+      <w:tblPr/>
+      <w:tcPr>
+        <w:tcBorders>
+          <w:top w:val="nil"/>
+          <w:bottom w:val="single" w:sz="12" w:space="0" w:color="9BC7CE" w:themeColor="accent5" w:themeTint="99"/>
+          <w:insideH w:val="nil"/>
+          <w:insideV w:val="nil"/>
+        </w:tcBorders>
+        <w:shd w:val="clear" w:color="auto" w:fill="FFFFFF" w:themeFill="background1"/>
+      </w:tcPr>
+    </w:tblStylePr>
+    <w:tblStylePr w:type="lastRow">
+      <w:rPr>
+        <w:b/>
+        <w:bCs/>
+      </w:rPr>
+      <w:tblPr/>
+      <w:tcPr>
+        <w:tcBorders>
+          <w:top w:val="double" w:sz="2" w:space="0" w:color="9BC7CE" w:themeColor="accent5" w:themeTint="99"/>
+          <w:bottom w:val="nil"/>
+          <w:insideH w:val="nil"/>
+          <w:insideV w:val="nil"/>
+        </w:tcBorders>
+        <w:shd w:val="clear" w:color="auto" w:fill="FFFFFF" w:themeFill="background1"/>
+      </w:tcPr>
+    </w:tblStylePr>
+    <w:tblStylePr w:type="firstCol">
+      <w:rPr>
+        <w:b/>
+        <w:bCs/>
+      </w:rPr>
+    </w:tblStylePr>
+    <w:tblStylePr w:type="lastCol">
+      <w:rPr>
+        <w:b/>
+        <w:bCs/>
+      </w:rPr>
+    </w:tblStylePr>
+    <w:tblStylePr w:type="band1Vert">
+      <w:tblPr/>
+      <w:tcPr>
+        <w:shd w:val="clear" w:color="auto" w:fill="DDECEE" w:themeFill="accent5" w:themeFillTint="33"/>
+      </w:tcPr>
+    </w:tblStylePr>
+    <w:tblStylePr w:type="band1Horz">
+      <w:tblPr/>
+      <w:tcPr>
+        <w:shd w:val="clear" w:color="auto" w:fill="DDECEE" w:themeFill="accent5" w:themeFillTint="33"/>
+      </w:tcPr>
+    </w:tblStylePr>
+  </w:style>
+  <w:style w:type="table" w:styleId="Tabladecuadrcula2-nfasis6">
+    <w:name w:val="Grid Table 2 Accent 6"/>
+    <w:basedOn w:val="Tablanormal"/>
+    <w:uiPriority w:val="47"/>
+    <w:rsid w:val="00E8301E"/>
+    <w:pPr>
+      <w:spacing w:after="0" w:line="240" w:lineRule="auto"/>
+    </w:pPr>
+    <w:tblPr>
+      <w:tblStyleRowBandSize w:val="1"/>
+      <w:tblStyleColBandSize w:val="1"/>
+      <w:tblBorders>
+        <w:top w:val="single" w:sz="2" w:space="0" w:color="C4BCC6" w:themeColor="accent6" w:themeTint="99"/>
+        <w:bottom w:val="single" w:sz="2" w:space="0" w:color="C4BCC6" w:themeColor="accent6" w:themeTint="99"/>
+        <w:insideH w:val="single" w:sz="2" w:space="0" w:color="C4BCC6" w:themeColor="accent6" w:themeTint="99"/>
+        <w:insideV w:val="single" w:sz="2" w:space="0" w:color="C4BCC6" w:themeColor="accent6" w:themeTint="99"/>
+      </w:tblBorders>
+    </w:tblPr>
+    <w:tblStylePr w:type="firstRow">
+      <w:rPr>
+        <w:b/>
+        <w:bCs/>
+      </w:rPr>
+      <w:tblPr/>
+      <w:tcPr>
+        <w:tcBorders>
+          <w:top w:val="nil"/>
+          <w:bottom w:val="single" w:sz="12" w:space="0" w:color="C4BCC6" w:themeColor="accent6" w:themeTint="99"/>
+          <w:insideH w:val="nil"/>
+          <w:insideV w:val="nil"/>
+        </w:tcBorders>
+        <w:shd w:val="clear" w:color="auto" w:fill="FFFFFF" w:themeFill="background1"/>
+      </w:tcPr>
+    </w:tblStylePr>
+    <w:tblStylePr w:type="lastRow">
+      <w:rPr>
+        <w:b/>
+        <w:bCs/>
+      </w:rPr>
+      <w:tblPr/>
+      <w:tcPr>
+        <w:tcBorders>
+          <w:top w:val="double" w:sz="2" w:space="0" w:color="C4BCC6" w:themeColor="accent6" w:themeTint="99"/>
+          <w:bottom w:val="nil"/>
+          <w:insideH w:val="nil"/>
+          <w:insideV w:val="nil"/>
+        </w:tcBorders>
+        <w:shd w:val="clear" w:color="auto" w:fill="FFFFFF" w:themeFill="background1"/>
+      </w:tcPr>
+    </w:tblStylePr>
+    <w:tblStylePr w:type="firstCol">
+      <w:rPr>
+        <w:b/>
+        <w:bCs/>
+      </w:rPr>
+    </w:tblStylePr>
+    <w:tblStylePr w:type="lastCol">
+      <w:rPr>
+        <w:b/>
+        <w:bCs/>
+      </w:rPr>
+    </w:tblStylePr>
+    <w:tblStylePr w:type="band1Vert">
+      <w:tblPr/>
+      <w:tcPr>
+        <w:shd w:val="clear" w:color="auto" w:fill="EBE8EC" w:themeFill="accent6" w:themeFillTint="33"/>
+      </w:tcPr>
+    </w:tblStylePr>
+    <w:tblStylePr w:type="band1Horz">
+      <w:tblPr/>
+      <w:tcPr>
+        <w:shd w:val="clear" w:color="auto" w:fill="EBE8EC" w:themeFill="accent6" w:themeFillTint="33"/>
+      </w:tcPr>
+    </w:tblStylePr>
+  </w:style>
+  <w:style w:type="table" w:styleId="Tabladecuadrcula2">
+    <w:name w:val="Grid Table 2"/>
+    <w:basedOn w:val="Tablanormal"/>
+    <w:uiPriority w:val="47"/>
+    <w:rsid w:val="00E8301E"/>
+    <w:pPr>
+      <w:spacing w:after="0" w:line="240" w:lineRule="auto"/>
+    </w:pPr>
+    <w:tblPr>
+      <w:tblStyleRowBandSize w:val="1"/>
+      <w:tblStyleColBandSize w:val="1"/>
+      <w:tblBorders>
+        <w:top w:val="single" w:sz="2" w:space="0" w:color="666666" w:themeColor="text1" w:themeTint="99"/>
+        <w:bottom w:val="single" w:sz="2" w:space="0" w:color="666666" w:themeColor="text1" w:themeTint="99"/>
+        <w:insideH w:val="single" w:sz="2" w:space="0" w:color="666666" w:themeColor="text1" w:themeTint="99"/>
+        <w:insideV w:val="single" w:sz="2" w:space="0" w:color="666666" w:themeColor="text1" w:themeTint="99"/>
+      </w:tblBorders>
+    </w:tblPr>
+    <w:tblStylePr w:type="firstRow">
+      <w:rPr>
+        <w:b/>
+        <w:bCs/>
+      </w:rPr>
+      <w:tblPr/>
+      <w:tcPr>
+        <w:tcBorders>
+          <w:top w:val="nil"/>
+          <w:bottom w:val="single" w:sz="12" w:space="0" w:color="666666" w:themeColor="text1" w:themeTint="99"/>
+          <w:insideH w:val="nil"/>
+          <w:insideV w:val="nil"/>
+        </w:tcBorders>
+        <w:shd w:val="clear" w:color="auto" w:fill="FFFFFF" w:themeFill="background1"/>
+      </w:tcPr>
+    </w:tblStylePr>
+    <w:tblStylePr w:type="lastRow">
+      <w:rPr>
+        <w:b/>
+        <w:bCs/>
+      </w:rPr>
+      <w:tblPr/>
+      <w:tcPr>
+        <w:tcBorders>
+          <w:top w:val="double" w:sz="2" w:space="0" w:color="666666" w:themeColor="text1" w:themeTint="99"/>
+          <w:bottom w:val="nil"/>
+          <w:insideH w:val="nil"/>
+          <w:insideV w:val="nil"/>
+        </w:tcBorders>
+        <w:shd w:val="clear" w:color="auto" w:fill="FFFFFF" w:themeFill="background1"/>
+      </w:tcPr>
+    </w:tblStylePr>
+    <w:tblStylePr w:type="firstCol">
+      <w:rPr>
+        <w:b/>
+        <w:bCs/>
+      </w:rPr>
+    </w:tblStylePr>
+    <w:tblStylePr w:type="lastCol">
+      <w:rPr>
+        <w:b/>
+        <w:bCs/>
+      </w:rPr>
+    </w:tblStylePr>
+    <w:tblStylePr w:type="band1Vert">
+      <w:tblPr/>
+      <w:tcPr>
+        <w:shd w:val="clear" w:color="auto" w:fill="CCCCCC" w:themeFill="text1" w:themeFillTint="33"/>
+      </w:tcPr>
+    </w:tblStylePr>
+    <w:tblStylePr w:type="band1Horz">
+      <w:tblPr/>
+      <w:tcPr>
+        <w:shd w:val="clear" w:color="auto" w:fill="CCCCCC" w:themeFill="text1" w:themeFillTint="33"/>
+      </w:tcPr>
+    </w:tblStylePr>
+  </w:style>
+  <w:style w:type="table" w:styleId="Tabladecuadrcula5oscura-nfasis2">
+    <w:name w:val="Grid Table 5 Dark Accent 2"/>
+    <w:basedOn w:val="Tablanormal"/>
+    <w:uiPriority w:val="50"/>
+    <w:rsid w:val="00E8301E"/>
+    <w:pPr>
+      <w:spacing w:after="0" w:line="240" w:lineRule="auto"/>
+    </w:pPr>
+    <w:tblPr>
+      <w:tblStyleRowBandSize w:val="1"/>
+      <w:tblStyleColBandSize w:val="1"/>
+      <w:tblBorders>
+        <w:top w:val="single" w:sz="4" w:space="0" w:color="FFFFFF" w:themeColor="background1"/>
+        <w:left w:val="single" w:sz="4" w:space="0" w:color="FFFFFF" w:themeColor="background1"/>
+        <w:bottom w:val="single" w:sz="4" w:space="0" w:color="FFFFFF" w:themeColor="background1"/>
+        <w:right w:val="single" w:sz="4" w:space="0" w:color="FFFFFF" w:themeColor="background1"/>
+        <w:insideH w:val="single" w:sz="4" w:space="0" w:color="FFFFFF" w:themeColor="background1"/>
+        <w:insideV w:val="single" w:sz="4" w:space="0" w:color="FFFFFF" w:themeColor="background1"/>
+      </w:tblBorders>
+    </w:tblPr>
+    <w:tcPr>
+      <w:shd w:val="clear" w:color="auto" w:fill="DFEBF5" w:themeFill="accent2" w:themeFillTint="33"/>
+    </w:tcPr>
+    <w:tblStylePr w:type="firstRow">
+      <w:rPr>
+        <w:b/>
+        <w:bCs/>
+        <w:color w:val="FFFFFF" w:themeColor="background1"/>
+      </w:rPr>
+      <w:tblPr/>
+      <w:tcPr>
+        <w:tcBorders>
+          <w:top w:val="single" w:sz="4" w:space="0" w:color="FFFFFF" w:themeColor="background1"/>
+          <w:left w:val="single" w:sz="4" w:space="0" w:color="FFFFFF" w:themeColor="background1"/>
+          <w:right w:val="single" w:sz="4" w:space="0" w:color="FFFFFF" w:themeColor="background1"/>
+          <w:insideH w:val="nil"/>
+          <w:insideV w:val="nil"/>
+        </w:tcBorders>
+        <w:shd w:val="clear" w:color="auto" w:fill="629DD1" w:themeFill="accent2"/>
+      </w:tcPr>
+    </w:tblStylePr>
+    <w:tblStylePr w:type="lastRow">
+      <w:rPr>
+        <w:b/>
+        <w:bCs/>
+        <w:color w:val="FFFFFF" w:themeColor="background1"/>
+      </w:rPr>
+      <w:tblPr/>
+      <w:tcPr>
+        <w:tcBorders>
+          <w:left w:val="single" w:sz="4" w:space="0" w:color="FFFFFF" w:themeColor="background1"/>
+          <w:bottom w:val="single" w:sz="4" w:space="0" w:color="FFFFFF" w:themeColor="background1"/>
+          <w:right w:val="single" w:sz="4" w:space="0" w:color="FFFFFF" w:themeColor="background1"/>
+          <w:insideH w:val="nil"/>
+          <w:insideV w:val="nil"/>
+        </w:tcBorders>
+        <w:shd w:val="clear" w:color="auto" w:fill="629DD1" w:themeFill="accent2"/>
+      </w:tcPr>
+    </w:tblStylePr>
+    <w:tblStylePr w:type="firstCol">
+      <w:rPr>
+        <w:b/>
+        <w:bCs/>
+        <w:color w:val="FFFFFF" w:themeColor="background1"/>
+      </w:rPr>
+      <w:tblPr/>
+      <w:tcPr>
+        <w:tcBorders>
+          <w:top w:val="single" w:sz="4" w:space="0" w:color="FFFFFF" w:themeColor="background1"/>
+          <w:left w:val="single" w:sz="4" w:space="0" w:color="FFFFFF" w:themeColor="background1"/>
+          <w:bottom w:val="single" w:sz="4" w:space="0" w:color="FFFFFF" w:themeColor="background1"/>
+          <w:insideV w:val="nil"/>
+        </w:tcBorders>
+        <w:shd w:val="clear" w:color="auto" w:fill="629DD1" w:themeFill="accent2"/>
+      </w:tcPr>
+    </w:tblStylePr>
+    <w:tblStylePr w:type="lastCol">
+      <w:rPr>
+        <w:b/>
+        <w:bCs/>
+        <w:color w:val="FFFFFF" w:themeColor="background1"/>
+      </w:rPr>
+      <w:tblPr/>
+      <w:tcPr>
+        <w:tcBorders>
+          <w:top w:val="single" w:sz="4" w:space="0" w:color="FFFFFF" w:themeColor="background1"/>
+          <w:bottom w:val="single" w:sz="4" w:space="0" w:color="FFFFFF" w:themeColor="background1"/>
+          <w:right w:val="single" w:sz="4" w:space="0" w:color="FFFFFF" w:themeColor="background1"/>
+          <w:insideV w:val="nil"/>
+        </w:tcBorders>
+        <w:shd w:val="clear" w:color="auto" w:fill="629DD1" w:themeFill="accent2"/>
+      </w:tcPr>
+    </w:tblStylePr>
+    <w:tblStylePr w:type="band1Vert">
+      <w:tblPr/>
+      <w:tcPr>
+        <w:shd w:val="clear" w:color="auto" w:fill="C0D7EC" w:themeFill="accent2" w:themeFillTint="66"/>
+      </w:tcPr>
+    </w:tblStylePr>
+    <w:tblStylePr w:type="band1Horz">
+      <w:tblPr/>
+      <w:tcPr>
+        <w:shd w:val="clear" w:color="auto" w:fill="C0D7EC" w:themeFill="accent2" w:themeFillTint="66"/>
+      </w:tcPr>
+    </w:tblStylePr>
+  </w:style>
+  <w:style w:type="table" w:styleId="Tabladecuadrcula5oscura-nfasis3">
+    <w:name w:val="Grid Table 5 Dark Accent 3"/>
+    <w:basedOn w:val="Tablanormal"/>
+    <w:uiPriority w:val="50"/>
+    <w:rsid w:val="00E8301E"/>
+    <w:pPr>
+      <w:spacing w:after="0" w:line="240" w:lineRule="auto"/>
+    </w:pPr>
+    <w:tblPr>
+      <w:tblStyleRowBandSize w:val="1"/>
+      <w:tblStyleColBandSize w:val="1"/>
+      <w:tblBorders>
+        <w:top w:val="single" w:sz="4" w:space="0" w:color="FFFFFF" w:themeColor="background1"/>
+        <w:left w:val="single" w:sz="4" w:space="0" w:color="FFFFFF" w:themeColor="background1"/>
+        <w:bottom w:val="single" w:sz="4" w:space="0" w:color="FFFFFF" w:themeColor="background1"/>
+        <w:right w:val="single" w:sz="4" w:space="0" w:color="FFFFFF" w:themeColor="background1"/>
+        <w:insideH w:val="single" w:sz="4" w:space="0" w:color="FFFFFF" w:themeColor="background1"/>
+        <w:insideV w:val="single" w:sz="4" w:space="0" w:color="FFFFFF" w:themeColor="background1"/>
+      </w:tblBorders>
+    </w:tblPr>
+    <w:tcPr>
+      <w:shd w:val="clear" w:color="auto" w:fill="D3E5F6" w:themeFill="accent3" w:themeFillTint="33"/>
+    </w:tcPr>
+    <w:tblStylePr w:type="firstRow">
+      <w:rPr>
+        <w:b/>
+        <w:bCs/>
+        <w:color w:val="FFFFFF" w:themeColor="background1"/>
+      </w:rPr>
+      <w:tblPr/>
+      <w:tcPr>
+        <w:tcBorders>
+          <w:top w:val="single" w:sz="4" w:space="0" w:color="FFFFFF" w:themeColor="background1"/>
+          <w:left w:val="single" w:sz="4" w:space="0" w:color="FFFFFF" w:themeColor="background1"/>
+          <w:right w:val="single" w:sz="4" w:space="0" w:color="FFFFFF" w:themeColor="background1"/>
+          <w:insideH w:val="nil"/>
+          <w:insideV w:val="nil"/>
+        </w:tcBorders>
+        <w:shd w:val="clear" w:color="auto" w:fill="297FD5" w:themeFill="accent3"/>
+      </w:tcPr>
+    </w:tblStylePr>
+    <w:tblStylePr w:type="lastRow">
+      <w:rPr>
+        <w:b/>
+        <w:bCs/>
+        <w:color w:val="FFFFFF" w:themeColor="background1"/>
+      </w:rPr>
+      <w:tblPr/>
+      <w:tcPr>
+        <w:tcBorders>
+          <w:left w:val="single" w:sz="4" w:space="0" w:color="FFFFFF" w:themeColor="background1"/>
+          <w:bottom w:val="single" w:sz="4" w:space="0" w:color="FFFFFF" w:themeColor="background1"/>
+          <w:right w:val="single" w:sz="4" w:space="0" w:color="FFFFFF" w:themeColor="background1"/>
+          <w:insideH w:val="nil"/>
+          <w:insideV w:val="nil"/>
+        </w:tcBorders>
+        <w:shd w:val="clear" w:color="auto" w:fill="297FD5" w:themeFill="accent3"/>
+      </w:tcPr>
+    </w:tblStylePr>
+    <w:tblStylePr w:type="firstCol">
+      <w:rPr>
+        <w:b/>
+        <w:bCs/>
+        <w:color w:val="FFFFFF" w:themeColor="background1"/>
+      </w:rPr>
+      <w:tblPr/>
+      <w:tcPr>
+        <w:tcBorders>
+          <w:top w:val="single" w:sz="4" w:space="0" w:color="FFFFFF" w:themeColor="background1"/>
+          <w:left w:val="single" w:sz="4" w:space="0" w:color="FFFFFF" w:themeColor="background1"/>
+          <w:bottom w:val="single" w:sz="4" w:space="0" w:color="FFFFFF" w:themeColor="background1"/>
+          <w:insideV w:val="nil"/>
+        </w:tcBorders>
+        <w:shd w:val="clear" w:color="auto" w:fill="297FD5" w:themeFill="accent3"/>
+      </w:tcPr>
+    </w:tblStylePr>
+    <w:tblStylePr w:type="lastCol">
+      <w:rPr>
+        <w:b/>
+        <w:bCs/>
+        <w:color w:val="FFFFFF" w:themeColor="background1"/>
+      </w:rPr>
+      <w:tblPr/>
+      <w:tcPr>
+        <w:tcBorders>
+          <w:top w:val="single" w:sz="4" w:space="0" w:color="FFFFFF" w:themeColor="background1"/>
+          <w:bottom w:val="single" w:sz="4" w:space="0" w:color="FFFFFF" w:themeColor="background1"/>
+          <w:right w:val="single" w:sz="4" w:space="0" w:color="FFFFFF" w:themeColor="background1"/>
+          <w:insideV w:val="nil"/>
+        </w:tcBorders>
+        <w:shd w:val="clear" w:color="auto" w:fill="297FD5" w:themeFill="accent3"/>
+      </w:tcPr>
+    </w:tblStylePr>
+    <w:tblStylePr w:type="band1Vert">
+      <w:tblPr/>
+      <w:tcPr>
+        <w:shd w:val="clear" w:color="auto" w:fill="A8CBEE" w:themeFill="accent3" w:themeFillTint="66"/>
+      </w:tcPr>
+    </w:tblStylePr>
+    <w:tblStylePr w:type="band1Horz">
+      <w:tblPr/>
+      <w:tcPr>
+        <w:shd w:val="clear" w:color="auto" w:fill="A8CBEE" w:themeFill="accent3" w:themeFillTint="66"/>
+      </w:tcPr>
+    </w:tblStylePr>
+  </w:style>
 </w:styles>
 </file>
 
@@ -2591,7 +6196,7 @@
 </file>
 
 <file path=customXml/itemProps2.xml><?xml version="1.0" encoding="utf-8"?>
-<ds:datastoreItem xmlns:ds="http://schemas.openxmlformats.org/officeDocument/2006/customXml" ds:itemID="{48B26C2F-2093-4FB1-AD16-1C8AF42AF690}">
+<ds:datastoreItem xmlns:ds="http://schemas.openxmlformats.org/officeDocument/2006/customXml" ds:itemID="{1F502B88-729A-4966-9DEA-8952FF8C63E3}">
   <ds:schemaRefs>
     <ds:schemaRef ds:uri="http://schemas.openxmlformats.org/officeDocument/2006/bibliography"/>
   </ds:schemaRefs>

</xml_diff>